<commit_message>
formatação do arquivo MODELO.docx
</commit_message>
<xml_diff>
--- a/clientes/ADONIAS/RECIBOS/MODELO.docx
+++ b/clientes/ADONIAS/RECIBOS/MODELO.docx
@@ -1027,6 +1027,116 @@
         </w:rPr>
       </w:r>
     </w:p>
+    <w:p>
+      <w:pPr>
+        <w:pStyle w:val="Normal"/>
+        <w:bidi w:val="0"/>
+        <w:jc w:val="center"/>
+        <w:rPr>
+          <w:b w:val="false"/>
+          <w:b w:val="false"/>
+          <w:bCs w:val="false"/>
+          <w:sz w:val="21"/>
+          <w:szCs w:val="21"/>
+        </w:rPr>
+      </w:pPr>
+      <w:r>
+        <w:rPr>
+          <w:b w:val="false"/>
+          <w:bCs w:val="false"/>
+          <w:sz w:val="21"/>
+          <w:szCs w:val="21"/>
+        </w:rPr>
+      </w:r>
+    </w:p>
+    <w:p>
+      <w:pPr>
+        <w:pStyle w:val="Normal"/>
+        <w:bidi w:val="0"/>
+        <w:jc w:val="center"/>
+        <w:rPr>
+          <w:b w:val="false"/>
+          <w:b w:val="false"/>
+          <w:bCs w:val="false"/>
+          <w:sz w:val="21"/>
+          <w:szCs w:val="21"/>
+        </w:rPr>
+      </w:pPr>
+      <w:r>
+        <w:rPr>
+          <w:b w:val="false"/>
+          <w:bCs w:val="false"/>
+          <w:sz w:val="21"/>
+          <w:szCs w:val="21"/>
+        </w:rPr>
+      </w:r>
+    </w:p>
+    <w:p>
+      <w:pPr>
+        <w:pStyle w:val="Normal"/>
+        <w:bidi w:val="0"/>
+        <w:jc w:val="center"/>
+        <w:rPr>
+          <w:b w:val="false"/>
+          <w:b w:val="false"/>
+          <w:bCs w:val="false"/>
+          <w:sz w:val="21"/>
+          <w:szCs w:val="21"/>
+        </w:rPr>
+      </w:pPr>
+      <w:r>
+        <w:rPr>
+          <w:b w:val="false"/>
+          <w:bCs w:val="false"/>
+          <w:sz w:val="21"/>
+          <w:szCs w:val="21"/>
+        </w:rPr>
+      </w:r>
+    </w:p>
+    <w:p>
+      <w:pPr>
+        <w:pStyle w:val="Normal"/>
+        <w:bidi w:val="0"/>
+        <w:jc w:val="center"/>
+        <w:rPr>
+          <w:b w:val="false"/>
+          <w:b w:val="false"/>
+          <w:bCs w:val="false"/>
+          <w:sz w:val="21"/>
+          <w:szCs w:val="21"/>
+        </w:rPr>
+      </w:pPr>
+      <w:r>
+        <w:rPr>
+          <w:b w:val="false"/>
+          <w:bCs w:val="false"/>
+          <w:sz w:val="21"/>
+          <w:szCs w:val="21"/>
+        </w:rPr>
+      </w:r>
+    </w:p>
+    <w:p>
+      <w:pPr>
+        <w:pStyle w:val="Normal"/>
+        <w:bidi w:val="0"/>
+        <w:jc w:val="center"/>
+        <w:rPr>
+          <w:b w:val="false"/>
+          <w:b w:val="false"/>
+          <w:bCs w:val="false"/>
+          <w:sz w:val="21"/>
+          <w:szCs w:val="21"/>
+        </w:rPr>
+      </w:pPr>
+      <w:r>
+        <w:rPr>
+          <w:b w:val="false"/>
+          <w:bCs w:val="false"/>
+          <w:sz w:val="21"/>
+          <w:szCs w:val="21"/>
+        </w:rPr>
+      </w:r>
+    </w:p>
     <w:tbl>
       <w:tblPr>
         <w:tblW w:w="5000" w:type="pct"/>
@@ -1923,175 +2033,6 @@
           </w:p>
         </w:tc>
       </w:tr>
-    </w:tbl>
-    <w:p>
-      <w:pPr>
-        <w:pStyle w:val="Normal"/>
-        <w:bidi w:val="0"/>
-        <w:jc w:val="center"/>
-        <w:rPr>
-          <w:b w:val="false"/>
-          <w:b w:val="false"/>
-          <w:bCs w:val="false"/>
-          <w:sz w:val="21"/>
-          <w:szCs w:val="21"/>
-        </w:rPr>
-      </w:pPr>
-      <w:r>
-        <w:rPr>
-          <w:b w:val="false"/>
-          <w:bCs w:val="false"/>
-          <w:sz w:val="21"/>
-          <w:szCs w:val="21"/>
-        </w:rPr>
-      </w:r>
-    </w:p>
-    <w:p>
-      <w:pPr>
-        <w:pStyle w:val="Normal"/>
-        <w:bidi w:val="0"/>
-        <w:jc w:val="center"/>
-        <w:rPr>
-          <w:b w:val="false"/>
-          <w:b w:val="false"/>
-          <w:bCs w:val="false"/>
-          <w:sz w:val="21"/>
-          <w:szCs w:val="21"/>
-        </w:rPr>
-      </w:pPr>
-      <w:r>
-        <w:rPr>
-          <w:b w:val="false"/>
-          <w:bCs w:val="false"/>
-          <w:sz w:val="21"/>
-          <w:szCs w:val="21"/>
-        </w:rPr>
-      </w:r>
-    </w:p>
-    <w:p>
-      <w:pPr>
-        <w:pStyle w:val="Normal"/>
-        <w:bidi w:val="0"/>
-        <w:jc w:val="center"/>
-        <w:rPr>
-          <w:b w:val="false"/>
-          <w:b w:val="false"/>
-          <w:bCs w:val="false"/>
-          <w:sz w:val="21"/>
-          <w:szCs w:val="21"/>
-        </w:rPr>
-      </w:pPr>
-      <w:r>
-        <w:rPr>
-          <w:b w:val="false"/>
-          <w:bCs w:val="false"/>
-          <w:sz w:val="21"/>
-          <w:szCs w:val="21"/>
-        </w:rPr>
-      </w:r>
-    </w:p>
-    <w:p>
-      <w:pPr>
-        <w:pStyle w:val="Normal"/>
-        <w:bidi w:val="0"/>
-        <w:jc w:val="center"/>
-        <w:rPr>
-          <w:b w:val="false"/>
-          <w:b w:val="false"/>
-          <w:bCs w:val="false"/>
-          <w:sz w:val="21"/>
-          <w:szCs w:val="21"/>
-        </w:rPr>
-      </w:pPr>
-      <w:r>
-        <w:rPr>
-          <w:b w:val="false"/>
-          <w:bCs w:val="false"/>
-          <w:sz w:val="21"/>
-          <w:szCs w:val="21"/>
-        </w:rPr>
-      </w:r>
-    </w:p>
-    <w:p>
-      <w:pPr>
-        <w:pStyle w:val="Normal"/>
-        <w:bidi w:val="0"/>
-        <w:jc w:val="center"/>
-        <w:rPr>
-          <w:b w:val="false"/>
-          <w:b w:val="false"/>
-          <w:bCs w:val="false"/>
-          <w:sz w:val="21"/>
-          <w:szCs w:val="21"/>
-        </w:rPr>
-      </w:pPr>
-      <w:r>
-        <w:rPr>
-          <w:b w:val="false"/>
-          <w:bCs w:val="false"/>
-          <w:sz w:val="21"/>
-          <w:szCs w:val="21"/>
-        </w:rPr>
-      </w:r>
-    </w:p>
-    <w:p>
-      <w:pPr>
-        <w:pStyle w:val="Normal"/>
-        <w:bidi w:val="0"/>
-        <w:jc w:val="center"/>
-        <w:rPr>
-          <w:b w:val="false"/>
-          <w:b w:val="false"/>
-          <w:bCs w:val="false"/>
-          <w:sz w:val="21"/>
-          <w:szCs w:val="21"/>
-        </w:rPr>
-      </w:pPr>
-      <w:r>
-        <w:rPr>
-          <w:b w:val="false"/>
-          <w:bCs w:val="false"/>
-          <w:sz w:val="21"/>
-          <w:szCs w:val="21"/>
-        </w:rPr>
-      </w:r>
-    </w:p>
-    <w:p>
-      <w:pPr>
-        <w:pStyle w:val="Normal"/>
-        <w:rPr>
-          <w:b w:val="false"/>
-          <w:b w:val="false"/>
-          <w:bCs w:val="false"/>
-          <w:sz w:val="21"/>
-          <w:szCs w:val="21"/>
-        </w:rPr>
-      </w:pPr>
-      <w:r>
-        <w:rPr>
-          <w:b w:val="false"/>
-          <w:bCs w:val="false"/>
-          <w:sz w:val="21"/>
-          <w:szCs w:val="21"/>
-        </w:rPr>
-      </w:r>
-    </w:p>
-    <w:tbl>
-      <w:tblPr>
-        <w:tblW w:w="5000" w:type="pct"/>
-        <w:jc w:val="start"/>
-        <w:tblInd w:w="-5" w:type="dxa"/>
-        <w:tblLayout w:type="fixed"/>
-        <w:tblCellMar>
-          <w:top w:w="55" w:type="dxa"/>
-          <w:start w:w="55" w:type="dxa"/>
-          <w:bottom w:w="55" w:type="dxa"/>
-          <w:end w:w="55" w:type="dxa"/>
-        </w:tblCellMar>
-      </w:tblPr>
-      <w:tblGrid>
-        <w:gridCol w:w="9638"/>
-      </w:tblGrid>
       <w:tr>
         <w:trPr/>
         <w:tc>
@@ -2196,17 +2137,15 @@
               <w:ind w:end="-496" w:hanging="0"/>
               <w:jc w:val="start"/>
               <w:rPr>
-                <w:b w:val="false"/>
-                <w:b w:val="false"/>
-                <w:bCs w:val="false"/>
-                <w:sz w:val="21"/>
-                <w:szCs w:val="21"/>
-              </w:rPr>
-            </w:pPr>
-            <w:r>
-              <w:rPr>
-                <w:b w:val="false"/>
-                <w:bCs w:val="false"/>
+                <w:b/>
+                <w:b/>
+                <w:bCs/>
+              </w:rPr>
+            </w:pPr>
+            <w:r>
+              <w:rPr>
+                <w:b/>
+                <w:bCs/>
                 <w:kern w:val="0"/>
                 <w:sz w:val="21"/>
                 <w:szCs w:val="21"/>
@@ -2241,17 +2180,15 @@
               <w:ind w:end="-496" w:hanging="0"/>
               <w:jc w:val="start"/>
               <w:rPr>
-                <w:b w:val="false"/>
-                <w:b w:val="false"/>
-                <w:bCs w:val="false"/>
-                <w:sz w:val="21"/>
-                <w:szCs w:val="21"/>
-              </w:rPr>
-            </w:pPr>
-            <w:r>
-              <w:rPr>
-                <w:b w:val="false"/>
-                <w:bCs w:val="false"/>
+                <w:b/>
+                <w:b/>
+                <w:bCs/>
+              </w:rPr>
+            </w:pPr>
+            <w:r>
+              <w:rPr>
+                <w:b/>
+                <w:bCs/>
                 <w:kern w:val="0"/>
                 <w:sz w:val="21"/>
                 <w:szCs w:val="21"/>
@@ -3083,6 +3020,138 @@
         </w:rPr>
       </w:r>
     </w:p>
+    <w:p>
+      <w:pPr>
+        <w:pStyle w:val="Normal"/>
+        <w:bidi w:val="0"/>
+        <w:jc w:val="center"/>
+        <w:rPr>
+          <w:b w:val="false"/>
+          <w:b w:val="false"/>
+          <w:bCs w:val="false"/>
+          <w:sz w:val="21"/>
+          <w:szCs w:val="21"/>
+        </w:rPr>
+      </w:pPr>
+      <w:r>
+        <w:rPr>
+          <w:b w:val="false"/>
+          <w:bCs w:val="false"/>
+          <w:sz w:val="21"/>
+          <w:szCs w:val="21"/>
+        </w:rPr>
+      </w:r>
+    </w:p>
+    <w:p>
+      <w:pPr>
+        <w:pStyle w:val="Normal"/>
+        <w:bidi w:val="0"/>
+        <w:jc w:val="center"/>
+        <w:rPr>
+          <w:b w:val="false"/>
+          <w:b w:val="false"/>
+          <w:bCs w:val="false"/>
+          <w:sz w:val="21"/>
+          <w:szCs w:val="21"/>
+        </w:rPr>
+      </w:pPr>
+      <w:r>
+        <w:rPr>
+          <w:b w:val="false"/>
+          <w:bCs w:val="false"/>
+          <w:sz w:val="21"/>
+          <w:szCs w:val="21"/>
+        </w:rPr>
+      </w:r>
+    </w:p>
+    <w:p>
+      <w:pPr>
+        <w:pStyle w:val="Normal"/>
+        <w:bidi w:val="0"/>
+        <w:jc w:val="center"/>
+        <w:rPr>
+          <w:b w:val="false"/>
+          <w:b w:val="false"/>
+          <w:bCs w:val="false"/>
+          <w:sz w:val="21"/>
+          <w:szCs w:val="21"/>
+        </w:rPr>
+      </w:pPr>
+      <w:r>
+        <w:rPr>
+          <w:b w:val="false"/>
+          <w:bCs w:val="false"/>
+          <w:sz w:val="21"/>
+          <w:szCs w:val="21"/>
+        </w:rPr>
+      </w:r>
+    </w:p>
+    <w:p>
+      <w:pPr>
+        <w:pStyle w:val="Normal"/>
+        <w:bidi w:val="0"/>
+        <w:jc w:val="center"/>
+        <w:rPr>
+          <w:b w:val="false"/>
+          <w:b w:val="false"/>
+          <w:bCs w:val="false"/>
+          <w:sz w:val="21"/>
+          <w:szCs w:val="21"/>
+        </w:rPr>
+      </w:pPr>
+      <w:r>
+        <w:rPr>
+          <w:b w:val="false"/>
+          <w:bCs w:val="false"/>
+          <w:sz w:val="21"/>
+          <w:szCs w:val="21"/>
+        </w:rPr>
+      </w:r>
+    </w:p>
+    <w:p>
+      <w:pPr>
+        <w:pStyle w:val="Normal"/>
+        <w:bidi w:val="0"/>
+        <w:jc w:val="center"/>
+        <w:rPr>
+          <w:b w:val="false"/>
+          <w:b w:val="false"/>
+          <w:bCs w:val="false"/>
+          <w:sz w:val="21"/>
+          <w:szCs w:val="21"/>
+        </w:rPr>
+      </w:pPr>
+      <w:r>
+        <w:rPr>
+          <w:b w:val="false"/>
+          <w:bCs w:val="false"/>
+          <w:sz w:val="21"/>
+          <w:szCs w:val="21"/>
+        </w:rPr>
+      </w:r>
+    </w:p>
+    <w:p>
+      <w:pPr>
+        <w:pStyle w:val="Normal"/>
+        <w:bidi w:val="0"/>
+        <w:jc w:val="center"/>
+        <w:rPr>
+          <w:b w:val="false"/>
+          <w:b w:val="false"/>
+          <w:bCs w:val="false"/>
+          <w:sz w:val="21"/>
+          <w:szCs w:val="21"/>
+        </w:rPr>
+      </w:pPr>
+      <w:r>
+        <w:rPr>
+          <w:b w:val="false"/>
+          <w:bCs w:val="false"/>
+          <w:sz w:val="21"/>
+          <w:szCs w:val="21"/>
+        </w:rPr>
+      </w:r>
+    </w:p>
     <w:tbl>
       <w:tblPr>
         <w:tblW w:w="5000" w:type="pct"/>
@@ -3979,197 +4048,6 @@
           </w:p>
         </w:tc>
       </w:tr>
-    </w:tbl>
-    <w:p>
-      <w:pPr>
-        <w:pStyle w:val="Normal"/>
-        <w:bidi w:val="0"/>
-        <w:jc w:val="center"/>
-        <w:rPr>
-          <w:b w:val="false"/>
-          <w:b w:val="false"/>
-          <w:bCs w:val="false"/>
-          <w:sz w:val="21"/>
-          <w:szCs w:val="21"/>
-        </w:rPr>
-      </w:pPr>
-      <w:r>
-        <w:rPr>
-          <w:b w:val="false"/>
-          <w:bCs w:val="false"/>
-          <w:sz w:val="21"/>
-          <w:szCs w:val="21"/>
-        </w:rPr>
-      </w:r>
-    </w:p>
-    <w:p>
-      <w:pPr>
-        <w:pStyle w:val="Normal"/>
-        <w:bidi w:val="0"/>
-        <w:jc w:val="center"/>
-        <w:rPr>
-          <w:b w:val="false"/>
-          <w:b w:val="false"/>
-          <w:bCs w:val="false"/>
-          <w:sz w:val="21"/>
-          <w:szCs w:val="21"/>
-        </w:rPr>
-      </w:pPr>
-      <w:r>
-        <w:rPr>
-          <w:b w:val="false"/>
-          <w:bCs w:val="false"/>
-          <w:sz w:val="21"/>
-          <w:szCs w:val="21"/>
-        </w:rPr>
-      </w:r>
-    </w:p>
-    <w:p>
-      <w:pPr>
-        <w:pStyle w:val="Normal"/>
-        <w:bidi w:val="0"/>
-        <w:jc w:val="center"/>
-        <w:rPr>
-          <w:b w:val="false"/>
-          <w:b w:val="false"/>
-          <w:bCs w:val="false"/>
-          <w:sz w:val="21"/>
-          <w:szCs w:val="21"/>
-        </w:rPr>
-      </w:pPr>
-      <w:r>
-        <w:rPr>
-          <w:b w:val="false"/>
-          <w:bCs w:val="false"/>
-          <w:sz w:val="21"/>
-          <w:szCs w:val="21"/>
-        </w:rPr>
-      </w:r>
-    </w:p>
-    <w:p>
-      <w:pPr>
-        <w:pStyle w:val="Normal"/>
-        <w:bidi w:val="0"/>
-        <w:jc w:val="center"/>
-        <w:rPr>
-          <w:b w:val="false"/>
-          <w:b w:val="false"/>
-          <w:bCs w:val="false"/>
-          <w:sz w:val="21"/>
-          <w:szCs w:val="21"/>
-        </w:rPr>
-      </w:pPr>
-      <w:r>
-        <w:rPr>
-          <w:b w:val="false"/>
-          <w:bCs w:val="false"/>
-          <w:sz w:val="21"/>
-          <w:szCs w:val="21"/>
-        </w:rPr>
-      </w:r>
-    </w:p>
-    <w:p>
-      <w:pPr>
-        <w:pStyle w:val="Normal"/>
-        <w:bidi w:val="0"/>
-        <w:jc w:val="center"/>
-        <w:rPr>
-          <w:b w:val="false"/>
-          <w:b w:val="false"/>
-          <w:bCs w:val="false"/>
-          <w:sz w:val="21"/>
-          <w:szCs w:val="21"/>
-        </w:rPr>
-      </w:pPr>
-      <w:r>
-        <w:rPr>
-          <w:b w:val="false"/>
-          <w:bCs w:val="false"/>
-          <w:sz w:val="21"/>
-          <w:szCs w:val="21"/>
-        </w:rPr>
-      </w:r>
-    </w:p>
-    <w:p>
-      <w:pPr>
-        <w:pStyle w:val="Normal"/>
-        <w:bidi w:val="0"/>
-        <w:jc w:val="center"/>
-        <w:rPr>
-          <w:b w:val="false"/>
-          <w:b w:val="false"/>
-          <w:bCs w:val="false"/>
-          <w:sz w:val="21"/>
-          <w:szCs w:val="21"/>
-        </w:rPr>
-      </w:pPr>
-      <w:r>
-        <w:rPr>
-          <w:b w:val="false"/>
-          <w:bCs w:val="false"/>
-          <w:sz w:val="21"/>
-          <w:szCs w:val="21"/>
-        </w:rPr>
-      </w:r>
-    </w:p>
-    <w:p>
-      <w:pPr>
-        <w:pStyle w:val="Normal"/>
-        <w:bidi w:val="0"/>
-        <w:jc w:val="center"/>
-        <w:rPr>
-          <w:b w:val="false"/>
-          <w:b w:val="false"/>
-          <w:bCs w:val="false"/>
-          <w:sz w:val="21"/>
-          <w:szCs w:val="21"/>
-        </w:rPr>
-      </w:pPr>
-      <w:r>
-        <w:rPr>
-          <w:b w:val="false"/>
-          <w:bCs w:val="false"/>
-          <w:sz w:val="21"/>
-          <w:szCs w:val="21"/>
-        </w:rPr>
-      </w:r>
-    </w:p>
-    <w:p>
-      <w:pPr>
-        <w:pStyle w:val="Normal"/>
-        <w:rPr>
-          <w:b w:val="false"/>
-          <w:b w:val="false"/>
-          <w:bCs w:val="false"/>
-          <w:sz w:val="21"/>
-          <w:szCs w:val="21"/>
-        </w:rPr>
-      </w:pPr>
-      <w:r>
-        <w:rPr>
-          <w:b w:val="false"/>
-          <w:bCs w:val="false"/>
-          <w:sz w:val="21"/>
-          <w:szCs w:val="21"/>
-        </w:rPr>
-      </w:r>
-    </w:p>
-    <w:tbl>
-      <w:tblPr>
-        <w:tblW w:w="5000" w:type="pct"/>
-        <w:jc w:val="start"/>
-        <w:tblInd w:w="-5" w:type="dxa"/>
-        <w:tblLayout w:type="fixed"/>
-        <w:tblCellMar>
-          <w:top w:w="55" w:type="dxa"/>
-          <w:start w:w="55" w:type="dxa"/>
-          <w:bottom w:w="55" w:type="dxa"/>
-          <w:end w:w="55" w:type="dxa"/>
-        </w:tblCellMar>
-      </w:tblPr>
-      <w:tblGrid>
-        <w:gridCol w:w="9638"/>
-      </w:tblGrid>
       <w:tr>
         <w:trPr/>
         <w:tc>
@@ -4274,17 +4152,15 @@
               <w:ind w:end="-496" w:hanging="0"/>
               <w:jc w:val="start"/>
               <w:rPr>
-                <w:b w:val="false"/>
-                <w:b w:val="false"/>
-                <w:bCs w:val="false"/>
-                <w:sz w:val="21"/>
-                <w:szCs w:val="21"/>
-              </w:rPr>
-            </w:pPr>
-            <w:r>
-              <w:rPr>
-                <w:b w:val="false"/>
-                <w:bCs w:val="false"/>
+                <w:b/>
+                <w:b/>
+                <w:bCs/>
+              </w:rPr>
+            </w:pPr>
+            <w:r>
+              <w:rPr>
+                <w:b/>
+                <w:bCs/>
                 <w:kern w:val="0"/>
                 <w:sz w:val="21"/>
                 <w:szCs w:val="21"/>
@@ -4319,17 +4195,15 @@
               <w:ind w:end="-496" w:hanging="0"/>
               <w:jc w:val="start"/>
               <w:rPr>
-                <w:b w:val="false"/>
-                <w:b w:val="false"/>
-                <w:bCs w:val="false"/>
-                <w:sz w:val="21"/>
-                <w:szCs w:val="21"/>
-              </w:rPr>
-            </w:pPr>
-            <w:r>
-              <w:rPr>
-                <w:b w:val="false"/>
-                <w:bCs w:val="false"/>
+                <w:b/>
+                <w:b/>
+                <w:bCs/>
+              </w:rPr>
+            </w:pPr>
+            <w:r>
+              <w:rPr>
+                <w:b/>
+                <w:bCs/>
                 <w:kern w:val="0"/>
                 <w:sz w:val="21"/>
                 <w:szCs w:val="21"/>
@@ -5161,6 +5035,138 @@
         </w:rPr>
       </w:r>
     </w:p>
+    <w:p>
+      <w:pPr>
+        <w:pStyle w:val="Normal"/>
+        <w:bidi w:val="0"/>
+        <w:jc w:val="center"/>
+        <w:rPr>
+          <w:b w:val="false"/>
+          <w:b w:val="false"/>
+          <w:bCs w:val="false"/>
+          <w:sz w:val="21"/>
+          <w:szCs w:val="21"/>
+        </w:rPr>
+      </w:pPr>
+      <w:r>
+        <w:rPr>
+          <w:b w:val="false"/>
+          <w:bCs w:val="false"/>
+          <w:sz w:val="21"/>
+          <w:szCs w:val="21"/>
+        </w:rPr>
+      </w:r>
+    </w:p>
+    <w:p>
+      <w:pPr>
+        <w:pStyle w:val="Normal"/>
+        <w:bidi w:val="0"/>
+        <w:jc w:val="center"/>
+        <w:rPr>
+          <w:b w:val="false"/>
+          <w:b w:val="false"/>
+          <w:bCs w:val="false"/>
+          <w:sz w:val="21"/>
+          <w:szCs w:val="21"/>
+        </w:rPr>
+      </w:pPr>
+      <w:r>
+        <w:rPr>
+          <w:b w:val="false"/>
+          <w:bCs w:val="false"/>
+          <w:sz w:val="21"/>
+          <w:szCs w:val="21"/>
+        </w:rPr>
+      </w:r>
+    </w:p>
+    <w:p>
+      <w:pPr>
+        <w:pStyle w:val="Normal"/>
+        <w:bidi w:val="0"/>
+        <w:jc w:val="center"/>
+        <w:rPr>
+          <w:b w:val="false"/>
+          <w:b w:val="false"/>
+          <w:bCs w:val="false"/>
+          <w:sz w:val="21"/>
+          <w:szCs w:val="21"/>
+        </w:rPr>
+      </w:pPr>
+      <w:r>
+        <w:rPr>
+          <w:b w:val="false"/>
+          <w:bCs w:val="false"/>
+          <w:sz w:val="21"/>
+          <w:szCs w:val="21"/>
+        </w:rPr>
+      </w:r>
+    </w:p>
+    <w:p>
+      <w:pPr>
+        <w:pStyle w:val="Normal"/>
+        <w:bidi w:val="0"/>
+        <w:jc w:val="center"/>
+        <w:rPr>
+          <w:b w:val="false"/>
+          <w:b w:val="false"/>
+          <w:bCs w:val="false"/>
+          <w:sz w:val="21"/>
+          <w:szCs w:val="21"/>
+        </w:rPr>
+      </w:pPr>
+      <w:r>
+        <w:rPr>
+          <w:b w:val="false"/>
+          <w:bCs w:val="false"/>
+          <w:sz w:val="21"/>
+          <w:szCs w:val="21"/>
+        </w:rPr>
+      </w:r>
+    </w:p>
+    <w:p>
+      <w:pPr>
+        <w:pStyle w:val="Normal"/>
+        <w:bidi w:val="0"/>
+        <w:jc w:val="center"/>
+        <w:rPr>
+          <w:b w:val="false"/>
+          <w:b w:val="false"/>
+          <w:bCs w:val="false"/>
+          <w:sz w:val="21"/>
+          <w:szCs w:val="21"/>
+        </w:rPr>
+      </w:pPr>
+      <w:r>
+        <w:rPr>
+          <w:b w:val="false"/>
+          <w:bCs w:val="false"/>
+          <w:sz w:val="21"/>
+          <w:szCs w:val="21"/>
+        </w:rPr>
+      </w:r>
+    </w:p>
+    <w:p>
+      <w:pPr>
+        <w:pStyle w:val="Normal"/>
+        <w:bidi w:val="0"/>
+        <w:jc w:val="center"/>
+        <w:rPr>
+          <w:b w:val="false"/>
+          <w:b w:val="false"/>
+          <w:bCs w:val="false"/>
+          <w:sz w:val="21"/>
+          <w:szCs w:val="21"/>
+        </w:rPr>
+      </w:pPr>
+      <w:r>
+        <w:rPr>
+          <w:b w:val="false"/>
+          <w:bCs w:val="false"/>
+          <w:sz w:val="21"/>
+          <w:szCs w:val="21"/>
+        </w:rPr>
+      </w:r>
+    </w:p>
     <w:tbl>
       <w:tblPr>
         <w:tblW w:w="5000" w:type="pct"/>
@@ -6057,197 +6063,6 @@
           </w:p>
         </w:tc>
       </w:tr>
-    </w:tbl>
-    <w:p>
-      <w:pPr>
-        <w:pStyle w:val="Normal"/>
-        <w:bidi w:val="0"/>
-        <w:jc w:val="center"/>
-        <w:rPr>
-          <w:b w:val="false"/>
-          <w:b w:val="false"/>
-          <w:bCs w:val="false"/>
-          <w:sz w:val="21"/>
-          <w:szCs w:val="21"/>
-        </w:rPr>
-      </w:pPr>
-      <w:r>
-        <w:rPr>
-          <w:b w:val="false"/>
-          <w:bCs w:val="false"/>
-          <w:sz w:val="21"/>
-          <w:szCs w:val="21"/>
-        </w:rPr>
-      </w:r>
-    </w:p>
-    <w:p>
-      <w:pPr>
-        <w:pStyle w:val="Normal"/>
-        <w:bidi w:val="0"/>
-        <w:jc w:val="center"/>
-        <w:rPr>
-          <w:b w:val="false"/>
-          <w:b w:val="false"/>
-          <w:bCs w:val="false"/>
-          <w:sz w:val="21"/>
-          <w:szCs w:val="21"/>
-        </w:rPr>
-      </w:pPr>
-      <w:r>
-        <w:rPr>
-          <w:b w:val="false"/>
-          <w:bCs w:val="false"/>
-          <w:sz w:val="21"/>
-          <w:szCs w:val="21"/>
-        </w:rPr>
-      </w:r>
-    </w:p>
-    <w:p>
-      <w:pPr>
-        <w:pStyle w:val="Normal"/>
-        <w:bidi w:val="0"/>
-        <w:jc w:val="center"/>
-        <w:rPr>
-          <w:b w:val="false"/>
-          <w:b w:val="false"/>
-          <w:bCs w:val="false"/>
-          <w:sz w:val="21"/>
-          <w:szCs w:val="21"/>
-        </w:rPr>
-      </w:pPr>
-      <w:r>
-        <w:rPr>
-          <w:b w:val="false"/>
-          <w:bCs w:val="false"/>
-          <w:sz w:val="21"/>
-          <w:szCs w:val="21"/>
-        </w:rPr>
-      </w:r>
-    </w:p>
-    <w:p>
-      <w:pPr>
-        <w:pStyle w:val="Normal"/>
-        <w:bidi w:val="0"/>
-        <w:jc w:val="center"/>
-        <w:rPr>
-          <w:b w:val="false"/>
-          <w:b w:val="false"/>
-          <w:bCs w:val="false"/>
-          <w:sz w:val="21"/>
-          <w:szCs w:val="21"/>
-        </w:rPr>
-      </w:pPr>
-      <w:r>
-        <w:rPr>
-          <w:b w:val="false"/>
-          <w:bCs w:val="false"/>
-          <w:sz w:val="21"/>
-          <w:szCs w:val="21"/>
-        </w:rPr>
-      </w:r>
-    </w:p>
-    <w:p>
-      <w:pPr>
-        <w:pStyle w:val="Normal"/>
-        <w:bidi w:val="0"/>
-        <w:jc w:val="center"/>
-        <w:rPr>
-          <w:b w:val="false"/>
-          <w:b w:val="false"/>
-          <w:bCs w:val="false"/>
-          <w:sz w:val="21"/>
-          <w:szCs w:val="21"/>
-        </w:rPr>
-      </w:pPr>
-      <w:r>
-        <w:rPr>
-          <w:b w:val="false"/>
-          <w:bCs w:val="false"/>
-          <w:sz w:val="21"/>
-          <w:szCs w:val="21"/>
-        </w:rPr>
-      </w:r>
-    </w:p>
-    <w:p>
-      <w:pPr>
-        <w:pStyle w:val="Normal"/>
-        <w:bidi w:val="0"/>
-        <w:jc w:val="center"/>
-        <w:rPr>
-          <w:b w:val="false"/>
-          <w:b w:val="false"/>
-          <w:bCs w:val="false"/>
-          <w:sz w:val="21"/>
-          <w:szCs w:val="21"/>
-        </w:rPr>
-      </w:pPr>
-      <w:r>
-        <w:rPr>
-          <w:b w:val="false"/>
-          <w:bCs w:val="false"/>
-          <w:sz w:val="21"/>
-          <w:szCs w:val="21"/>
-        </w:rPr>
-      </w:r>
-    </w:p>
-    <w:p>
-      <w:pPr>
-        <w:pStyle w:val="Normal"/>
-        <w:bidi w:val="0"/>
-        <w:jc w:val="center"/>
-        <w:rPr>
-          <w:b w:val="false"/>
-          <w:b w:val="false"/>
-          <w:bCs w:val="false"/>
-          <w:sz w:val="21"/>
-          <w:szCs w:val="21"/>
-        </w:rPr>
-      </w:pPr>
-      <w:r>
-        <w:rPr>
-          <w:b w:val="false"/>
-          <w:bCs w:val="false"/>
-          <w:sz w:val="21"/>
-          <w:szCs w:val="21"/>
-        </w:rPr>
-      </w:r>
-    </w:p>
-    <w:p>
-      <w:pPr>
-        <w:pStyle w:val="Normal"/>
-        <w:rPr>
-          <w:b w:val="false"/>
-          <w:b w:val="false"/>
-          <w:bCs w:val="false"/>
-          <w:sz w:val="21"/>
-          <w:szCs w:val="21"/>
-        </w:rPr>
-      </w:pPr>
-      <w:r>
-        <w:rPr>
-          <w:b w:val="false"/>
-          <w:bCs w:val="false"/>
-          <w:sz w:val="21"/>
-          <w:szCs w:val="21"/>
-        </w:rPr>
-      </w:r>
-    </w:p>
-    <w:tbl>
-      <w:tblPr>
-        <w:tblW w:w="5000" w:type="pct"/>
-        <w:jc w:val="start"/>
-        <w:tblInd w:w="-5" w:type="dxa"/>
-        <w:tblLayout w:type="fixed"/>
-        <w:tblCellMar>
-          <w:top w:w="55" w:type="dxa"/>
-          <w:start w:w="55" w:type="dxa"/>
-          <w:bottom w:w="55" w:type="dxa"/>
-          <w:end w:w="55" w:type="dxa"/>
-        </w:tblCellMar>
-      </w:tblPr>
-      <w:tblGrid>
-        <w:gridCol w:w="9638"/>
-      </w:tblGrid>
       <w:tr>
         <w:trPr/>
         <w:tc>
@@ -6352,17 +6167,15 @@
               <w:ind w:end="-496" w:hanging="0"/>
               <w:jc w:val="start"/>
               <w:rPr>
-                <w:b w:val="false"/>
-                <w:b w:val="false"/>
-                <w:bCs w:val="false"/>
-                <w:sz w:val="21"/>
-                <w:szCs w:val="21"/>
-              </w:rPr>
-            </w:pPr>
-            <w:r>
-              <w:rPr>
-                <w:b w:val="false"/>
-                <w:bCs w:val="false"/>
+                <w:b/>
+                <w:b/>
+                <w:bCs/>
+              </w:rPr>
+            </w:pPr>
+            <w:r>
+              <w:rPr>
+                <w:b/>
+                <w:bCs/>
                 <w:kern w:val="0"/>
                 <w:sz w:val="21"/>
                 <w:szCs w:val="21"/>
@@ -6397,17 +6210,15 @@
               <w:ind w:end="-496" w:hanging="0"/>
               <w:jc w:val="start"/>
               <w:rPr>
-                <w:b w:val="false"/>
-                <w:b w:val="false"/>
-                <w:bCs w:val="false"/>
-                <w:sz w:val="21"/>
-                <w:szCs w:val="21"/>
-              </w:rPr>
-            </w:pPr>
-            <w:r>
-              <w:rPr>
-                <w:b w:val="false"/>
-                <w:bCs w:val="false"/>
+                <w:b/>
+                <w:b/>
+                <w:bCs/>
+              </w:rPr>
+            </w:pPr>
+            <w:r>
+              <w:rPr>
+                <w:b/>
+                <w:bCs/>
                 <w:kern w:val="0"/>
                 <w:sz w:val="21"/>
                 <w:szCs w:val="21"/>
@@ -7239,6 +7050,138 @@
         </w:rPr>
       </w:r>
     </w:p>
+    <w:p>
+      <w:pPr>
+        <w:pStyle w:val="Normal"/>
+        <w:bidi w:val="0"/>
+        <w:jc w:val="center"/>
+        <w:rPr>
+          <w:b w:val="false"/>
+          <w:b w:val="false"/>
+          <w:bCs w:val="false"/>
+          <w:sz w:val="21"/>
+          <w:szCs w:val="21"/>
+        </w:rPr>
+      </w:pPr>
+      <w:r>
+        <w:rPr>
+          <w:b w:val="false"/>
+          <w:bCs w:val="false"/>
+          <w:sz w:val="21"/>
+          <w:szCs w:val="21"/>
+        </w:rPr>
+      </w:r>
+    </w:p>
+    <w:p>
+      <w:pPr>
+        <w:pStyle w:val="Normal"/>
+        <w:bidi w:val="0"/>
+        <w:jc w:val="center"/>
+        <w:rPr>
+          <w:b w:val="false"/>
+          <w:b w:val="false"/>
+          <w:bCs w:val="false"/>
+          <w:sz w:val="21"/>
+          <w:szCs w:val="21"/>
+        </w:rPr>
+      </w:pPr>
+      <w:r>
+        <w:rPr>
+          <w:b w:val="false"/>
+          <w:bCs w:val="false"/>
+          <w:sz w:val="21"/>
+          <w:szCs w:val="21"/>
+        </w:rPr>
+      </w:r>
+    </w:p>
+    <w:p>
+      <w:pPr>
+        <w:pStyle w:val="Normal"/>
+        <w:bidi w:val="0"/>
+        <w:jc w:val="center"/>
+        <w:rPr>
+          <w:b w:val="false"/>
+          <w:b w:val="false"/>
+          <w:bCs w:val="false"/>
+          <w:sz w:val="21"/>
+          <w:szCs w:val="21"/>
+        </w:rPr>
+      </w:pPr>
+      <w:r>
+        <w:rPr>
+          <w:b w:val="false"/>
+          <w:bCs w:val="false"/>
+          <w:sz w:val="21"/>
+          <w:szCs w:val="21"/>
+        </w:rPr>
+      </w:r>
+    </w:p>
+    <w:p>
+      <w:pPr>
+        <w:pStyle w:val="Normal"/>
+        <w:bidi w:val="0"/>
+        <w:jc w:val="center"/>
+        <w:rPr>
+          <w:b w:val="false"/>
+          <w:b w:val="false"/>
+          <w:bCs w:val="false"/>
+          <w:sz w:val="21"/>
+          <w:szCs w:val="21"/>
+        </w:rPr>
+      </w:pPr>
+      <w:r>
+        <w:rPr>
+          <w:b w:val="false"/>
+          <w:bCs w:val="false"/>
+          <w:sz w:val="21"/>
+          <w:szCs w:val="21"/>
+        </w:rPr>
+      </w:r>
+    </w:p>
+    <w:p>
+      <w:pPr>
+        <w:pStyle w:val="Normal"/>
+        <w:bidi w:val="0"/>
+        <w:jc w:val="center"/>
+        <w:rPr>
+          <w:b w:val="false"/>
+          <w:b w:val="false"/>
+          <w:bCs w:val="false"/>
+          <w:sz w:val="21"/>
+          <w:szCs w:val="21"/>
+        </w:rPr>
+      </w:pPr>
+      <w:r>
+        <w:rPr>
+          <w:b w:val="false"/>
+          <w:bCs w:val="false"/>
+          <w:sz w:val="21"/>
+          <w:szCs w:val="21"/>
+        </w:rPr>
+      </w:r>
+    </w:p>
+    <w:p>
+      <w:pPr>
+        <w:pStyle w:val="Normal"/>
+        <w:bidi w:val="0"/>
+        <w:jc w:val="center"/>
+        <w:rPr>
+          <w:b w:val="false"/>
+          <w:b w:val="false"/>
+          <w:bCs w:val="false"/>
+          <w:sz w:val="21"/>
+          <w:szCs w:val="21"/>
+        </w:rPr>
+      </w:pPr>
+      <w:r>
+        <w:rPr>
+          <w:b w:val="false"/>
+          <w:bCs w:val="false"/>
+          <w:sz w:val="21"/>
+          <w:szCs w:val="21"/>
+        </w:rPr>
+      </w:r>
+    </w:p>
     <w:tbl>
       <w:tblPr>
         <w:tblW w:w="5000" w:type="pct"/>
@@ -8135,197 +8078,6 @@
           </w:p>
         </w:tc>
       </w:tr>
-    </w:tbl>
-    <w:p>
-      <w:pPr>
-        <w:pStyle w:val="Normal"/>
-        <w:bidi w:val="0"/>
-        <w:jc w:val="center"/>
-        <w:rPr>
-          <w:b w:val="false"/>
-          <w:b w:val="false"/>
-          <w:bCs w:val="false"/>
-          <w:sz w:val="21"/>
-          <w:szCs w:val="21"/>
-        </w:rPr>
-      </w:pPr>
-      <w:r>
-        <w:rPr>
-          <w:b w:val="false"/>
-          <w:bCs w:val="false"/>
-          <w:sz w:val="21"/>
-          <w:szCs w:val="21"/>
-        </w:rPr>
-      </w:r>
-    </w:p>
-    <w:p>
-      <w:pPr>
-        <w:pStyle w:val="Normal"/>
-        <w:bidi w:val="0"/>
-        <w:jc w:val="center"/>
-        <w:rPr>
-          <w:b w:val="false"/>
-          <w:b w:val="false"/>
-          <w:bCs w:val="false"/>
-          <w:sz w:val="21"/>
-          <w:szCs w:val="21"/>
-        </w:rPr>
-      </w:pPr>
-      <w:r>
-        <w:rPr>
-          <w:b w:val="false"/>
-          <w:bCs w:val="false"/>
-          <w:sz w:val="21"/>
-          <w:szCs w:val="21"/>
-        </w:rPr>
-      </w:r>
-    </w:p>
-    <w:p>
-      <w:pPr>
-        <w:pStyle w:val="Normal"/>
-        <w:bidi w:val="0"/>
-        <w:jc w:val="center"/>
-        <w:rPr>
-          <w:b w:val="false"/>
-          <w:b w:val="false"/>
-          <w:bCs w:val="false"/>
-          <w:sz w:val="21"/>
-          <w:szCs w:val="21"/>
-        </w:rPr>
-      </w:pPr>
-      <w:r>
-        <w:rPr>
-          <w:b w:val="false"/>
-          <w:bCs w:val="false"/>
-          <w:sz w:val="21"/>
-          <w:szCs w:val="21"/>
-        </w:rPr>
-      </w:r>
-    </w:p>
-    <w:p>
-      <w:pPr>
-        <w:pStyle w:val="Normal"/>
-        <w:bidi w:val="0"/>
-        <w:jc w:val="center"/>
-        <w:rPr>
-          <w:b w:val="false"/>
-          <w:b w:val="false"/>
-          <w:bCs w:val="false"/>
-          <w:sz w:val="21"/>
-          <w:szCs w:val="21"/>
-        </w:rPr>
-      </w:pPr>
-      <w:r>
-        <w:rPr>
-          <w:b w:val="false"/>
-          <w:bCs w:val="false"/>
-          <w:sz w:val="21"/>
-          <w:szCs w:val="21"/>
-        </w:rPr>
-      </w:r>
-    </w:p>
-    <w:p>
-      <w:pPr>
-        <w:pStyle w:val="Normal"/>
-        <w:bidi w:val="0"/>
-        <w:jc w:val="center"/>
-        <w:rPr>
-          <w:b w:val="false"/>
-          <w:b w:val="false"/>
-          <w:bCs w:val="false"/>
-          <w:sz w:val="21"/>
-          <w:szCs w:val="21"/>
-        </w:rPr>
-      </w:pPr>
-      <w:r>
-        <w:rPr>
-          <w:b w:val="false"/>
-          <w:bCs w:val="false"/>
-          <w:sz w:val="21"/>
-          <w:szCs w:val="21"/>
-        </w:rPr>
-      </w:r>
-    </w:p>
-    <w:p>
-      <w:pPr>
-        <w:pStyle w:val="Normal"/>
-        <w:bidi w:val="0"/>
-        <w:jc w:val="center"/>
-        <w:rPr>
-          <w:b w:val="false"/>
-          <w:b w:val="false"/>
-          <w:bCs w:val="false"/>
-          <w:sz w:val="21"/>
-          <w:szCs w:val="21"/>
-        </w:rPr>
-      </w:pPr>
-      <w:r>
-        <w:rPr>
-          <w:b w:val="false"/>
-          <w:bCs w:val="false"/>
-          <w:sz w:val="21"/>
-          <w:szCs w:val="21"/>
-        </w:rPr>
-      </w:r>
-    </w:p>
-    <w:p>
-      <w:pPr>
-        <w:pStyle w:val="Normal"/>
-        <w:bidi w:val="0"/>
-        <w:jc w:val="center"/>
-        <w:rPr>
-          <w:b w:val="false"/>
-          <w:b w:val="false"/>
-          <w:bCs w:val="false"/>
-          <w:sz w:val="21"/>
-          <w:szCs w:val="21"/>
-        </w:rPr>
-      </w:pPr>
-      <w:r>
-        <w:rPr>
-          <w:b w:val="false"/>
-          <w:bCs w:val="false"/>
-          <w:sz w:val="21"/>
-          <w:szCs w:val="21"/>
-        </w:rPr>
-      </w:r>
-    </w:p>
-    <w:p>
-      <w:pPr>
-        <w:pStyle w:val="Normal"/>
-        <w:rPr>
-          <w:b w:val="false"/>
-          <w:b w:val="false"/>
-          <w:bCs w:val="false"/>
-          <w:sz w:val="21"/>
-          <w:szCs w:val="21"/>
-        </w:rPr>
-      </w:pPr>
-      <w:r>
-        <w:rPr>
-          <w:b w:val="false"/>
-          <w:bCs w:val="false"/>
-          <w:sz w:val="21"/>
-          <w:szCs w:val="21"/>
-        </w:rPr>
-      </w:r>
-    </w:p>
-    <w:tbl>
-      <w:tblPr>
-        <w:tblW w:w="5000" w:type="pct"/>
-        <w:jc w:val="start"/>
-        <w:tblInd w:w="-5" w:type="dxa"/>
-        <w:tblLayout w:type="fixed"/>
-        <w:tblCellMar>
-          <w:top w:w="55" w:type="dxa"/>
-          <w:start w:w="55" w:type="dxa"/>
-          <w:bottom w:w="55" w:type="dxa"/>
-          <w:end w:w="55" w:type="dxa"/>
-        </w:tblCellMar>
-      </w:tblPr>
-      <w:tblGrid>
-        <w:gridCol w:w="9638"/>
-      </w:tblGrid>
       <w:tr>
         <w:trPr/>
         <w:tc>
@@ -8430,17 +8182,15 @@
               <w:ind w:end="-496" w:hanging="0"/>
               <w:jc w:val="start"/>
               <w:rPr>
-                <w:b w:val="false"/>
-                <w:b w:val="false"/>
-                <w:bCs w:val="false"/>
-                <w:sz w:val="21"/>
-                <w:szCs w:val="21"/>
-              </w:rPr>
-            </w:pPr>
-            <w:r>
-              <w:rPr>
-                <w:b w:val="false"/>
-                <w:bCs w:val="false"/>
+                <w:b/>
+                <w:b/>
+                <w:bCs/>
+              </w:rPr>
+            </w:pPr>
+            <w:r>
+              <w:rPr>
+                <w:b/>
+                <w:bCs/>
                 <w:kern w:val="0"/>
                 <w:sz w:val="21"/>
                 <w:szCs w:val="21"/>
@@ -8475,17 +8225,15 @@
               <w:ind w:end="-496" w:hanging="0"/>
               <w:jc w:val="start"/>
               <w:rPr>
-                <w:b w:val="false"/>
-                <w:b w:val="false"/>
-                <w:bCs w:val="false"/>
-                <w:sz w:val="21"/>
-                <w:szCs w:val="21"/>
-              </w:rPr>
-            </w:pPr>
-            <w:r>
-              <w:rPr>
-                <w:b w:val="false"/>
-                <w:bCs w:val="false"/>
+                <w:b/>
+                <w:b/>
+                <w:bCs/>
+              </w:rPr>
+            </w:pPr>
+            <w:r>
+              <w:rPr>
+                <w:b/>
+                <w:bCs/>
                 <w:kern w:val="0"/>
                 <w:sz w:val="21"/>
                 <w:szCs w:val="21"/>
@@ -9317,6 +9065,138 @@
         </w:rPr>
       </w:r>
     </w:p>
+    <w:p>
+      <w:pPr>
+        <w:pStyle w:val="Normal"/>
+        <w:bidi w:val="0"/>
+        <w:jc w:val="center"/>
+        <w:rPr>
+          <w:b w:val="false"/>
+          <w:b w:val="false"/>
+          <w:bCs w:val="false"/>
+          <w:sz w:val="21"/>
+          <w:szCs w:val="21"/>
+        </w:rPr>
+      </w:pPr>
+      <w:r>
+        <w:rPr>
+          <w:b w:val="false"/>
+          <w:bCs w:val="false"/>
+          <w:sz w:val="21"/>
+          <w:szCs w:val="21"/>
+        </w:rPr>
+      </w:r>
+    </w:p>
+    <w:p>
+      <w:pPr>
+        <w:pStyle w:val="Normal"/>
+        <w:bidi w:val="0"/>
+        <w:jc w:val="center"/>
+        <w:rPr>
+          <w:b w:val="false"/>
+          <w:b w:val="false"/>
+          <w:bCs w:val="false"/>
+          <w:sz w:val="21"/>
+          <w:szCs w:val="21"/>
+        </w:rPr>
+      </w:pPr>
+      <w:r>
+        <w:rPr>
+          <w:b w:val="false"/>
+          <w:bCs w:val="false"/>
+          <w:sz w:val="21"/>
+          <w:szCs w:val="21"/>
+        </w:rPr>
+      </w:r>
+    </w:p>
+    <w:p>
+      <w:pPr>
+        <w:pStyle w:val="Normal"/>
+        <w:bidi w:val="0"/>
+        <w:jc w:val="center"/>
+        <w:rPr>
+          <w:b w:val="false"/>
+          <w:b w:val="false"/>
+          <w:bCs w:val="false"/>
+          <w:sz w:val="21"/>
+          <w:szCs w:val="21"/>
+        </w:rPr>
+      </w:pPr>
+      <w:r>
+        <w:rPr>
+          <w:b w:val="false"/>
+          <w:bCs w:val="false"/>
+          <w:sz w:val="21"/>
+          <w:szCs w:val="21"/>
+        </w:rPr>
+      </w:r>
+    </w:p>
+    <w:p>
+      <w:pPr>
+        <w:pStyle w:val="Normal"/>
+        <w:bidi w:val="0"/>
+        <w:jc w:val="center"/>
+        <w:rPr>
+          <w:b w:val="false"/>
+          <w:b w:val="false"/>
+          <w:bCs w:val="false"/>
+          <w:sz w:val="21"/>
+          <w:szCs w:val="21"/>
+        </w:rPr>
+      </w:pPr>
+      <w:r>
+        <w:rPr>
+          <w:b w:val="false"/>
+          <w:bCs w:val="false"/>
+          <w:sz w:val="21"/>
+          <w:szCs w:val="21"/>
+        </w:rPr>
+      </w:r>
+    </w:p>
+    <w:p>
+      <w:pPr>
+        <w:pStyle w:val="Normal"/>
+        <w:bidi w:val="0"/>
+        <w:jc w:val="center"/>
+        <w:rPr>
+          <w:b w:val="false"/>
+          <w:b w:val="false"/>
+          <w:bCs w:val="false"/>
+          <w:sz w:val="21"/>
+          <w:szCs w:val="21"/>
+        </w:rPr>
+      </w:pPr>
+      <w:r>
+        <w:rPr>
+          <w:b w:val="false"/>
+          <w:bCs w:val="false"/>
+          <w:sz w:val="21"/>
+          <w:szCs w:val="21"/>
+        </w:rPr>
+      </w:r>
+    </w:p>
+    <w:p>
+      <w:pPr>
+        <w:pStyle w:val="Normal"/>
+        <w:bidi w:val="0"/>
+        <w:jc w:val="center"/>
+        <w:rPr>
+          <w:b w:val="false"/>
+          <w:b w:val="false"/>
+          <w:bCs w:val="false"/>
+          <w:sz w:val="21"/>
+          <w:szCs w:val="21"/>
+        </w:rPr>
+      </w:pPr>
+      <w:r>
+        <w:rPr>
+          <w:b w:val="false"/>
+          <w:bCs w:val="false"/>
+          <w:sz w:val="21"/>
+          <w:szCs w:val="21"/>
+        </w:rPr>
+      </w:r>
+    </w:p>
     <w:tbl>
       <w:tblPr>
         <w:tblW w:w="5000" w:type="pct"/>
@@ -10213,197 +10093,6 @@
           </w:p>
         </w:tc>
       </w:tr>
-    </w:tbl>
-    <w:p>
-      <w:pPr>
-        <w:pStyle w:val="Normal"/>
-        <w:bidi w:val="0"/>
-        <w:jc w:val="center"/>
-        <w:rPr>
-          <w:b w:val="false"/>
-          <w:b w:val="false"/>
-          <w:bCs w:val="false"/>
-          <w:sz w:val="21"/>
-          <w:szCs w:val="21"/>
-        </w:rPr>
-      </w:pPr>
-      <w:r>
-        <w:rPr>
-          <w:b w:val="false"/>
-          <w:bCs w:val="false"/>
-          <w:sz w:val="21"/>
-          <w:szCs w:val="21"/>
-        </w:rPr>
-      </w:r>
-    </w:p>
-    <w:p>
-      <w:pPr>
-        <w:pStyle w:val="Normal"/>
-        <w:bidi w:val="0"/>
-        <w:jc w:val="center"/>
-        <w:rPr>
-          <w:b w:val="false"/>
-          <w:b w:val="false"/>
-          <w:bCs w:val="false"/>
-          <w:sz w:val="21"/>
-          <w:szCs w:val="21"/>
-        </w:rPr>
-      </w:pPr>
-      <w:r>
-        <w:rPr>
-          <w:b w:val="false"/>
-          <w:bCs w:val="false"/>
-          <w:sz w:val="21"/>
-          <w:szCs w:val="21"/>
-        </w:rPr>
-      </w:r>
-    </w:p>
-    <w:p>
-      <w:pPr>
-        <w:pStyle w:val="Normal"/>
-        <w:bidi w:val="0"/>
-        <w:jc w:val="center"/>
-        <w:rPr>
-          <w:b w:val="false"/>
-          <w:b w:val="false"/>
-          <w:bCs w:val="false"/>
-          <w:sz w:val="21"/>
-          <w:szCs w:val="21"/>
-        </w:rPr>
-      </w:pPr>
-      <w:r>
-        <w:rPr>
-          <w:b w:val="false"/>
-          <w:bCs w:val="false"/>
-          <w:sz w:val="21"/>
-          <w:szCs w:val="21"/>
-        </w:rPr>
-      </w:r>
-    </w:p>
-    <w:p>
-      <w:pPr>
-        <w:pStyle w:val="Normal"/>
-        <w:bidi w:val="0"/>
-        <w:jc w:val="center"/>
-        <w:rPr>
-          <w:b w:val="false"/>
-          <w:b w:val="false"/>
-          <w:bCs w:val="false"/>
-          <w:sz w:val="21"/>
-          <w:szCs w:val="21"/>
-        </w:rPr>
-      </w:pPr>
-      <w:r>
-        <w:rPr>
-          <w:b w:val="false"/>
-          <w:bCs w:val="false"/>
-          <w:sz w:val="21"/>
-          <w:szCs w:val="21"/>
-        </w:rPr>
-      </w:r>
-    </w:p>
-    <w:p>
-      <w:pPr>
-        <w:pStyle w:val="Normal"/>
-        <w:bidi w:val="0"/>
-        <w:jc w:val="center"/>
-        <w:rPr>
-          <w:b w:val="false"/>
-          <w:b w:val="false"/>
-          <w:bCs w:val="false"/>
-          <w:sz w:val="21"/>
-          <w:szCs w:val="21"/>
-        </w:rPr>
-      </w:pPr>
-      <w:r>
-        <w:rPr>
-          <w:b w:val="false"/>
-          <w:bCs w:val="false"/>
-          <w:sz w:val="21"/>
-          <w:szCs w:val="21"/>
-        </w:rPr>
-      </w:r>
-    </w:p>
-    <w:p>
-      <w:pPr>
-        <w:pStyle w:val="Normal"/>
-        <w:bidi w:val="0"/>
-        <w:jc w:val="center"/>
-        <w:rPr>
-          <w:b w:val="false"/>
-          <w:b w:val="false"/>
-          <w:bCs w:val="false"/>
-          <w:sz w:val="21"/>
-          <w:szCs w:val="21"/>
-        </w:rPr>
-      </w:pPr>
-      <w:r>
-        <w:rPr>
-          <w:b w:val="false"/>
-          <w:bCs w:val="false"/>
-          <w:sz w:val="21"/>
-          <w:szCs w:val="21"/>
-        </w:rPr>
-      </w:r>
-    </w:p>
-    <w:p>
-      <w:pPr>
-        <w:pStyle w:val="Normal"/>
-        <w:bidi w:val="0"/>
-        <w:jc w:val="center"/>
-        <w:rPr>
-          <w:b w:val="false"/>
-          <w:b w:val="false"/>
-          <w:bCs w:val="false"/>
-          <w:sz w:val="21"/>
-          <w:szCs w:val="21"/>
-        </w:rPr>
-      </w:pPr>
-      <w:r>
-        <w:rPr>
-          <w:b w:val="false"/>
-          <w:bCs w:val="false"/>
-          <w:sz w:val="21"/>
-          <w:szCs w:val="21"/>
-        </w:rPr>
-      </w:r>
-    </w:p>
-    <w:p>
-      <w:pPr>
-        <w:pStyle w:val="Normal"/>
-        <w:rPr>
-          <w:b w:val="false"/>
-          <w:b w:val="false"/>
-          <w:bCs w:val="false"/>
-          <w:sz w:val="21"/>
-          <w:szCs w:val="21"/>
-        </w:rPr>
-      </w:pPr>
-      <w:r>
-        <w:rPr>
-          <w:b w:val="false"/>
-          <w:bCs w:val="false"/>
-          <w:sz w:val="21"/>
-          <w:szCs w:val="21"/>
-        </w:rPr>
-      </w:r>
-    </w:p>
-    <w:tbl>
-      <w:tblPr>
-        <w:tblW w:w="5000" w:type="pct"/>
-        <w:jc w:val="start"/>
-        <w:tblInd w:w="-5" w:type="dxa"/>
-        <w:tblLayout w:type="fixed"/>
-        <w:tblCellMar>
-          <w:top w:w="55" w:type="dxa"/>
-          <w:start w:w="55" w:type="dxa"/>
-          <w:bottom w:w="55" w:type="dxa"/>
-          <w:end w:w="55" w:type="dxa"/>
-        </w:tblCellMar>
-      </w:tblPr>
-      <w:tblGrid>
-        <w:gridCol w:w="9638"/>
-      </w:tblGrid>
       <w:tr>
         <w:trPr/>
         <w:tc>
@@ -10508,17 +10197,15 @@
               <w:ind w:end="-496" w:hanging="0"/>
               <w:jc w:val="start"/>
               <w:rPr>
-                <w:b w:val="false"/>
-                <w:b w:val="false"/>
-                <w:bCs w:val="false"/>
-                <w:sz w:val="21"/>
-                <w:szCs w:val="21"/>
-              </w:rPr>
-            </w:pPr>
-            <w:r>
-              <w:rPr>
-                <w:b w:val="false"/>
-                <w:bCs w:val="false"/>
+                <w:b/>
+                <w:b/>
+                <w:bCs/>
+              </w:rPr>
+            </w:pPr>
+            <w:r>
+              <w:rPr>
+                <w:b/>
+                <w:bCs/>
                 <w:kern w:val="0"/>
                 <w:sz w:val="21"/>
                 <w:szCs w:val="21"/>
@@ -10553,17 +10240,15 @@
               <w:ind w:end="-496" w:hanging="0"/>
               <w:jc w:val="start"/>
               <w:rPr>
-                <w:b w:val="false"/>
-                <w:b w:val="false"/>
-                <w:bCs w:val="false"/>
-                <w:sz w:val="21"/>
-                <w:szCs w:val="21"/>
-              </w:rPr>
-            </w:pPr>
-            <w:r>
-              <w:rPr>
-                <w:b w:val="false"/>
-                <w:bCs w:val="false"/>
+                <w:b/>
+                <w:b/>
+                <w:bCs/>
+              </w:rPr>
+            </w:pPr>
+            <w:r>
+              <w:rPr>
+                <w:b/>
+                <w:bCs/>
                 <w:kern w:val="0"/>
                 <w:sz w:val="21"/>
                 <w:szCs w:val="21"/>
@@ -11395,6 +11080,138 @@
         </w:rPr>
       </w:r>
     </w:p>
+    <w:p>
+      <w:pPr>
+        <w:pStyle w:val="Normal"/>
+        <w:bidi w:val="0"/>
+        <w:jc w:val="center"/>
+        <w:rPr>
+          <w:b w:val="false"/>
+          <w:b w:val="false"/>
+          <w:bCs w:val="false"/>
+          <w:sz w:val="21"/>
+          <w:szCs w:val="21"/>
+        </w:rPr>
+      </w:pPr>
+      <w:r>
+        <w:rPr>
+          <w:b w:val="false"/>
+          <w:bCs w:val="false"/>
+          <w:sz w:val="21"/>
+          <w:szCs w:val="21"/>
+        </w:rPr>
+      </w:r>
+    </w:p>
+    <w:p>
+      <w:pPr>
+        <w:pStyle w:val="Normal"/>
+        <w:bidi w:val="0"/>
+        <w:jc w:val="center"/>
+        <w:rPr>
+          <w:b w:val="false"/>
+          <w:b w:val="false"/>
+          <w:bCs w:val="false"/>
+          <w:sz w:val="21"/>
+          <w:szCs w:val="21"/>
+        </w:rPr>
+      </w:pPr>
+      <w:r>
+        <w:rPr>
+          <w:b w:val="false"/>
+          <w:bCs w:val="false"/>
+          <w:sz w:val="21"/>
+          <w:szCs w:val="21"/>
+        </w:rPr>
+      </w:r>
+    </w:p>
+    <w:p>
+      <w:pPr>
+        <w:pStyle w:val="Normal"/>
+        <w:bidi w:val="0"/>
+        <w:jc w:val="center"/>
+        <w:rPr>
+          <w:b w:val="false"/>
+          <w:b w:val="false"/>
+          <w:bCs w:val="false"/>
+          <w:sz w:val="21"/>
+          <w:szCs w:val="21"/>
+        </w:rPr>
+      </w:pPr>
+      <w:r>
+        <w:rPr>
+          <w:b w:val="false"/>
+          <w:bCs w:val="false"/>
+          <w:sz w:val="21"/>
+          <w:szCs w:val="21"/>
+        </w:rPr>
+      </w:r>
+    </w:p>
+    <w:p>
+      <w:pPr>
+        <w:pStyle w:val="Normal"/>
+        <w:bidi w:val="0"/>
+        <w:jc w:val="center"/>
+        <w:rPr>
+          <w:b w:val="false"/>
+          <w:b w:val="false"/>
+          <w:bCs w:val="false"/>
+          <w:sz w:val="21"/>
+          <w:szCs w:val="21"/>
+        </w:rPr>
+      </w:pPr>
+      <w:r>
+        <w:rPr>
+          <w:b w:val="false"/>
+          <w:bCs w:val="false"/>
+          <w:sz w:val="21"/>
+          <w:szCs w:val="21"/>
+        </w:rPr>
+      </w:r>
+    </w:p>
+    <w:p>
+      <w:pPr>
+        <w:pStyle w:val="Normal"/>
+        <w:bidi w:val="0"/>
+        <w:jc w:val="center"/>
+        <w:rPr>
+          <w:b w:val="false"/>
+          <w:b w:val="false"/>
+          <w:bCs w:val="false"/>
+          <w:sz w:val="21"/>
+          <w:szCs w:val="21"/>
+        </w:rPr>
+      </w:pPr>
+      <w:r>
+        <w:rPr>
+          <w:b w:val="false"/>
+          <w:bCs w:val="false"/>
+          <w:sz w:val="21"/>
+          <w:szCs w:val="21"/>
+        </w:rPr>
+      </w:r>
+    </w:p>
+    <w:p>
+      <w:pPr>
+        <w:pStyle w:val="Normal"/>
+        <w:bidi w:val="0"/>
+        <w:jc w:val="center"/>
+        <w:rPr>
+          <w:b w:val="false"/>
+          <w:b w:val="false"/>
+          <w:bCs w:val="false"/>
+          <w:sz w:val="21"/>
+          <w:szCs w:val="21"/>
+        </w:rPr>
+      </w:pPr>
+      <w:r>
+        <w:rPr>
+          <w:b w:val="false"/>
+          <w:bCs w:val="false"/>
+          <w:sz w:val="21"/>
+          <w:szCs w:val="21"/>
+        </w:rPr>
+      </w:r>
+    </w:p>
     <w:tbl>
       <w:tblPr>
         <w:tblW w:w="5000" w:type="pct"/>
@@ -12291,197 +12108,6 @@
           </w:p>
         </w:tc>
       </w:tr>
-    </w:tbl>
-    <w:p>
-      <w:pPr>
-        <w:pStyle w:val="Normal"/>
-        <w:bidi w:val="0"/>
-        <w:jc w:val="center"/>
-        <w:rPr>
-          <w:b w:val="false"/>
-          <w:b w:val="false"/>
-          <w:bCs w:val="false"/>
-          <w:sz w:val="21"/>
-          <w:szCs w:val="21"/>
-        </w:rPr>
-      </w:pPr>
-      <w:r>
-        <w:rPr>
-          <w:b w:val="false"/>
-          <w:bCs w:val="false"/>
-          <w:sz w:val="21"/>
-          <w:szCs w:val="21"/>
-        </w:rPr>
-      </w:r>
-    </w:p>
-    <w:p>
-      <w:pPr>
-        <w:pStyle w:val="Normal"/>
-        <w:bidi w:val="0"/>
-        <w:jc w:val="center"/>
-        <w:rPr>
-          <w:b w:val="false"/>
-          <w:b w:val="false"/>
-          <w:bCs w:val="false"/>
-          <w:sz w:val="21"/>
-          <w:szCs w:val="21"/>
-        </w:rPr>
-      </w:pPr>
-      <w:r>
-        <w:rPr>
-          <w:b w:val="false"/>
-          <w:bCs w:val="false"/>
-          <w:sz w:val="21"/>
-          <w:szCs w:val="21"/>
-        </w:rPr>
-      </w:r>
-    </w:p>
-    <w:p>
-      <w:pPr>
-        <w:pStyle w:val="Normal"/>
-        <w:bidi w:val="0"/>
-        <w:jc w:val="center"/>
-        <w:rPr>
-          <w:b w:val="false"/>
-          <w:b w:val="false"/>
-          <w:bCs w:val="false"/>
-          <w:sz w:val="21"/>
-          <w:szCs w:val="21"/>
-        </w:rPr>
-      </w:pPr>
-      <w:r>
-        <w:rPr>
-          <w:b w:val="false"/>
-          <w:bCs w:val="false"/>
-          <w:sz w:val="21"/>
-          <w:szCs w:val="21"/>
-        </w:rPr>
-      </w:r>
-    </w:p>
-    <w:p>
-      <w:pPr>
-        <w:pStyle w:val="Normal"/>
-        <w:bidi w:val="0"/>
-        <w:jc w:val="center"/>
-        <w:rPr>
-          <w:b w:val="false"/>
-          <w:b w:val="false"/>
-          <w:bCs w:val="false"/>
-          <w:sz w:val="21"/>
-          <w:szCs w:val="21"/>
-        </w:rPr>
-      </w:pPr>
-      <w:r>
-        <w:rPr>
-          <w:b w:val="false"/>
-          <w:bCs w:val="false"/>
-          <w:sz w:val="21"/>
-          <w:szCs w:val="21"/>
-        </w:rPr>
-      </w:r>
-    </w:p>
-    <w:p>
-      <w:pPr>
-        <w:pStyle w:val="Normal"/>
-        <w:bidi w:val="0"/>
-        <w:jc w:val="center"/>
-        <w:rPr>
-          <w:b w:val="false"/>
-          <w:b w:val="false"/>
-          <w:bCs w:val="false"/>
-          <w:sz w:val="21"/>
-          <w:szCs w:val="21"/>
-        </w:rPr>
-      </w:pPr>
-      <w:r>
-        <w:rPr>
-          <w:b w:val="false"/>
-          <w:bCs w:val="false"/>
-          <w:sz w:val="21"/>
-          <w:szCs w:val="21"/>
-        </w:rPr>
-      </w:r>
-    </w:p>
-    <w:p>
-      <w:pPr>
-        <w:pStyle w:val="Normal"/>
-        <w:bidi w:val="0"/>
-        <w:jc w:val="center"/>
-        <w:rPr>
-          <w:b w:val="false"/>
-          <w:b w:val="false"/>
-          <w:bCs w:val="false"/>
-          <w:sz w:val="21"/>
-          <w:szCs w:val="21"/>
-        </w:rPr>
-      </w:pPr>
-      <w:r>
-        <w:rPr>
-          <w:b w:val="false"/>
-          <w:bCs w:val="false"/>
-          <w:sz w:val="21"/>
-          <w:szCs w:val="21"/>
-        </w:rPr>
-      </w:r>
-    </w:p>
-    <w:p>
-      <w:pPr>
-        <w:pStyle w:val="Normal"/>
-        <w:bidi w:val="0"/>
-        <w:jc w:val="center"/>
-        <w:rPr>
-          <w:b w:val="false"/>
-          <w:b w:val="false"/>
-          <w:bCs w:val="false"/>
-          <w:sz w:val="21"/>
-          <w:szCs w:val="21"/>
-        </w:rPr>
-      </w:pPr>
-      <w:r>
-        <w:rPr>
-          <w:b w:val="false"/>
-          <w:bCs w:val="false"/>
-          <w:sz w:val="21"/>
-          <w:szCs w:val="21"/>
-        </w:rPr>
-      </w:r>
-    </w:p>
-    <w:p>
-      <w:pPr>
-        <w:pStyle w:val="Normal"/>
-        <w:rPr>
-          <w:b w:val="false"/>
-          <w:b w:val="false"/>
-          <w:bCs w:val="false"/>
-          <w:sz w:val="21"/>
-          <w:szCs w:val="21"/>
-        </w:rPr>
-      </w:pPr>
-      <w:r>
-        <w:rPr>
-          <w:b w:val="false"/>
-          <w:bCs w:val="false"/>
-          <w:sz w:val="21"/>
-          <w:szCs w:val="21"/>
-        </w:rPr>
-      </w:r>
-    </w:p>
-    <w:tbl>
-      <w:tblPr>
-        <w:tblW w:w="5000" w:type="pct"/>
-        <w:jc w:val="start"/>
-        <w:tblInd w:w="-5" w:type="dxa"/>
-        <w:tblLayout w:type="fixed"/>
-        <w:tblCellMar>
-          <w:top w:w="55" w:type="dxa"/>
-          <w:start w:w="55" w:type="dxa"/>
-          <w:bottom w:w="55" w:type="dxa"/>
-          <w:end w:w="55" w:type="dxa"/>
-        </w:tblCellMar>
-      </w:tblPr>
-      <w:tblGrid>
-        <w:gridCol w:w="9638"/>
-      </w:tblGrid>
       <w:tr>
         <w:trPr/>
         <w:tc>
@@ -12586,17 +12212,15 @@
               <w:ind w:end="-496" w:hanging="0"/>
               <w:jc w:val="start"/>
               <w:rPr>
-                <w:b w:val="false"/>
-                <w:b w:val="false"/>
-                <w:bCs w:val="false"/>
-                <w:sz w:val="21"/>
-                <w:szCs w:val="21"/>
-              </w:rPr>
-            </w:pPr>
-            <w:r>
-              <w:rPr>
-                <w:b w:val="false"/>
-                <w:bCs w:val="false"/>
+                <w:b/>
+                <w:b/>
+                <w:bCs/>
+              </w:rPr>
+            </w:pPr>
+            <w:r>
+              <w:rPr>
+                <w:b/>
+                <w:bCs/>
                 <w:kern w:val="0"/>
                 <w:sz w:val="21"/>
                 <w:szCs w:val="21"/>
@@ -12631,17 +12255,15 @@
               <w:ind w:end="-496" w:hanging="0"/>
               <w:jc w:val="start"/>
               <w:rPr>
-                <w:b w:val="false"/>
-                <w:b w:val="false"/>
-                <w:bCs w:val="false"/>
-                <w:sz w:val="21"/>
-                <w:szCs w:val="21"/>
-              </w:rPr>
-            </w:pPr>
-            <w:r>
-              <w:rPr>
-                <w:b w:val="false"/>
-                <w:bCs w:val="false"/>
+                <w:b/>
+                <w:b/>
+                <w:bCs/>
+              </w:rPr>
+            </w:pPr>
+            <w:r>
+              <w:rPr>
+                <w:b/>
+                <w:bCs/>
                 <w:kern w:val="0"/>
                 <w:sz w:val="21"/>
                 <w:szCs w:val="21"/>
@@ -13473,6 +13095,138 @@
         </w:rPr>
       </w:r>
     </w:p>
+    <w:p>
+      <w:pPr>
+        <w:pStyle w:val="Normal"/>
+        <w:bidi w:val="0"/>
+        <w:jc w:val="center"/>
+        <w:rPr>
+          <w:b w:val="false"/>
+          <w:b w:val="false"/>
+          <w:bCs w:val="false"/>
+          <w:sz w:val="21"/>
+          <w:szCs w:val="21"/>
+        </w:rPr>
+      </w:pPr>
+      <w:r>
+        <w:rPr>
+          <w:b w:val="false"/>
+          <w:bCs w:val="false"/>
+          <w:sz w:val="21"/>
+          <w:szCs w:val="21"/>
+        </w:rPr>
+      </w:r>
+    </w:p>
+    <w:p>
+      <w:pPr>
+        <w:pStyle w:val="Normal"/>
+        <w:bidi w:val="0"/>
+        <w:jc w:val="center"/>
+        <w:rPr>
+          <w:b w:val="false"/>
+          <w:b w:val="false"/>
+          <w:bCs w:val="false"/>
+          <w:sz w:val="21"/>
+          <w:szCs w:val="21"/>
+        </w:rPr>
+      </w:pPr>
+      <w:r>
+        <w:rPr>
+          <w:b w:val="false"/>
+          <w:bCs w:val="false"/>
+          <w:sz w:val="21"/>
+          <w:szCs w:val="21"/>
+        </w:rPr>
+      </w:r>
+    </w:p>
+    <w:p>
+      <w:pPr>
+        <w:pStyle w:val="Normal"/>
+        <w:bidi w:val="0"/>
+        <w:jc w:val="center"/>
+        <w:rPr>
+          <w:b w:val="false"/>
+          <w:b w:val="false"/>
+          <w:bCs w:val="false"/>
+          <w:sz w:val="21"/>
+          <w:szCs w:val="21"/>
+        </w:rPr>
+      </w:pPr>
+      <w:r>
+        <w:rPr>
+          <w:b w:val="false"/>
+          <w:bCs w:val="false"/>
+          <w:sz w:val="21"/>
+          <w:szCs w:val="21"/>
+        </w:rPr>
+      </w:r>
+    </w:p>
+    <w:p>
+      <w:pPr>
+        <w:pStyle w:val="Normal"/>
+        <w:bidi w:val="0"/>
+        <w:jc w:val="center"/>
+        <w:rPr>
+          <w:b w:val="false"/>
+          <w:b w:val="false"/>
+          <w:bCs w:val="false"/>
+          <w:sz w:val="21"/>
+          <w:szCs w:val="21"/>
+        </w:rPr>
+      </w:pPr>
+      <w:r>
+        <w:rPr>
+          <w:b w:val="false"/>
+          <w:bCs w:val="false"/>
+          <w:sz w:val="21"/>
+          <w:szCs w:val="21"/>
+        </w:rPr>
+      </w:r>
+    </w:p>
+    <w:p>
+      <w:pPr>
+        <w:pStyle w:val="Normal"/>
+        <w:bidi w:val="0"/>
+        <w:jc w:val="center"/>
+        <w:rPr>
+          <w:b w:val="false"/>
+          <w:b w:val="false"/>
+          <w:bCs w:val="false"/>
+          <w:sz w:val="21"/>
+          <w:szCs w:val="21"/>
+        </w:rPr>
+      </w:pPr>
+      <w:r>
+        <w:rPr>
+          <w:b w:val="false"/>
+          <w:bCs w:val="false"/>
+          <w:sz w:val="21"/>
+          <w:szCs w:val="21"/>
+        </w:rPr>
+      </w:r>
+    </w:p>
+    <w:p>
+      <w:pPr>
+        <w:pStyle w:val="Normal"/>
+        <w:bidi w:val="0"/>
+        <w:jc w:val="center"/>
+        <w:rPr>
+          <w:b w:val="false"/>
+          <w:b w:val="false"/>
+          <w:bCs w:val="false"/>
+          <w:sz w:val="21"/>
+          <w:szCs w:val="21"/>
+        </w:rPr>
+      </w:pPr>
+      <w:r>
+        <w:rPr>
+          <w:b w:val="false"/>
+          <w:bCs w:val="false"/>
+          <w:sz w:val="21"/>
+          <w:szCs w:val="21"/>
+        </w:rPr>
+      </w:r>
+    </w:p>
     <w:tbl>
       <w:tblPr>
         <w:tblW w:w="5000" w:type="pct"/>
@@ -14369,197 +14123,6 @@
           </w:p>
         </w:tc>
       </w:tr>
-    </w:tbl>
-    <w:p>
-      <w:pPr>
-        <w:pStyle w:val="Normal"/>
-        <w:bidi w:val="0"/>
-        <w:jc w:val="center"/>
-        <w:rPr>
-          <w:b w:val="false"/>
-          <w:b w:val="false"/>
-          <w:bCs w:val="false"/>
-          <w:sz w:val="21"/>
-          <w:szCs w:val="21"/>
-        </w:rPr>
-      </w:pPr>
-      <w:r>
-        <w:rPr>
-          <w:b w:val="false"/>
-          <w:bCs w:val="false"/>
-          <w:sz w:val="21"/>
-          <w:szCs w:val="21"/>
-        </w:rPr>
-      </w:r>
-    </w:p>
-    <w:p>
-      <w:pPr>
-        <w:pStyle w:val="Normal"/>
-        <w:bidi w:val="0"/>
-        <w:jc w:val="center"/>
-        <w:rPr>
-          <w:b w:val="false"/>
-          <w:b w:val="false"/>
-          <w:bCs w:val="false"/>
-          <w:sz w:val="21"/>
-          <w:szCs w:val="21"/>
-        </w:rPr>
-      </w:pPr>
-      <w:r>
-        <w:rPr>
-          <w:b w:val="false"/>
-          <w:bCs w:val="false"/>
-          <w:sz w:val="21"/>
-          <w:szCs w:val="21"/>
-        </w:rPr>
-      </w:r>
-    </w:p>
-    <w:p>
-      <w:pPr>
-        <w:pStyle w:val="Normal"/>
-        <w:bidi w:val="0"/>
-        <w:jc w:val="center"/>
-        <w:rPr>
-          <w:b w:val="false"/>
-          <w:b w:val="false"/>
-          <w:bCs w:val="false"/>
-          <w:sz w:val="21"/>
-          <w:szCs w:val="21"/>
-        </w:rPr>
-      </w:pPr>
-      <w:r>
-        <w:rPr>
-          <w:b w:val="false"/>
-          <w:bCs w:val="false"/>
-          <w:sz w:val="21"/>
-          <w:szCs w:val="21"/>
-        </w:rPr>
-      </w:r>
-    </w:p>
-    <w:p>
-      <w:pPr>
-        <w:pStyle w:val="Normal"/>
-        <w:bidi w:val="0"/>
-        <w:jc w:val="center"/>
-        <w:rPr>
-          <w:b w:val="false"/>
-          <w:b w:val="false"/>
-          <w:bCs w:val="false"/>
-          <w:sz w:val="21"/>
-          <w:szCs w:val="21"/>
-        </w:rPr>
-      </w:pPr>
-      <w:r>
-        <w:rPr>
-          <w:b w:val="false"/>
-          <w:bCs w:val="false"/>
-          <w:sz w:val="21"/>
-          <w:szCs w:val="21"/>
-        </w:rPr>
-      </w:r>
-    </w:p>
-    <w:p>
-      <w:pPr>
-        <w:pStyle w:val="Normal"/>
-        <w:bidi w:val="0"/>
-        <w:jc w:val="center"/>
-        <w:rPr>
-          <w:b w:val="false"/>
-          <w:b w:val="false"/>
-          <w:bCs w:val="false"/>
-          <w:sz w:val="21"/>
-          <w:szCs w:val="21"/>
-        </w:rPr>
-      </w:pPr>
-      <w:r>
-        <w:rPr>
-          <w:b w:val="false"/>
-          <w:bCs w:val="false"/>
-          <w:sz w:val="21"/>
-          <w:szCs w:val="21"/>
-        </w:rPr>
-      </w:r>
-    </w:p>
-    <w:p>
-      <w:pPr>
-        <w:pStyle w:val="Normal"/>
-        <w:bidi w:val="0"/>
-        <w:jc w:val="center"/>
-        <w:rPr>
-          <w:b w:val="false"/>
-          <w:b w:val="false"/>
-          <w:bCs w:val="false"/>
-          <w:sz w:val="21"/>
-          <w:szCs w:val="21"/>
-        </w:rPr>
-      </w:pPr>
-      <w:r>
-        <w:rPr>
-          <w:b w:val="false"/>
-          <w:bCs w:val="false"/>
-          <w:sz w:val="21"/>
-          <w:szCs w:val="21"/>
-        </w:rPr>
-      </w:r>
-    </w:p>
-    <w:p>
-      <w:pPr>
-        <w:pStyle w:val="Normal"/>
-        <w:bidi w:val="0"/>
-        <w:jc w:val="center"/>
-        <w:rPr>
-          <w:b w:val="false"/>
-          <w:b w:val="false"/>
-          <w:bCs w:val="false"/>
-          <w:sz w:val="21"/>
-          <w:szCs w:val="21"/>
-        </w:rPr>
-      </w:pPr>
-      <w:r>
-        <w:rPr>
-          <w:b w:val="false"/>
-          <w:bCs w:val="false"/>
-          <w:sz w:val="21"/>
-          <w:szCs w:val="21"/>
-        </w:rPr>
-      </w:r>
-    </w:p>
-    <w:p>
-      <w:pPr>
-        <w:pStyle w:val="Normal"/>
-        <w:rPr>
-          <w:b w:val="false"/>
-          <w:b w:val="false"/>
-          <w:bCs w:val="false"/>
-          <w:sz w:val="21"/>
-          <w:szCs w:val="21"/>
-        </w:rPr>
-      </w:pPr>
-      <w:r>
-        <w:rPr>
-          <w:b w:val="false"/>
-          <w:bCs w:val="false"/>
-          <w:sz w:val="21"/>
-          <w:szCs w:val="21"/>
-        </w:rPr>
-      </w:r>
-    </w:p>
-    <w:tbl>
-      <w:tblPr>
-        <w:tblW w:w="5000" w:type="pct"/>
-        <w:jc w:val="start"/>
-        <w:tblInd w:w="-5" w:type="dxa"/>
-        <w:tblLayout w:type="fixed"/>
-        <w:tblCellMar>
-          <w:top w:w="55" w:type="dxa"/>
-          <w:start w:w="55" w:type="dxa"/>
-          <w:bottom w:w="55" w:type="dxa"/>
-          <w:end w:w="55" w:type="dxa"/>
-        </w:tblCellMar>
-      </w:tblPr>
-      <w:tblGrid>
-        <w:gridCol w:w="9638"/>
-      </w:tblGrid>
       <w:tr>
         <w:trPr/>
         <w:tc>
@@ -14664,17 +14227,15 @@
               <w:ind w:end="-496" w:hanging="0"/>
               <w:jc w:val="start"/>
               <w:rPr>
-                <w:b w:val="false"/>
-                <w:b w:val="false"/>
-                <w:bCs w:val="false"/>
-                <w:sz w:val="21"/>
-                <w:szCs w:val="21"/>
-              </w:rPr>
-            </w:pPr>
-            <w:r>
-              <w:rPr>
-                <w:b w:val="false"/>
-                <w:bCs w:val="false"/>
+                <w:b/>
+                <w:b/>
+                <w:bCs/>
+              </w:rPr>
+            </w:pPr>
+            <w:r>
+              <w:rPr>
+                <w:b/>
+                <w:bCs/>
                 <w:kern w:val="0"/>
                 <w:sz w:val="21"/>
                 <w:szCs w:val="21"/>
@@ -14709,17 +14270,15 @@
               <w:ind w:end="-496" w:hanging="0"/>
               <w:jc w:val="start"/>
               <w:rPr>
-                <w:b w:val="false"/>
-                <w:b w:val="false"/>
-                <w:bCs w:val="false"/>
-                <w:sz w:val="21"/>
-                <w:szCs w:val="21"/>
-              </w:rPr>
-            </w:pPr>
-            <w:r>
-              <w:rPr>
-                <w:b w:val="false"/>
-                <w:bCs w:val="false"/>
+                <w:b/>
+                <w:b/>
+                <w:bCs/>
+              </w:rPr>
+            </w:pPr>
+            <w:r>
+              <w:rPr>
+                <w:b/>
+                <w:bCs/>
                 <w:kern w:val="0"/>
                 <w:sz w:val="21"/>
                 <w:szCs w:val="21"/>
@@ -15551,6 +15110,138 @@
         </w:rPr>
       </w:r>
     </w:p>
+    <w:p>
+      <w:pPr>
+        <w:pStyle w:val="Normal"/>
+        <w:bidi w:val="0"/>
+        <w:jc w:val="center"/>
+        <w:rPr>
+          <w:b w:val="false"/>
+          <w:b w:val="false"/>
+          <w:bCs w:val="false"/>
+          <w:sz w:val="21"/>
+          <w:szCs w:val="21"/>
+        </w:rPr>
+      </w:pPr>
+      <w:r>
+        <w:rPr>
+          <w:b w:val="false"/>
+          <w:bCs w:val="false"/>
+          <w:sz w:val="21"/>
+          <w:szCs w:val="21"/>
+        </w:rPr>
+      </w:r>
+    </w:p>
+    <w:p>
+      <w:pPr>
+        <w:pStyle w:val="Normal"/>
+        <w:bidi w:val="0"/>
+        <w:jc w:val="center"/>
+        <w:rPr>
+          <w:b w:val="false"/>
+          <w:b w:val="false"/>
+          <w:bCs w:val="false"/>
+          <w:sz w:val="21"/>
+          <w:szCs w:val="21"/>
+        </w:rPr>
+      </w:pPr>
+      <w:r>
+        <w:rPr>
+          <w:b w:val="false"/>
+          <w:bCs w:val="false"/>
+          <w:sz w:val="21"/>
+          <w:szCs w:val="21"/>
+        </w:rPr>
+      </w:r>
+    </w:p>
+    <w:p>
+      <w:pPr>
+        <w:pStyle w:val="Normal"/>
+        <w:bidi w:val="0"/>
+        <w:jc w:val="center"/>
+        <w:rPr>
+          <w:b w:val="false"/>
+          <w:b w:val="false"/>
+          <w:bCs w:val="false"/>
+          <w:sz w:val="21"/>
+          <w:szCs w:val="21"/>
+        </w:rPr>
+      </w:pPr>
+      <w:r>
+        <w:rPr>
+          <w:b w:val="false"/>
+          <w:bCs w:val="false"/>
+          <w:sz w:val="21"/>
+          <w:szCs w:val="21"/>
+        </w:rPr>
+      </w:r>
+    </w:p>
+    <w:p>
+      <w:pPr>
+        <w:pStyle w:val="Normal"/>
+        <w:bidi w:val="0"/>
+        <w:jc w:val="center"/>
+        <w:rPr>
+          <w:b w:val="false"/>
+          <w:b w:val="false"/>
+          <w:bCs w:val="false"/>
+          <w:sz w:val="21"/>
+          <w:szCs w:val="21"/>
+        </w:rPr>
+      </w:pPr>
+      <w:r>
+        <w:rPr>
+          <w:b w:val="false"/>
+          <w:bCs w:val="false"/>
+          <w:sz w:val="21"/>
+          <w:szCs w:val="21"/>
+        </w:rPr>
+      </w:r>
+    </w:p>
+    <w:p>
+      <w:pPr>
+        <w:pStyle w:val="Normal"/>
+        <w:bidi w:val="0"/>
+        <w:jc w:val="center"/>
+        <w:rPr>
+          <w:b w:val="false"/>
+          <w:b w:val="false"/>
+          <w:bCs w:val="false"/>
+          <w:sz w:val="21"/>
+          <w:szCs w:val="21"/>
+        </w:rPr>
+      </w:pPr>
+      <w:r>
+        <w:rPr>
+          <w:b w:val="false"/>
+          <w:bCs w:val="false"/>
+          <w:sz w:val="21"/>
+          <w:szCs w:val="21"/>
+        </w:rPr>
+      </w:r>
+    </w:p>
+    <w:p>
+      <w:pPr>
+        <w:pStyle w:val="Normal"/>
+        <w:bidi w:val="0"/>
+        <w:jc w:val="center"/>
+        <w:rPr>
+          <w:b w:val="false"/>
+          <w:b w:val="false"/>
+          <w:bCs w:val="false"/>
+          <w:sz w:val="21"/>
+          <w:szCs w:val="21"/>
+        </w:rPr>
+      </w:pPr>
+      <w:r>
+        <w:rPr>
+          <w:b w:val="false"/>
+          <w:bCs w:val="false"/>
+          <w:sz w:val="21"/>
+          <w:szCs w:val="21"/>
+        </w:rPr>
+      </w:r>
+    </w:p>
     <w:tbl>
       <w:tblPr>
         <w:tblW w:w="5000" w:type="pct"/>
@@ -16447,197 +16138,6 @@
           </w:p>
         </w:tc>
       </w:tr>
-    </w:tbl>
-    <w:p>
-      <w:pPr>
-        <w:pStyle w:val="Normal"/>
-        <w:bidi w:val="0"/>
-        <w:jc w:val="center"/>
-        <w:rPr>
-          <w:b w:val="false"/>
-          <w:b w:val="false"/>
-          <w:bCs w:val="false"/>
-          <w:sz w:val="21"/>
-          <w:szCs w:val="21"/>
-        </w:rPr>
-      </w:pPr>
-      <w:r>
-        <w:rPr>
-          <w:b w:val="false"/>
-          <w:bCs w:val="false"/>
-          <w:sz w:val="21"/>
-          <w:szCs w:val="21"/>
-        </w:rPr>
-      </w:r>
-    </w:p>
-    <w:p>
-      <w:pPr>
-        <w:pStyle w:val="Normal"/>
-        <w:bidi w:val="0"/>
-        <w:jc w:val="center"/>
-        <w:rPr>
-          <w:b w:val="false"/>
-          <w:b w:val="false"/>
-          <w:bCs w:val="false"/>
-          <w:sz w:val="21"/>
-          <w:szCs w:val="21"/>
-        </w:rPr>
-      </w:pPr>
-      <w:r>
-        <w:rPr>
-          <w:b w:val="false"/>
-          <w:bCs w:val="false"/>
-          <w:sz w:val="21"/>
-          <w:szCs w:val="21"/>
-        </w:rPr>
-      </w:r>
-    </w:p>
-    <w:p>
-      <w:pPr>
-        <w:pStyle w:val="Normal"/>
-        <w:bidi w:val="0"/>
-        <w:jc w:val="center"/>
-        <w:rPr>
-          <w:b w:val="false"/>
-          <w:b w:val="false"/>
-          <w:bCs w:val="false"/>
-          <w:sz w:val="21"/>
-          <w:szCs w:val="21"/>
-        </w:rPr>
-      </w:pPr>
-      <w:r>
-        <w:rPr>
-          <w:b w:val="false"/>
-          <w:bCs w:val="false"/>
-          <w:sz w:val="21"/>
-          <w:szCs w:val="21"/>
-        </w:rPr>
-      </w:r>
-    </w:p>
-    <w:p>
-      <w:pPr>
-        <w:pStyle w:val="Normal"/>
-        <w:bidi w:val="0"/>
-        <w:jc w:val="center"/>
-        <w:rPr>
-          <w:b w:val="false"/>
-          <w:b w:val="false"/>
-          <w:bCs w:val="false"/>
-          <w:sz w:val="21"/>
-          <w:szCs w:val="21"/>
-        </w:rPr>
-      </w:pPr>
-      <w:r>
-        <w:rPr>
-          <w:b w:val="false"/>
-          <w:bCs w:val="false"/>
-          <w:sz w:val="21"/>
-          <w:szCs w:val="21"/>
-        </w:rPr>
-      </w:r>
-    </w:p>
-    <w:p>
-      <w:pPr>
-        <w:pStyle w:val="Normal"/>
-        <w:bidi w:val="0"/>
-        <w:jc w:val="center"/>
-        <w:rPr>
-          <w:b w:val="false"/>
-          <w:b w:val="false"/>
-          <w:bCs w:val="false"/>
-          <w:sz w:val="21"/>
-          <w:szCs w:val="21"/>
-        </w:rPr>
-      </w:pPr>
-      <w:r>
-        <w:rPr>
-          <w:b w:val="false"/>
-          <w:bCs w:val="false"/>
-          <w:sz w:val="21"/>
-          <w:szCs w:val="21"/>
-        </w:rPr>
-      </w:r>
-    </w:p>
-    <w:p>
-      <w:pPr>
-        <w:pStyle w:val="Normal"/>
-        <w:bidi w:val="0"/>
-        <w:jc w:val="center"/>
-        <w:rPr>
-          <w:b w:val="false"/>
-          <w:b w:val="false"/>
-          <w:bCs w:val="false"/>
-          <w:sz w:val="21"/>
-          <w:szCs w:val="21"/>
-        </w:rPr>
-      </w:pPr>
-      <w:r>
-        <w:rPr>
-          <w:b w:val="false"/>
-          <w:bCs w:val="false"/>
-          <w:sz w:val="21"/>
-          <w:szCs w:val="21"/>
-        </w:rPr>
-      </w:r>
-    </w:p>
-    <w:p>
-      <w:pPr>
-        <w:pStyle w:val="Normal"/>
-        <w:bidi w:val="0"/>
-        <w:jc w:val="center"/>
-        <w:rPr>
-          <w:b w:val="false"/>
-          <w:b w:val="false"/>
-          <w:bCs w:val="false"/>
-          <w:sz w:val="21"/>
-          <w:szCs w:val="21"/>
-        </w:rPr>
-      </w:pPr>
-      <w:r>
-        <w:rPr>
-          <w:b w:val="false"/>
-          <w:bCs w:val="false"/>
-          <w:sz w:val="21"/>
-          <w:szCs w:val="21"/>
-        </w:rPr>
-      </w:r>
-    </w:p>
-    <w:p>
-      <w:pPr>
-        <w:pStyle w:val="Normal"/>
-        <w:rPr>
-          <w:b w:val="false"/>
-          <w:b w:val="false"/>
-          <w:bCs w:val="false"/>
-          <w:sz w:val="21"/>
-          <w:szCs w:val="21"/>
-        </w:rPr>
-      </w:pPr>
-      <w:r>
-        <w:rPr>
-          <w:b w:val="false"/>
-          <w:bCs w:val="false"/>
-          <w:sz w:val="21"/>
-          <w:szCs w:val="21"/>
-        </w:rPr>
-      </w:r>
-    </w:p>
-    <w:tbl>
-      <w:tblPr>
-        <w:tblW w:w="5000" w:type="pct"/>
-        <w:jc w:val="start"/>
-        <w:tblInd w:w="-5" w:type="dxa"/>
-        <w:tblLayout w:type="fixed"/>
-        <w:tblCellMar>
-          <w:top w:w="55" w:type="dxa"/>
-          <w:start w:w="55" w:type="dxa"/>
-          <w:bottom w:w="55" w:type="dxa"/>
-          <w:end w:w="55" w:type="dxa"/>
-        </w:tblCellMar>
-      </w:tblPr>
-      <w:tblGrid>
-        <w:gridCol w:w="9638"/>
-      </w:tblGrid>
       <w:tr>
         <w:trPr/>
         <w:tc>
@@ -16742,17 +16242,15 @@
               <w:ind w:end="-496" w:hanging="0"/>
               <w:jc w:val="start"/>
               <w:rPr>
-                <w:b w:val="false"/>
-                <w:b w:val="false"/>
-                <w:bCs w:val="false"/>
-                <w:sz w:val="21"/>
-                <w:szCs w:val="21"/>
-              </w:rPr>
-            </w:pPr>
-            <w:r>
-              <w:rPr>
-                <w:b w:val="false"/>
-                <w:bCs w:val="false"/>
+                <w:b/>
+                <w:b/>
+                <w:bCs/>
+              </w:rPr>
+            </w:pPr>
+            <w:r>
+              <w:rPr>
+                <w:b/>
+                <w:bCs/>
                 <w:kern w:val="0"/>
                 <w:sz w:val="21"/>
                 <w:szCs w:val="21"/>
@@ -16787,17 +16285,15 @@
               <w:ind w:end="-496" w:hanging="0"/>
               <w:jc w:val="start"/>
               <w:rPr>
-                <w:b w:val="false"/>
-                <w:b w:val="false"/>
-                <w:bCs w:val="false"/>
-                <w:sz w:val="21"/>
-                <w:szCs w:val="21"/>
-              </w:rPr>
-            </w:pPr>
-            <w:r>
-              <w:rPr>
-                <w:b w:val="false"/>
-                <w:bCs w:val="false"/>
+                <w:b/>
+                <w:b/>
+                <w:bCs/>
+              </w:rPr>
+            </w:pPr>
+            <w:r>
+              <w:rPr>
+                <w:b/>
+                <w:bCs/>
                 <w:kern w:val="0"/>
                 <w:sz w:val="21"/>
                 <w:szCs w:val="21"/>
@@ -17629,6 +17125,138 @@
         </w:rPr>
       </w:r>
     </w:p>
+    <w:p>
+      <w:pPr>
+        <w:pStyle w:val="Normal"/>
+        <w:bidi w:val="0"/>
+        <w:jc w:val="center"/>
+        <w:rPr>
+          <w:b w:val="false"/>
+          <w:b w:val="false"/>
+          <w:bCs w:val="false"/>
+          <w:sz w:val="21"/>
+          <w:szCs w:val="21"/>
+        </w:rPr>
+      </w:pPr>
+      <w:r>
+        <w:rPr>
+          <w:b w:val="false"/>
+          <w:bCs w:val="false"/>
+          <w:sz w:val="21"/>
+          <w:szCs w:val="21"/>
+        </w:rPr>
+      </w:r>
+    </w:p>
+    <w:p>
+      <w:pPr>
+        <w:pStyle w:val="Normal"/>
+        <w:bidi w:val="0"/>
+        <w:jc w:val="center"/>
+        <w:rPr>
+          <w:b w:val="false"/>
+          <w:b w:val="false"/>
+          <w:bCs w:val="false"/>
+          <w:sz w:val="21"/>
+          <w:szCs w:val="21"/>
+        </w:rPr>
+      </w:pPr>
+      <w:r>
+        <w:rPr>
+          <w:b w:val="false"/>
+          <w:bCs w:val="false"/>
+          <w:sz w:val="21"/>
+          <w:szCs w:val="21"/>
+        </w:rPr>
+      </w:r>
+    </w:p>
+    <w:p>
+      <w:pPr>
+        <w:pStyle w:val="Normal"/>
+        <w:bidi w:val="0"/>
+        <w:jc w:val="center"/>
+        <w:rPr>
+          <w:b w:val="false"/>
+          <w:b w:val="false"/>
+          <w:bCs w:val="false"/>
+          <w:sz w:val="21"/>
+          <w:szCs w:val="21"/>
+        </w:rPr>
+      </w:pPr>
+      <w:r>
+        <w:rPr>
+          <w:b w:val="false"/>
+          <w:bCs w:val="false"/>
+          <w:sz w:val="21"/>
+          <w:szCs w:val="21"/>
+        </w:rPr>
+      </w:r>
+    </w:p>
+    <w:p>
+      <w:pPr>
+        <w:pStyle w:val="Normal"/>
+        <w:bidi w:val="0"/>
+        <w:jc w:val="center"/>
+        <w:rPr>
+          <w:b w:val="false"/>
+          <w:b w:val="false"/>
+          <w:bCs w:val="false"/>
+          <w:sz w:val="21"/>
+          <w:szCs w:val="21"/>
+        </w:rPr>
+      </w:pPr>
+      <w:r>
+        <w:rPr>
+          <w:b w:val="false"/>
+          <w:bCs w:val="false"/>
+          <w:sz w:val="21"/>
+          <w:szCs w:val="21"/>
+        </w:rPr>
+      </w:r>
+    </w:p>
+    <w:p>
+      <w:pPr>
+        <w:pStyle w:val="Normal"/>
+        <w:bidi w:val="0"/>
+        <w:jc w:val="center"/>
+        <w:rPr>
+          <w:b w:val="false"/>
+          <w:b w:val="false"/>
+          <w:bCs w:val="false"/>
+          <w:sz w:val="21"/>
+          <w:szCs w:val="21"/>
+        </w:rPr>
+      </w:pPr>
+      <w:r>
+        <w:rPr>
+          <w:b w:val="false"/>
+          <w:bCs w:val="false"/>
+          <w:sz w:val="21"/>
+          <w:szCs w:val="21"/>
+        </w:rPr>
+      </w:r>
+    </w:p>
+    <w:p>
+      <w:pPr>
+        <w:pStyle w:val="Normal"/>
+        <w:bidi w:val="0"/>
+        <w:jc w:val="center"/>
+        <w:rPr>
+          <w:b w:val="false"/>
+          <w:b w:val="false"/>
+          <w:bCs w:val="false"/>
+          <w:sz w:val="21"/>
+          <w:szCs w:val="21"/>
+        </w:rPr>
+      </w:pPr>
+      <w:r>
+        <w:rPr>
+          <w:b w:val="false"/>
+          <w:bCs w:val="false"/>
+          <w:sz w:val="21"/>
+          <w:szCs w:val="21"/>
+        </w:rPr>
+      </w:r>
+    </w:p>
     <w:tbl>
       <w:tblPr>
         <w:tblW w:w="5000" w:type="pct"/>
@@ -18525,197 +18153,6 @@
           </w:p>
         </w:tc>
       </w:tr>
-    </w:tbl>
-    <w:p>
-      <w:pPr>
-        <w:pStyle w:val="Normal"/>
-        <w:bidi w:val="0"/>
-        <w:jc w:val="center"/>
-        <w:rPr>
-          <w:b w:val="false"/>
-          <w:b w:val="false"/>
-          <w:bCs w:val="false"/>
-          <w:sz w:val="21"/>
-          <w:szCs w:val="21"/>
-        </w:rPr>
-      </w:pPr>
-      <w:r>
-        <w:rPr>
-          <w:b w:val="false"/>
-          <w:bCs w:val="false"/>
-          <w:sz w:val="21"/>
-          <w:szCs w:val="21"/>
-        </w:rPr>
-      </w:r>
-    </w:p>
-    <w:p>
-      <w:pPr>
-        <w:pStyle w:val="Normal"/>
-        <w:bidi w:val="0"/>
-        <w:jc w:val="center"/>
-        <w:rPr>
-          <w:b w:val="false"/>
-          <w:b w:val="false"/>
-          <w:bCs w:val="false"/>
-          <w:sz w:val="21"/>
-          <w:szCs w:val="21"/>
-        </w:rPr>
-      </w:pPr>
-      <w:r>
-        <w:rPr>
-          <w:b w:val="false"/>
-          <w:bCs w:val="false"/>
-          <w:sz w:val="21"/>
-          <w:szCs w:val="21"/>
-        </w:rPr>
-      </w:r>
-    </w:p>
-    <w:p>
-      <w:pPr>
-        <w:pStyle w:val="Normal"/>
-        <w:bidi w:val="0"/>
-        <w:jc w:val="center"/>
-        <w:rPr>
-          <w:b w:val="false"/>
-          <w:b w:val="false"/>
-          <w:bCs w:val="false"/>
-          <w:sz w:val="21"/>
-          <w:szCs w:val="21"/>
-        </w:rPr>
-      </w:pPr>
-      <w:r>
-        <w:rPr>
-          <w:b w:val="false"/>
-          <w:bCs w:val="false"/>
-          <w:sz w:val="21"/>
-          <w:szCs w:val="21"/>
-        </w:rPr>
-      </w:r>
-    </w:p>
-    <w:p>
-      <w:pPr>
-        <w:pStyle w:val="Normal"/>
-        <w:bidi w:val="0"/>
-        <w:jc w:val="center"/>
-        <w:rPr>
-          <w:b w:val="false"/>
-          <w:b w:val="false"/>
-          <w:bCs w:val="false"/>
-          <w:sz w:val="21"/>
-          <w:szCs w:val="21"/>
-        </w:rPr>
-      </w:pPr>
-      <w:r>
-        <w:rPr>
-          <w:b w:val="false"/>
-          <w:bCs w:val="false"/>
-          <w:sz w:val="21"/>
-          <w:szCs w:val="21"/>
-        </w:rPr>
-      </w:r>
-    </w:p>
-    <w:p>
-      <w:pPr>
-        <w:pStyle w:val="Normal"/>
-        <w:bidi w:val="0"/>
-        <w:jc w:val="center"/>
-        <w:rPr>
-          <w:b w:val="false"/>
-          <w:b w:val="false"/>
-          <w:bCs w:val="false"/>
-          <w:sz w:val="21"/>
-          <w:szCs w:val="21"/>
-        </w:rPr>
-      </w:pPr>
-      <w:r>
-        <w:rPr>
-          <w:b w:val="false"/>
-          <w:bCs w:val="false"/>
-          <w:sz w:val="21"/>
-          <w:szCs w:val="21"/>
-        </w:rPr>
-      </w:r>
-    </w:p>
-    <w:p>
-      <w:pPr>
-        <w:pStyle w:val="Normal"/>
-        <w:bidi w:val="0"/>
-        <w:jc w:val="center"/>
-        <w:rPr>
-          <w:b w:val="false"/>
-          <w:b w:val="false"/>
-          <w:bCs w:val="false"/>
-          <w:sz w:val="21"/>
-          <w:szCs w:val="21"/>
-        </w:rPr>
-      </w:pPr>
-      <w:r>
-        <w:rPr>
-          <w:b w:val="false"/>
-          <w:bCs w:val="false"/>
-          <w:sz w:val="21"/>
-          <w:szCs w:val="21"/>
-        </w:rPr>
-      </w:r>
-    </w:p>
-    <w:p>
-      <w:pPr>
-        <w:pStyle w:val="Normal"/>
-        <w:bidi w:val="0"/>
-        <w:jc w:val="center"/>
-        <w:rPr>
-          <w:b w:val="false"/>
-          <w:b w:val="false"/>
-          <w:bCs w:val="false"/>
-          <w:sz w:val="21"/>
-          <w:szCs w:val="21"/>
-        </w:rPr>
-      </w:pPr>
-      <w:r>
-        <w:rPr>
-          <w:b w:val="false"/>
-          <w:bCs w:val="false"/>
-          <w:sz w:val="21"/>
-          <w:szCs w:val="21"/>
-        </w:rPr>
-      </w:r>
-    </w:p>
-    <w:p>
-      <w:pPr>
-        <w:pStyle w:val="Normal"/>
-        <w:rPr>
-          <w:b w:val="false"/>
-          <w:b w:val="false"/>
-          <w:bCs w:val="false"/>
-          <w:sz w:val="21"/>
-          <w:szCs w:val="21"/>
-        </w:rPr>
-      </w:pPr>
-      <w:r>
-        <w:rPr>
-          <w:b w:val="false"/>
-          <w:bCs w:val="false"/>
-          <w:sz w:val="21"/>
-          <w:szCs w:val="21"/>
-        </w:rPr>
-      </w:r>
-    </w:p>
-    <w:tbl>
-      <w:tblPr>
-        <w:tblW w:w="5000" w:type="pct"/>
-        <w:jc w:val="start"/>
-        <w:tblInd w:w="-5" w:type="dxa"/>
-        <w:tblLayout w:type="fixed"/>
-        <w:tblCellMar>
-          <w:top w:w="55" w:type="dxa"/>
-          <w:start w:w="55" w:type="dxa"/>
-          <w:bottom w:w="55" w:type="dxa"/>
-          <w:end w:w="55" w:type="dxa"/>
-        </w:tblCellMar>
-      </w:tblPr>
-      <w:tblGrid>
-        <w:gridCol w:w="9638"/>
-      </w:tblGrid>
       <w:tr>
         <w:trPr/>
         <w:tc>
@@ -18820,17 +18257,15 @@
               <w:ind w:end="-496" w:hanging="0"/>
               <w:jc w:val="start"/>
               <w:rPr>
-                <w:b w:val="false"/>
-                <w:b w:val="false"/>
-                <w:bCs w:val="false"/>
-                <w:sz w:val="21"/>
-                <w:szCs w:val="21"/>
-              </w:rPr>
-            </w:pPr>
-            <w:r>
-              <w:rPr>
-                <w:b w:val="false"/>
-                <w:bCs w:val="false"/>
+                <w:b/>
+                <w:b/>
+                <w:bCs/>
+              </w:rPr>
+            </w:pPr>
+            <w:r>
+              <w:rPr>
+                <w:b/>
+                <w:bCs/>
                 <w:kern w:val="0"/>
                 <w:sz w:val="21"/>
                 <w:szCs w:val="21"/>
@@ -18865,17 +18300,15 @@
               <w:ind w:end="-496" w:hanging="0"/>
               <w:jc w:val="start"/>
               <w:rPr>
-                <w:b w:val="false"/>
-                <w:b w:val="false"/>
-                <w:bCs w:val="false"/>
-                <w:sz w:val="21"/>
-                <w:szCs w:val="21"/>
-              </w:rPr>
-            </w:pPr>
-            <w:r>
-              <w:rPr>
-                <w:b w:val="false"/>
-                <w:bCs w:val="false"/>
+                <w:b/>
+                <w:b/>
+                <w:bCs/>
+              </w:rPr>
+            </w:pPr>
+            <w:r>
+              <w:rPr>
+                <w:b/>
+                <w:bCs/>
                 <w:kern w:val="0"/>
                 <w:sz w:val="21"/>
                 <w:szCs w:val="21"/>
@@ -19707,6 +19140,138 @@
         </w:rPr>
       </w:r>
     </w:p>
+    <w:p>
+      <w:pPr>
+        <w:pStyle w:val="Normal"/>
+        <w:bidi w:val="0"/>
+        <w:jc w:val="center"/>
+        <w:rPr>
+          <w:b w:val="false"/>
+          <w:b w:val="false"/>
+          <w:bCs w:val="false"/>
+          <w:sz w:val="21"/>
+          <w:szCs w:val="21"/>
+        </w:rPr>
+      </w:pPr>
+      <w:r>
+        <w:rPr>
+          <w:b w:val="false"/>
+          <w:bCs w:val="false"/>
+          <w:sz w:val="21"/>
+          <w:szCs w:val="21"/>
+        </w:rPr>
+      </w:r>
+    </w:p>
+    <w:p>
+      <w:pPr>
+        <w:pStyle w:val="Normal"/>
+        <w:bidi w:val="0"/>
+        <w:jc w:val="center"/>
+        <w:rPr>
+          <w:b w:val="false"/>
+          <w:b w:val="false"/>
+          <w:bCs w:val="false"/>
+          <w:sz w:val="21"/>
+          <w:szCs w:val="21"/>
+        </w:rPr>
+      </w:pPr>
+      <w:r>
+        <w:rPr>
+          <w:b w:val="false"/>
+          <w:bCs w:val="false"/>
+          <w:sz w:val="21"/>
+          <w:szCs w:val="21"/>
+        </w:rPr>
+      </w:r>
+    </w:p>
+    <w:p>
+      <w:pPr>
+        <w:pStyle w:val="Normal"/>
+        <w:bidi w:val="0"/>
+        <w:jc w:val="center"/>
+        <w:rPr>
+          <w:b w:val="false"/>
+          <w:b w:val="false"/>
+          <w:bCs w:val="false"/>
+          <w:sz w:val="21"/>
+          <w:szCs w:val="21"/>
+        </w:rPr>
+      </w:pPr>
+      <w:r>
+        <w:rPr>
+          <w:b w:val="false"/>
+          <w:bCs w:val="false"/>
+          <w:sz w:val="21"/>
+          <w:szCs w:val="21"/>
+        </w:rPr>
+      </w:r>
+    </w:p>
+    <w:p>
+      <w:pPr>
+        <w:pStyle w:val="Normal"/>
+        <w:bidi w:val="0"/>
+        <w:jc w:val="center"/>
+        <w:rPr>
+          <w:b w:val="false"/>
+          <w:b w:val="false"/>
+          <w:bCs w:val="false"/>
+          <w:sz w:val="21"/>
+          <w:szCs w:val="21"/>
+        </w:rPr>
+      </w:pPr>
+      <w:r>
+        <w:rPr>
+          <w:b w:val="false"/>
+          <w:bCs w:val="false"/>
+          <w:sz w:val="21"/>
+          <w:szCs w:val="21"/>
+        </w:rPr>
+      </w:r>
+    </w:p>
+    <w:p>
+      <w:pPr>
+        <w:pStyle w:val="Normal"/>
+        <w:bidi w:val="0"/>
+        <w:jc w:val="center"/>
+        <w:rPr>
+          <w:b w:val="false"/>
+          <w:b w:val="false"/>
+          <w:bCs w:val="false"/>
+          <w:sz w:val="21"/>
+          <w:szCs w:val="21"/>
+        </w:rPr>
+      </w:pPr>
+      <w:r>
+        <w:rPr>
+          <w:b w:val="false"/>
+          <w:bCs w:val="false"/>
+          <w:sz w:val="21"/>
+          <w:szCs w:val="21"/>
+        </w:rPr>
+      </w:r>
+    </w:p>
+    <w:p>
+      <w:pPr>
+        <w:pStyle w:val="Normal"/>
+        <w:bidi w:val="0"/>
+        <w:jc w:val="center"/>
+        <w:rPr>
+          <w:b w:val="false"/>
+          <w:b w:val="false"/>
+          <w:bCs w:val="false"/>
+          <w:sz w:val="21"/>
+          <w:szCs w:val="21"/>
+        </w:rPr>
+      </w:pPr>
+      <w:r>
+        <w:rPr>
+          <w:b w:val="false"/>
+          <w:bCs w:val="false"/>
+          <w:sz w:val="21"/>
+          <w:szCs w:val="21"/>
+        </w:rPr>
+      </w:r>
+    </w:p>
     <w:tbl>
       <w:tblPr>
         <w:tblW w:w="5000" w:type="pct"/>
@@ -20603,197 +20168,6 @@
           </w:p>
         </w:tc>
       </w:tr>
-    </w:tbl>
-    <w:p>
-      <w:pPr>
-        <w:pStyle w:val="Normal"/>
-        <w:bidi w:val="0"/>
-        <w:jc w:val="center"/>
-        <w:rPr>
-          <w:b w:val="false"/>
-          <w:b w:val="false"/>
-          <w:bCs w:val="false"/>
-          <w:sz w:val="21"/>
-          <w:szCs w:val="21"/>
-        </w:rPr>
-      </w:pPr>
-      <w:r>
-        <w:rPr>
-          <w:b w:val="false"/>
-          <w:bCs w:val="false"/>
-          <w:sz w:val="21"/>
-          <w:szCs w:val="21"/>
-        </w:rPr>
-      </w:r>
-    </w:p>
-    <w:p>
-      <w:pPr>
-        <w:pStyle w:val="Normal"/>
-        <w:bidi w:val="0"/>
-        <w:jc w:val="center"/>
-        <w:rPr>
-          <w:b w:val="false"/>
-          <w:b w:val="false"/>
-          <w:bCs w:val="false"/>
-          <w:sz w:val="21"/>
-          <w:szCs w:val="21"/>
-        </w:rPr>
-      </w:pPr>
-      <w:r>
-        <w:rPr>
-          <w:b w:val="false"/>
-          <w:bCs w:val="false"/>
-          <w:sz w:val="21"/>
-          <w:szCs w:val="21"/>
-        </w:rPr>
-      </w:r>
-    </w:p>
-    <w:p>
-      <w:pPr>
-        <w:pStyle w:val="Normal"/>
-        <w:bidi w:val="0"/>
-        <w:jc w:val="center"/>
-        <w:rPr>
-          <w:b w:val="false"/>
-          <w:b w:val="false"/>
-          <w:bCs w:val="false"/>
-          <w:sz w:val="21"/>
-          <w:szCs w:val="21"/>
-        </w:rPr>
-      </w:pPr>
-      <w:r>
-        <w:rPr>
-          <w:b w:val="false"/>
-          <w:bCs w:val="false"/>
-          <w:sz w:val="21"/>
-          <w:szCs w:val="21"/>
-        </w:rPr>
-      </w:r>
-    </w:p>
-    <w:p>
-      <w:pPr>
-        <w:pStyle w:val="Normal"/>
-        <w:bidi w:val="0"/>
-        <w:jc w:val="center"/>
-        <w:rPr>
-          <w:b w:val="false"/>
-          <w:b w:val="false"/>
-          <w:bCs w:val="false"/>
-          <w:sz w:val="21"/>
-          <w:szCs w:val="21"/>
-        </w:rPr>
-      </w:pPr>
-      <w:r>
-        <w:rPr>
-          <w:b w:val="false"/>
-          <w:bCs w:val="false"/>
-          <w:sz w:val="21"/>
-          <w:szCs w:val="21"/>
-        </w:rPr>
-      </w:r>
-    </w:p>
-    <w:p>
-      <w:pPr>
-        <w:pStyle w:val="Normal"/>
-        <w:bidi w:val="0"/>
-        <w:jc w:val="center"/>
-        <w:rPr>
-          <w:b w:val="false"/>
-          <w:b w:val="false"/>
-          <w:bCs w:val="false"/>
-          <w:sz w:val="21"/>
-          <w:szCs w:val="21"/>
-        </w:rPr>
-      </w:pPr>
-      <w:r>
-        <w:rPr>
-          <w:b w:val="false"/>
-          <w:bCs w:val="false"/>
-          <w:sz w:val="21"/>
-          <w:szCs w:val="21"/>
-        </w:rPr>
-      </w:r>
-    </w:p>
-    <w:p>
-      <w:pPr>
-        <w:pStyle w:val="Normal"/>
-        <w:bidi w:val="0"/>
-        <w:jc w:val="center"/>
-        <w:rPr>
-          <w:b w:val="false"/>
-          <w:b w:val="false"/>
-          <w:bCs w:val="false"/>
-          <w:sz w:val="21"/>
-          <w:szCs w:val="21"/>
-        </w:rPr>
-      </w:pPr>
-      <w:r>
-        <w:rPr>
-          <w:b w:val="false"/>
-          <w:bCs w:val="false"/>
-          <w:sz w:val="21"/>
-          <w:szCs w:val="21"/>
-        </w:rPr>
-      </w:r>
-    </w:p>
-    <w:p>
-      <w:pPr>
-        <w:pStyle w:val="Normal"/>
-        <w:bidi w:val="0"/>
-        <w:jc w:val="center"/>
-        <w:rPr>
-          <w:b w:val="false"/>
-          <w:b w:val="false"/>
-          <w:bCs w:val="false"/>
-          <w:sz w:val="21"/>
-          <w:szCs w:val="21"/>
-        </w:rPr>
-      </w:pPr>
-      <w:r>
-        <w:rPr>
-          <w:b w:val="false"/>
-          <w:bCs w:val="false"/>
-          <w:sz w:val="21"/>
-          <w:szCs w:val="21"/>
-        </w:rPr>
-      </w:r>
-    </w:p>
-    <w:p>
-      <w:pPr>
-        <w:pStyle w:val="Normal"/>
-        <w:rPr>
-          <w:b w:val="false"/>
-          <w:b w:val="false"/>
-          <w:bCs w:val="false"/>
-          <w:sz w:val="21"/>
-          <w:szCs w:val="21"/>
-        </w:rPr>
-      </w:pPr>
-      <w:r>
-        <w:rPr>
-          <w:b w:val="false"/>
-          <w:bCs w:val="false"/>
-          <w:sz w:val="21"/>
-          <w:szCs w:val="21"/>
-        </w:rPr>
-      </w:r>
-    </w:p>
-    <w:tbl>
-      <w:tblPr>
-        <w:tblW w:w="5000" w:type="pct"/>
-        <w:jc w:val="start"/>
-        <w:tblInd w:w="-5" w:type="dxa"/>
-        <w:tblLayout w:type="fixed"/>
-        <w:tblCellMar>
-          <w:top w:w="55" w:type="dxa"/>
-          <w:start w:w="55" w:type="dxa"/>
-          <w:bottom w:w="55" w:type="dxa"/>
-          <w:end w:w="55" w:type="dxa"/>
-        </w:tblCellMar>
-      </w:tblPr>
-      <w:tblGrid>
-        <w:gridCol w:w="9638"/>
-      </w:tblGrid>
       <w:tr>
         <w:trPr/>
         <w:tc>
@@ -20898,17 +20272,15 @@
               <w:ind w:end="-496" w:hanging="0"/>
               <w:jc w:val="start"/>
               <w:rPr>
-                <w:b w:val="false"/>
-                <w:b w:val="false"/>
-                <w:bCs w:val="false"/>
-                <w:sz w:val="21"/>
-                <w:szCs w:val="21"/>
-              </w:rPr>
-            </w:pPr>
-            <w:r>
-              <w:rPr>
-                <w:b w:val="false"/>
-                <w:bCs w:val="false"/>
+                <w:b/>
+                <w:b/>
+                <w:bCs/>
+              </w:rPr>
+            </w:pPr>
+            <w:r>
+              <w:rPr>
+                <w:b/>
+                <w:bCs/>
                 <w:kern w:val="0"/>
                 <w:sz w:val="21"/>
                 <w:szCs w:val="21"/>
@@ -20943,17 +20315,15 @@
               <w:ind w:end="-496" w:hanging="0"/>
               <w:jc w:val="start"/>
               <w:rPr>
-                <w:b w:val="false"/>
-                <w:b w:val="false"/>
-                <w:bCs w:val="false"/>
-                <w:sz w:val="21"/>
-                <w:szCs w:val="21"/>
-              </w:rPr>
-            </w:pPr>
-            <w:r>
-              <w:rPr>
-                <w:b w:val="false"/>
-                <w:bCs w:val="false"/>
+                <w:b/>
+                <w:b/>
+                <w:bCs/>
+              </w:rPr>
+            </w:pPr>
+            <w:r>
+              <w:rPr>
+                <w:b/>
+                <w:bCs/>
                 <w:kern w:val="0"/>
                 <w:sz w:val="21"/>
                 <w:szCs w:val="21"/>
@@ -21785,6 +21155,138 @@
         </w:rPr>
       </w:r>
     </w:p>
+    <w:p>
+      <w:pPr>
+        <w:pStyle w:val="Normal"/>
+        <w:bidi w:val="0"/>
+        <w:jc w:val="center"/>
+        <w:rPr>
+          <w:b w:val="false"/>
+          <w:b w:val="false"/>
+          <w:bCs w:val="false"/>
+          <w:sz w:val="21"/>
+          <w:szCs w:val="21"/>
+        </w:rPr>
+      </w:pPr>
+      <w:r>
+        <w:rPr>
+          <w:b w:val="false"/>
+          <w:bCs w:val="false"/>
+          <w:sz w:val="21"/>
+          <w:szCs w:val="21"/>
+        </w:rPr>
+      </w:r>
+    </w:p>
+    <w:p>
+      <w:pPr>
+        <w:pStyle w:val="Normal"/>
+        <w:bidi w:val="0"/>
+        <w:jc w:val="center"/>
+        <w:rPr>
+          <w:b w:val="false"/>
+          <w:b w:val="false"/>
+          <w:bCs w:val="false"/>
+          <w:sz w:val="21"/>
+          <w:szCs w:val="21"/>
+        </w:rPr>
+      </w:pPr>
+      <w:r>
+        <w:rPr>
+          <w:b w:val="false"/>
+          <w:bCs w:val="false"/>
+          <w:sz w:val="21"/>
+          <w:szCs w:val="21"/>
+        </w:rPr>
+      </w:r>
+    </w:p>
+    <w:p>
+      <w:pPr>
+        <w:pStyle w:val="Normal"/>
+        <w:bidi w:val="0"/>
+        <w:jc w:val="center"/>
+        <w:rPr>
+          <w:b w:val="false"/>
+          <w:b w:val="false"/>
+          <w:bCs w:val="false"/>
+          <w:sz w:val="21"/>
+          <w:szCs w:val="21"/>
+        </w:rPr>
+      </w:pPr>
+      <w:r>
+        <w:rPr>
+          <w:b w:val="false"/>
+          <w:bCs w:val="false"/>
+          <w:sz w:val="21"/>
+          <w:szCs w:val="21"/>
+        </w:rPr>
+      </w:r>
+    </w:p>
+    <w:p>
+      <w:pPr>
+        <w:pStyle w:val="Normal"/>
+        <w:bidi w:val="0"/>
+        <w:jc w:val="center"/>
+        <w:rPr>
+          <w:b w:val="false"/>
+          <w:b w:val="false"/>
+          <w:bCs w:val="false"/>
+          <w:sz w:val="21"/>
+          <w:szCs w:val="21"/>
+        </w:rPr>
+      </w:pPr>
+      <w:r>
+        <w:rPr>
+          <w:b w:val="false"/>
+          <w:bCs w:val="false"/>
+          <w:sz w:val="21"/>
+          <w:szCs w:val="21"/>
+        </w:rPr>
+      </w:r>
+    </w:p>
+    <w:p>
+      <w:pPr>
+        <w:pStyle w:val="Normal"/>
+        <w:bidi w:val="0"/>
+        <w:jc w:val="center"/>
+        <w:rPr>
+          <w:b w:val="false"/>
+          <w:b w:val="false"/>
+          <w:bCs w:val="false"/>
+          <w:sz w:val="21"/>
+          <w:szCs w:val="21"/>
+        </w:rPr>
+      </w:pPr>
+      <w:r>
+        <w:rPr>
+          <w:b w:val="false"/>
+          <w:bCs w:val="false"/>
+          <w:sz w:val="21"/>
+          <w:szCs w:val="21"/>
+        </w:rPr>
+      </w:r>
+    </w:p>
+    <w:p>
+      <w:pPr>
+        <w:pStyle w:val="Normal"/>
+        <w:bidi w:val="0"/>
+        <w:jc w:val="center"/>
+        <w:rPr>
+          <w:b w:val="false"/>
+          <w:b w:val="false"/>
+          <w:bCs w:val="false"/>
+          <w:sz w:val="21"/>
+          <w:szCs w:val="21"/>
+        </w:rPr>
+      </w:pPr>
+      <w:r>
+        <w:rPr>
+          <w:b w:val="false"/>
+          <w:bCs w:val="false"/>
+          <w:sz w:val="21"/>
+          <w:szCs w:val="21"/>
+        </w:rPr>
+      </w:r>
+    </w:p>
     <w:tbl>
       <w:tblPr>
         <w:tblW w:w="5000" w:type="pct"/>
@@ -22681,197 +22183,6 @@
           </w:p>
         </w:tc>
       </w:tr>
-    </w:tbl>
-    <w:p>
-      <w:pPr>
-        <w:pStyle w:val="Normal"/>
-        <w:bidi w:val="0"/>
-        <w:jc w:val="center"/>
-        <w:rPr>
-          <w:b w:val="false"/>
-          <w:b w:val="false"/>
-          <w:bCs w:val="false"/>
-          <w:sz w:val="21"/>
-          <w:szCs w:val="21"/>
-        </w:rPr>
-      </w:pPr>
-      <w:r>
-        <w:rPr>
-          <w:b w:val="false"/>
-          <w:bCs w:val="false"/>
-          <w:sz w:val="21"/>
-          <w:szCs w:val="21"/>
-        </w:rPr>
-      </w:r>
-    </w:p>
-    <w:p>
-      <w:pPr>
-        <w:pStyle w:val="Normal"/>
-        <w:bidi w:val="0"/>
-        <w:jc w:val="center"/>
-        <w:rPr>
-          <w:b w:val="false"/>
-          <w:b w:val="false"/>
-          <w:bCs w:val="false"/>
-          <w:sz w:val="21"/>
-          <w:szCs w:val="21"/>
-        </w:rPr>
-      </w:pPr>
-      <w:r>
-        <w:rPr>
-          <w:b w:val="false"/>
-          <w:bCs w:val="false"/>
-          <w:sz w:val="21"/>
-          <w:szCs w:val="21"/>
-        </w:rPr>
-      </w:r>
-    </w:p>
-    <w:p>
-      <w:pPr>
-        <w:pStyle w:val="Normal"/>
-        <w:bidi w:val="0"/>
-        <w:jc w:val="center"/>
-        <w:rPr>
-          <w:b w:val="false"/>
-          <w:b w:val="false"/>
-          <w:bCs w:val="false"/>
-          <w:sz w:val="21"/>
-          <w:szCs w:val="21"/>
-        </w:rPr>
-      </w:pPr>
-      <w:r>
-        <w:rPr>
-          <w:b w:val="false"/>
-          <w:bCs w:val="false"/>
-          <w:sz w:val="21"/>
-          <w:szCs w:val="21"/>
-        </w:rPr>
-      </w:r>
-    </w:p>
-    <w:p>
-      <w:pPr>
-        <w:pStyle w:val="Normal"/>
-        <w:bidi w:val="0"/>
-        <w:jc w:val="center"/>
-        <w:rPr>
-          <w:b w:val="false"/>
-          <w:b w:val="false"/>
-          <w:bCs w:val="false"/>
-          <w:sz w:val="21"/>
-          <w:szCs w:val="21"/>
-        </w:rPr>
-      </w:pPr>
-      <w:r>
-        <w:rPr>
-          <w:b w:val="false"/>
-          <w:bCs w:val="false"/>
-          <w:sz w:val="21"/>
-          <w:szCs w:val="21"/>
-        </w:rPr>
-      </w:r>
-    </w:p>
-    <w:p>
-      <w:pPr>
-        <w:pStyle w:val="Normal"/>
-        <w:bidi w:val="0"/>
-        <w:jc w:val="center"/>
-        <w:rPr>
-          <w:b w:val="false"/>
-          <w:b w:val="false"/>
-          <w:bCs w:val="false"/>
-          <w:sz w:val="21"/>
-          <w:szCs w:val="21"/>
-        </w:rPr>
-      </w:pPr>
-      <w:r>
-        <w:rPr>
-          <w:b w:val="false"/>
-          <w:bCs w:val="false"/>
-          <w:sz w:val="21"/>
-          <w:szCs w:val="21"/>
-        </w:rPr>
-      </w:r>
-    </w:p>
-    <w:p>
-      <w:pPr>
-        <w:pStyle w:val="Normal"/>
-        <w:bidi w:val="0"/>
-        <w:jc w:val="center"/>
-        <w:rPr>
-          <w:b w:val="false"/>
-          <w:b w:val="false"/>
-          <w:bCs w:val="false"/>
-          <w:sz w:val="21"/>
-          <w:szCs w:val="21"/>
-        </w:rPr>
-      </w:pPr>
-      <w:r>
-        <w:rPr>
-          <w:b w:val="false"/>
-          <w:bCs w:val="false"/>
-          <w:sz w:val="21"/>
-          <w:szCs w:val="21"/>
-        </w:rPr>
-      </w:r>
-    </w:p>
-    <w:p>
-      <w:pPr>
-        <w:pStyle w:val="Normal"/>
-        <w:bidi w:val="0"/>
-        <w:jc w:val="center"/>
-        <w:rPr>
-          <w:b w:val="false"/>
-          <w:b w:val="false"/>
-          <w:bCs w:val="false"/>
-          <w:sz w:val="21"/>
-          <w:szCs w:val="21"/>
-        </w:rPr>
-      </w:pPr>
-      <w:r>
-        <w:rPr>
-          <w:b w:val="false"/>
-          <w:bCs w:val="false"/>
-          <w:sz w:val="21"/>
-          <w:szCs w:val="21"/>
-        </w:rPr>
-      </w:r>
-    </w:p>
-    <w:p>
-      <w:pPr>
-        <w:pStyle w:val="Normal"/>
-        <w:rPr>
-          <w:b w:val="false"/>
-          <w:b w:val="false"/>
-          <w:bCs w:val="false"/>
-          <w:sz w:val="21"/>
-          <w:szCs w:val="21"/>
-        </w:rPr>
-      </w:pPr>
-      <w:r>
-        <w:rPr>
-          <w:b w:val="false"/>
-          <w:bCs w:val="false"/>
-          <w:sz w:val="21"/>
-          <w:szCs w:val="21"/>
-        </w:rPr>
-      </w:r>
-    </w:p>
-    <w:tbl>
-      <w:tblPr>
-        <w:tblW w:w="5000" w:type="pct"/>
-        <w:jc w:val="start"/>
-        <w:tblInd w:w="-5" w:type="dxa"/>
-        <w:tblLayout w:type="fixed"/>
-        <w:tblCellMar>
-          <w:top w:w="55" w:type="dxa"/>
-          <w:start w:w="55" w:type="dxa"/>
-          <w:bottom w:w="55" w:type="dxa"/>
-          <w:end w:w="55" w:type="dxa"/>
-        </w:tblCellMar>
-      </w:tblPr>
-      <w:tblGrid>
-        <w:gridCol w:w="9638"/>
-      </w:tblGrid>
       <w:tr>
         <w:trPr/>
         <w:tc>
@@ -22976,17 +22287,15 @@
               <w:ind w:end="-496" w:hanging="0"/>
               <w:jc w:val="start"/>
               <w:rPr>
-                <w:b w:val="false"/>
-                <w:b w:val="false"/>
-                <w:bCs w:val="false"/>
-                <w:sz w:val="21"/>
-                <w:szCs w:val="21"/>
-              </w:rPr>
-            </w:pPr>
-            <w:r>
-              <w:rPr>
-                <w:b w:val="false"/>
-                <w:bCs w:val="false"/>
+                <w:b/>
+                <w:b/>
+                <w:bCs/>
+              </w:rPr>
+            </w:pPr>
+            <w:r>
+              <w:rPr>
+                <w:b/>
+                <w:bCs/>
                 <w:kern w:val="0"/>
                 <w:sz w:val="21"/>
                 <w:szCs w:val="21"/>
@@ -23021,17 +22330,15 @@
               <w:ind w:end="-496" w:hanging="0"/>
               <w:jc w:val="start"/>
               <w:rPr>
-                <w:b w:val="false"/>
-                <w:b w:val="false"/>
-                <w:bCs w:val="false"/>
-                <w:sz w:val="21"/>
-                <w:szCs w:val="21"/>
-              </w:rPr>
-            </w:pPr>
-            <w:r>
-              <w:rPr>
-                <w:b w:val="false"/>
-                <w:bCs w:val="false"/>
+                <w:b/>
+                <w:b/>
+                <w:bCs/>
+              </w:rPr>
+            </w:pPr>
+            <w:r>
+              <w:rPr>
+                <w:b/>
+                <w:bCs/>
                 <w:kern w:val="0"/>
                 <w:sz w:val="21"/>
                 <w:szCs w:val="21"/>
@@ -23863,6 +23170,116 @@
         </w:rPr>
       </w:r>
     </w:p>
+    <w:p>
+      <w:pPr>
+        <w:pStyle w:val="Normal"/>
+        <w:bidi w:val="0"/>
+        <w:jc w:val="center"/>
+        <w:rPr>
+          <w:b w:val="false"/>
+          <w:b w:val="false"/>
+          <w:bCs w:val="false"/>
+          <w:sz w:val="21"/>
+          <w:szCs w:val="21"/>
+        </w:rPr>
+      </w:pPr>
+      <w:r>
+        <w:rPr>
+          <w:b w:val="false"/>
+          <w:bCs w:val="false"/>
+          <w:sz w:val="21"/>
+          <w:szCs w:val="21"/>
+        </w:rPr>
+      </w:r>
+    </w:p>
+    <w:p>
+      <w:pPr>
+        <w:pStyle w:val="Normal"/>
+        <w:bidi w:val="0"/>
+        <w:jc w:val="center"/>
+        <w:rPr>
+          <w:b w:val="false"/>
+          <w:b w:val="false"/>
+          <w:bCs w:val="false"/>
+          <w:sz w:val="21"/>
+          <w:szCs w:val="21"/>
+        </w:rPr>
+      </w:pPr>
+      <w:r>
+        <w:rPr>
+          <w:b w:val="false"/>
+          <w:bCs w:val="false"/>
+          <w:sz w:val="21"/>
+          <w:szCs w:val="21"/>
+        </w:rPr>
+      </w:r>
+    </w:p>
+    <w:p>
+      <w:pPr>
+        <w:pStyle w:val="Normal"/>
+        <w:bidi w:val="0"/>
+        <w:jc w:val="center"/>
+        <w:rPr>
+          <w:b w:val="false"/>
+          <w:b w:val="false"/>
+          <w:bCs w:val="false"/>
+          <w:sz w:val="21"/>
+          <w:szCs w:val="21"/>
+        </w:rPr>
+      </w:pPr>
+      <w:r>
+        <w:rPr>
+          <w:b w:val="false"/>
+          <w:bCs w:val="false"/>
+          <w:sz w:val="21"/>
+          <w:szCs w:val="21"/>
+        </w:rPr>
+      </w:r>
+    </w:p>
+    <w:p>
+      <w:pPr>
+        <w:pStyle w:val="Normal"/>
+        <w:bidi w:val="0"/>
+        <w:jc w:val="center"/>
+        <w:rPr>
+          <w:b w:val="false"/>
+          <w:b w:val="false"/>
+          <w:bCs w:val="false"/>
+          <w:sz w:val="21"/>
+          <w:szCs w:val="21"/>
+        </w:rPr>
+      </w:pPr>
+      <w:r>
+        <w:rPr>
+          <w:b w:val="false"/>
+          <w:bCs w:val="false"/>
+          <w:sz w:val="21"/>
+          <w:szCs w:val="21"/>
+        </w:rPr>
+      </w:r>
+    </w:p>
+    <w:p>
+      <w:pPr>
+        <w:pStyle w:val="Normal"/>
+        <w:bidi w:val="0"/>
+        <w:jc w:val="center"/>
+        <w:rPr>
+          <w:b w:val="false"/>
+          <w:b w:val="false"/>
+          <w:bCs w:val="false"/>
+          <w:sz w:val="21"/>
+          <w:szCs w:val="21"/>
+        </w:rPr>
+      </w:pPr>
+      <w:r>
+        <w:rPr>
+          <w:b w:val="false"/>
+          <w:bCs w:val="false"/>
+          <w:sz w:val="21"/>
+          <w:szCs w:val="21"/>
+        </w:rPr>
+      </w:r>
+    </w:p>
     <w:tbl>
       <w:tblPr>
         <w:tblW w:w="5000" w:type="pct"/>
@@ -24764,14 +24181,8 @@
       <w:pPr>
         <w:pStyle w:val="Normal"/>
         <w:bidi w:val="0"/>
-        <w:jc w:val="center"/>
-        <w:rPr>
-          <w:b w:val="false"/>
-          <w:b w:val="false"/>
-          <w:bCs w:val="false"/>
-          <w:sz w:val="21"/>
-          <w:szCs w:val="21"/>
-        </w:rPr>
+        <w:jc w:val="start"/>
+        <w:rPr/>
       </w:pPr>
       <w:r>
         <w:rPr/>
@@ -24780,7 +24191,7 @@
     <w:sectPr>
       <w:type w:val="nextPage"/>
       <w:pgSz w:w="11906" w:h="16838"/>
-      <w:pgMar w:left="1134" w:right="1134" w:gutter="0" w:header="0" w:top="1134" w:footer="0" w:bottom="1134"/>
+      <w:pgMar w:left="1134" w:right="1134" w:gutter="0" w:header="0" w:top="1134" w:footer="0" w:bottom="1754"/>
       <w:pgNumType w:fmt="decimal"/>
       <w:formProt w:val="false"/>
       <w:textDirection w:val="lrTb"/>

</xml_diff>

<commit_message>
corrigi a abertura do arquivo word no Windows
</commit_message>
<xml_diff>
--- a/clientes/ADONIAS/RECIBOS/MODELO.docx
+++ b/clientes/ADONIAS/RECIBOS/MODELO.docx
@@ -470,7 +470,51 @@
                 <w:szCs w:val="21"/>
                 <w:lang w:val="pt-BR" w:eastAsia="zh-CN"/>
               </w:rPr>
-              <w:t>Recebi do Sr. ANTONIO RODRIGUES PADINHA CPF: 229.164.154-91, a importância de R$ {VALOR} ({VALOR_EXTENSO}), para pagamento do aluguel do imóvel Comercial Localizado na Rua Barão do Rio Branco nº 797 A 1º Andar, Centro, Petrolina-PE. Referente ao período acima indicado.</w:t>
+              <w:t xml:space="preserve">Recebi do Sr. </w:t>
+            </w:r>
+            <w:r>
+              <w:rPr>
+                <w:b/>
+                <w:bCs w:val="false"/>
+                <w:kern w:val="0"/>
+                <w:sz w:val="21"/>
+                <w:szCs w:val="21"/>
+                <w:lang w:val="pt-BR" w:eastAsia="zh-CN"/>
+              </w:rPr>
+              <w:t>ROSANGELA VIEIRA DE SOUZA,</w:t>
+            </w:r>
+            <w:r>
+              <w:rPr>
+                <w:b w:val="false"/>
+                <w:bCs w:val="false"/>
+                <w:kern w:val="0"/>
+                <w:sz w:val="21"/>
+                <w:szCs w:val="21"/>
+                <w:lang w:val="pt-BR" w:eastAsia="zh-CN"/>
+              </w:rPr>
+              <w:t xml:space="preserve"> CPF: 290.353.148-08, a importância de R$ {VALOR} ({VALOR_EXTENSO}), para pagamento do aluguel do imóvel Comercial Localizado na </w:t>
+            </w:r>
+            <w:r>
+              <w:rPr>
+                <w:b/>
+                <w:bCs w:val="false"/>
+                <w:kern w:val="0"/>
+                <w:sz w:val="21"/>
+                <w:szCs w:val="21"/>
+                <w:lang w:val="pt-BR" w:eastAsia="zh-CN"/>
+              </w:rPr>
+              <w:t>Rua Barão do Rio Branco nº 757, Centro</w:t>
+            </w:r>
+            <w:r>
+              <w:rPr>
+                <w:b w:val="false"/>
+                <w:bCs w:val="false"/>
+                <w:kern w:val="0"/>
+                <w:sz w:val="21"/>
+                <w:szCs w:val="21"/>
+                <w:lang w:val="pt-BR" w:eastAsia="zh-CN"/>
+              </w:rPr>
+              <w:t>, Petrolina-PE. Referente ao período acima indicado.</w:t>
             </w:r>
           </w:p>
         </w:tc>
@@ -633,7 +677,18 @@
                 <w:szCs w:val="21"/>
                 <w:lang w:val="pt-BR" w:eastAsia="zh-CN"/>
               </w:rPr>
-              <w:t>Locatário(a): ANTONIO RODRIGUES PADILHA</w:t>
+              <w:t xml:space="preserve">Locatário(a):  </w:t>
+            </w:r>
+            <w:r>
+              <w:rPr>
+                <w:b/>
+                <w:bCs w:val="false"/>
+                <w:kern w:val="0"/>
+                <w:sz w:val="21"/>
+                <w:szCs w:val="21"/>
+                <w:lang w:val="pt-BR" w:eastAsia="zh-CN"/>
+              </w:rPr>
+              <w:t>ROSANGELA VIEIRA DE SOUZA</w:t>
             </w:r>
           </w:p>
           <w:p>
@@ -666,7 +721,7 @@
                 <w:szCs w:val="21"/>
                 <w:lang w:val="pt-BR" w:eastAsia="zh-CN"/>
               </w:rPr>
-              <w:t>CPF: 229.164.154-91</w:t>
+              <w:t>CPF: 90.353.148-08</w:t>
             </w:r>
           </w:p>
         </w:tc>
@@ -1609,7 +1664,51 @@
                 <w:szCs w:val="21"/>
                 <w:lang w:val="pt-BR" w:eastAsia="zh-CN"/>
               </w:rPr>
-              <w:t>Recebi do Sr. ANTONIO RODRIGUES PADINHA CPF: 229.164.154-91, a importância de R$ {VALOR} ({VALOR_EXTENSO}), para pagamento do aluguel do imóvel Comercial Localizado na Rua Barão do Rio Branco nº 797 A 1º Andar, Centro, Petrolina-PE. Referente ao período acima indicado.</w:t>
+              <w:t xml:space="preserve">Recebi do Sr. </w:t>
+            </w:r>
+            <w:r>
+              <w:rPr>
+                <w:b/>
+                <w:bCs w:val="false"/>
+                <w:kern w:val="0"/>
+                <w:sz w:val="21"/>
+                <w:szCs w:val="21"/>
+                <w:lang w:val="pt-BR" w:eastAsia="zh-CN"/>
+              </w:rPr>
+              <w:t>ROSANGELA VIEIRA DE SOUZA,</w:t>
+            </w:r>
+            <w:r>
+              <w:rPr>
+                <w:b w:val="false"/>
+                <w:bCs w:val="false"/>
+                <w:kern w:val="0"/>
+                <w:sz w:val="21"/>
+                <w:szCs w:val="21"/>
+                <w:lang w:val="pt-BR" w:eastAsia="zh-CN"/>
+              </w:rPr>
+              <w:t xml:space="preserve"> CPF: 290.353.148-08, a importância de R$ {VALOR} ({VALOR_EXTENSO}), para pagamento do aluguel do imóvel Comercial Localizado na </w:t>
+            </w:r>
+            <w:r>
+              <w:rPr>
+                <w:b/>
+                <w:bCs w:val="false"/>
+                <w:kern w:val="0"/>
+                <w:sz w:val="21"/>
+                <w:szCs w:val="21"/>
+                <w:lang w:val="pt-BR" w:eastAsia="zh-CN"/>
+              </w:rPr>
+              <w:t>Rua Barão do Rio Branco nº 757, Centro</w:t>
+            </w:r>
+            <w:r>
+              <w:rPr>
+                <w:b w:val="false"/>
+                <w:bCs w:val="false"/>
+                <w:kern w:val="0"/>
+                <w:sz w:val="21"/>
+                <w:szCs w:val="21"/>
+                <w:lang w:val="pt-BR" w:eastAsia="zh-CN"/>
+              </w:rPr>
+              <w:t>, Petrolina-PE. Referente ao período acima indicado.</w:t>
             </w:r>
           </w:p>
         </w:tc>
@@ -1772,7 +1871,18 @@
                 <w:szCs w:val="21"/>
                 <w:lang w:val="pt-BR" w:eastAsia="zh-CN"/>
               </w:rPr>
-              <w:t>Locatário(a): ANTONIO RODRIGUES PADILHA</w:t>
+              <w:t xml:space="preserve">Locatário(a):  </w:t>
+            </w:r>
+            <w:r>
+              <w:rPr>
+                <w:b/>
+                <w:bCs w:val="false"/>
+                <w:kern w:val="0"/>
+                <w:sz w:val="21"/>
+                <w:szCs w:val="21"/>
+                <w:lang w:val="pt-BR" w:eastAsia="zh-CN"/>
+              </w:rPr>
+              <w:t>ROSANGELA VIEIRA DE SOUZA</w:t>
             </w:r>
           </w:p>
           <w:p>
@@ -1805,7 +1915,7 @@
                 <w:szCs w:val="21"/>
                 <w:lang w:val="pt-BR" w:eastAsia="zh-CN"/>
               </w:rPr>
-              <w:t>CPF: 229.164.154-91</w:t>
+              <w:t>CPF: 90.353.148-08</w:t>
             </w:r>
           </w:p>
         </w:tc>
@@ -2485,7 +2595,51 @@
                 <w:szCs w:val="21"/>
                 <w:lang w:val="pt-BR" w:eastAsia="zh-CN"/>
               </w:rPr>
-              <w:t>Recebi do Sr. ANTONIO RODRIGUES PADINHA CPF: 229.164.154-91, a importância de R$ {VALOR} ({VALOR_EXTENSO}), para pagamento do aluguel do imóvel Comercial Localizado na Rua Barão do Rio Branco nº 797 A 1º Andar, Centro, Petrolina-PE. Referente ao período acima indicado.</w:t>
+              <w:t xml:space="preserve">Recebi do Sr. </w:t>
+            </w:r>
+            <w:r>
+              <w:rPr>
+                <w:b/>
+                <w:bCs w:val="false"/>
+                <w:kern w:val="0"/>
+                <w:sz w:val="21"/>
+                <w:szCs w:val="21"/>
+                <w:lang w:val="pt-BR" w:eastAsia="zh-CN"/>
+              </w:rPr>
+              <w:t>ROSANGELA VIEIRA DE SOUZA,</w:t>
+            </w:r>
+            <w:r>
+              <w:rPr>
+                <w:b w:val="false"/>
+                <w:bCs w:val="false"/>
+                <w:kern w:val="0"/>
+                <w:sz w:val="21"/>
+                <w:szCs w:val="21"/>
+                <w:lang w:val="pt-BR" w:eastAsia="zh-CN"/>
+              </w:rPr>
+              <w:t xml:space="preserve"> CPF: 290.353.148-08, a importância de R$ {VALOR} ({VALOR_EXTENSO}), para pagamento do aluguel do imóvel Comercial Localizado na </w:t>
+            </w:r>
+            <w:r>
+              <w:rPr>
+                <w:b/>
+                <w:bCs w:val="false"/>
+                <w:kern w:val="0"/>
+                <w:sz w:val="21"/>
+                <w:szCs w:val="21"/>
+                <w:lang w:val="pt-BR" w:eastAsia="zh-CN"/>
+              </w:rPr>
+              <w:t>Rua Barão do Rio Branco nº 757, Centro</w:t>
+            </w:r>
+            <w:r>
+              <w:rPr>
+                <w:b w:val="false"/>
+                <w:bCs w:val="false"/>
+                <w:kern w:val="0"/>
+                <w:sz w:val="21"/>
+                <w:szCs w:val="21"/>
+                <w:lang w:val="pt-BR" w:eastAsia="zh-CN"/>
+              </w:rPr>
+              <w:t>, Petrolina-PE. Referente ao período acima indicado.</w:t>
             </w:r>
           </w:p>
         </w:tc>
@@ -2648,7 +2802,18 @@
                 <w:szCs w:val="21"/>
                 <w:lang w:val="pt-BR" w:eastAsia="zh-CN"/>
               </w:rPr>
-              <w:t>Locatário(a): ANTONIO RODRIGUES PADILHA</w:t>
+              <w:t xml:space="preserve">Locatário(a):  </w:t>
+            </w:r>
+            <w:r>
+              <w:rPr>
+                <w:b/>
+                <w:bCs w:val="false"/>
+                <w:kern w:val="0"/>
+                <w:sz w:val="21"/>
+                <w:szCs w:val="21"/>
+                <w:lang w:val="pt-BR" w:eastAsia="zh-CN"/>
+              </w:rPr>
+              <w:t>ROSANGELA VIEIRA DE SOUZA</w:t>
             </w:r>
           </w:p>
           <w:p>
@@ -2681,7 +2846,7 @@
                 <w:szCs w:val="21"/>
                 <w:lang w:val="pt-BR" w:eastAsia="zh-CN"/>
               </w:rPr>
-              <w:t>CPF: 229.164.154-91</w:t>
+              <w:t>CPF: 90.353.148-08</w:t>
             </w:r>
           </w:p>
         </w:tc>
@@ -3624,7 +3789,51 @@
                 <w:szCs w:val="21"/>
                 <w:lang w:val="pt-BR" w:eastAsia="zh-CN"/>
               </w:rPr>
-              <w:t>Recebi do Sr. ANTONIO RODRIGUES PADINHA CPF: 229.164.154-91, a importância de R$ {VALOR} ({VALOR_EXTENSO}), para pagamento do aluguel do imóvel Comercial Localizado na Rua Barão do Rio Branco nº 797 A 1º Andar, Centro, Petrolina-PE. Referente ao período acima indicado.</w:t>
+              <w:t xml:space="preserve">Recebi do Sr. </w:t>
+            </w:r>
+            <w:r>
+              <w:rPr>
+                <w:b/>
+                <w:bCs w:val="false"/>
+                <w:kern w:val="0"/>
+                <w:sz w:val="21"/>
+                <w:szCs w:val="21"/>
+                <w:lang w:val="pt-BR" w:eastAsia="zh-CN"/>
+              </w:rPr>
+              <w:t>ROSANGELA VIEIRA DE SOUZA,</w:t>
+            </w:r>
+            <w:r>
+              <w:rPr>
+                <w:b w:val="false"/>
+                <w:bCs w:val="false"/>
+                <w:kern w:val="0"/>
+                <w:sz w:val="21"/>
+                <w:szCs w:val="21"/>
+                <w:lang w:val="pt-BR" w:eastAsia="zh-CN"/>
+              </w:rPr>
+              <w:t xml:space="preserve"> CPF: 290.353.148-08, a importância de R$ {VALOR} ({VALOR_EXTENSO}), para pagamento do aluguel do imóvel Comercial Localizado na </w:t>
+            </w:r>
+            <w:r>
+              <w:rPr>
+                <w:b/>
+                <w:bCs w:val="false"/>
+                <w:kern w:val="0"/>
+                <w:sz w:val="21"/>
+                <w:szCs w:val="21"/>
+                <w:lang w:val="pt-BR" w:eastAsia="zh-CN"/>
+              </w:rPr>
+              <w:t>Rua Barão do Rio Branco nº 757, Centro</w:t>
+            </w:r>
+            <w:r>
+              <w:rPr>
+                <w:b w:val="false"/>
+                <w:bCs w:val="false"/>
+                <w:kern w:val="0"/>
+                <w:sz w:val="21"/>
+                <w:szCs w:val="21"/>
+                <w:lang w:val="pt-BR" w:eastAsia="zh-CN"/>
+              </w:rPr>
+              <w:t>, Petrolina-PE. Referente ao período acima indicado.</w:t>
             </w:r>
           </w:p>
         </w:tc>
@@ -3787,7 +3996,18 @@
                 <w:szCs w:val="21"/>
                 <w:lang w:val="pt-BR" w:eastAsia="zh-CN"/>
               </w:rPr>
-              <w:t>Locatário(a): ANTONIO RODRIGUES PADILHA</w:t>
+              <w:t xml:space="preserve">Locatário(a):  </w:t>
+            </w:r>
+            <w:r>
+              <w:rPr>
+                <w:b/>
+                <w:bCs w:val="false"/>
+                <w:kern w:val="0"/>
+                <w:sz w:val="21"/>
+                <w:szCs w:val="21"/>
+                <w:lang w:val="pt-BR" w:eastAsia="zh-CN"/>
+              </w:rPr>
+              <w:t>ROSANGELA VIEIRA DE SOUZA</w:t>
             </w:r>
           </w:p>
           <w:p>
@@ -3820,7 +4040,7 @@
                 <w:szCs w:val="21"/>
                 <w:lang w:val="pt-BR" w:eastAsia="zh-CN"/>
               </w:rPr>
-              <w:t>CPF: 229.164.154-91</w:t>
+              <w:t>CPF: 90.353.148-08</w:t>
             </w:r>
           </w:p>
         </w:tc>
@@ -4500,7 +4720,51 @@
                 <w:szCs w:val="21"/>
                 <w:lang w:val="pt-BR" w:eastAsia="zh-CN"/>
               </w:rPr>
-              <w:t>Recebi do Sr. ANTONIO RODRIGUES PADINHA CPF: 229.164.154-91, a importância de R$ {VALOR} ({VALOR_EXTENSO}), para pagamento do aluguel do imóvel Comercial Localizado na Rua Barão do Rio Branco nº 797 A 1º Andar, Centro, Petrolina-PE. Referente ao período acima indicado.</w:t>
+              <w:t xml:space="preserve">Recebi do Sr. </w:t>
+            </w:r>
+            <w:r>
+              <w:rPr>
+                <w:b/>
+                <w:bCs w:val="false"/>
+                <w:kern w:val="0"/>
+                <w:sz w:val="21"/>
+                <w:szCs w:val="21"/>
+                <w:lang w:val="pt-BR" w:eastAsia="zh-CN"/>
+              </w:rPr>
+              <w:t>ROSANGELA VIEIRA DE SOUZA,</w:t>
+            </w:r>
+            <w:r>
+              <w:rPr>
+                <w:b w:val="false"/>
+                <w:bCs w:val="false"/>
+                <w:kern w:val="0"/>
+                <w:sz w:val="21"/>
+                <w:szCs w:val="21"/>
+                <w:lang w:val="pt-BR" w:eastAsia="zh-CN"/>
+              </w:rPr>
+              <w:t xml:space="preserve"> CPF: 290.353.148-08, a importância de R$ {VALOR} ({VALOR_EXTENSO}), para pagamento do aluguel do imóvel Comercial Localizado na </w:t>
+            </w:r>
+            <w:r>
+              <w:rPr>
+                <w:b/>
+                <w:bCs w:val="false"/>
+                <w:kern w:val="0"/>
+                <w:sz w:val="21"/>
+                <w:szCs w:val="21"/>
+                <w:lang w:val="pt-BR" w:eastAsia="zh-CN"/>
+              </w:rPr>
+              <w:t>Rua Barão do Rio Branco nº 757, Centro</w:t>
+            </w:r>
+            <w:r>
+              <w:rPr>
+                <w:b w:val="false"/>
+                <w:bCs w:val="false"/>
+                <w:kern w:val="0"/>
+                <w:sz w:val="21"/>
+                <w:szCs w:val="21"/>
+                <w:lang w:val="pt-BR" w:eastAsia="zh-CN"/>
+              </w:rPr>
+              <w:t>, Petrolina-PE. Referente ao período acima indicado.</w:t>
             </w:r>
           </w:p>
         </w:tc>
@@ -4663,7 +4927,18 @@
                 <w:szCs w:val="21"/>
                 <w:lang w:val="pt-BR" w:eastAsia="zh-CN"/>
               </w:rPr>
-              <w:t>Locatário(a): ANTONIO RODRIGUES PADILHA</w:t>
+              <w:t xml:space="preserve">Locatário(a):  </w:t>
+            </w:r>
+            <w:r>
+              <w:rPr>
+                <w:b/>
+                <w:bCs w:val="false"/>
+                <w:kern w:val="0"/>
+                <w:sz w:val="21"/>
+                <w:szCs w:val="21"/>
+                <w:lang w:val="pt-BR" w:eastAsia="zh-CN"/>
+              </w:rPr>
+              <w:t>ROSANGELA VIEIRA DE SOUZA</w:t>
             </w:r>
           </w:p>
           <w:p>
@@ -4696,7 +4971,7 @@
                 <w:szCs w:val="21"/>
                 <w:lang w:val="pt-BR" w:eastAsia="zh-CN"/>
               </w:rPr>
-              <w:t>CPF: 229.164.154-91</w:t>
+              <w:t>CPF: 90.353.148-08</w:t>
             </w:r>
           </w:p>
         </w:tc>
@@ -5639,7 +5914,51 @@
                 <w:szCs w:val="21"/>
                 <w:lang w:val="pt-BR" w:eastAsia="zh-CN"/>
               </w:rPr>
-              <w:t>Recebi do Sr. ANTONIO RODRIGUES PADINHA CPF: 229.164.154-91, a importância de R$ {VALOR} ({VALOR_EXTENSO}), para pagamento do aluguel do imóvel Comercial Localizado na Rua Barão do Rio Branco nº 797 A 1º Andar, Centro, Petrolina-PE. Referente ao período acima indicado.</w:t>
+              <w:t xml:space="preserve">Recebi do Sr. </w:t>
+            </w:r>
+            <w:r>
+              <w:rPr>
+                <w:b/>
+                <w:bCs w:val="false"/>
+                <w:kern w:val="0"/>
+                <w:sz w:val="21"/>
+                <w:szCs w:val="21"/>
+                <w:lang w:val="pt-BR" w:eastAsia="zh-CN"/>
+              </w:rPr>
+              <w:t>ROSANGELA VIEIRA DE SOUZA,</w:t>
+            </w:r>
+            <w:r>
+              <w:rPr>
+                <w:b w:val="false"/>
+                <w:bCs w:val="false"/>
+                <w:kern w:val="0"/>
+                <w:sz w:val="21"/>
+                <w:szCs w:val="21"/>
+                <w:lang w:val="pt-BR" w:eastAsia="zh-CN"/>
+              </w:rPr>
+              <w:t xml:space="preserve"> CPF: 290.353.148-08, a importância de R$ {VALOR} ({VALOR_EXTENSO}), para pagamento do aluguel do imóvel Comercial Localizado na </w:t>
+            </w:r>
+            <w:r>
+              <w:rPr>
+                <w:b/>
+                <w:bCs w:val="false"/>
+                <w:kern w:val="0"/>
+                <w:sz w:val="21"/>
+                <w:szCs w:val="21"/>
+                <w:lang w:val="pt-BR" w:eastAsia="zh-CN"/>
+              </w:rPr>
+              <w:t>Rua Barão do Rio Branco nº 757, Centro</w:t>
+            </w:r>
+            <w:r>
+              <w:rPr>
+                <w:b w:val="false"/>
+                <w:bCs w:val="false"/>
+                <w:kern w:val="0"/>
+                <w:sz w:val="21"/>
+                <w:szCs w:val="21"/>
+                <w:lang w:val="pt-BR" w:eastAsia="zh-CN"/>
+              </w:rPr>
+              <w:t>, Petrolina-PE. Referente ao período acima indicado.</w:t>
             </w:r>
           </w:p>
         </w:tc>
@@ -5802,7 +6121,18 @@
                 <w:szCs w:val="21"/>
                 <w:lang w:val="pt-BR" w:eastAsia="zh-CN"/>
               </w:rPr>
-              <w:t>Locatário(a): ANTONIO RODRIGUES PADILHA</w:t>
+              <w:t xml:space="preserve">Locatário(a):  </w:t>
+            </w:r>
+            <w:r>
+              <w:rPr>
+                <w:b/>
+                <w:bCs w:val="false"/>
+                <w:kern w:val="0"/>
+                <w:sz w:val="21"/>
+                <w:szCs w:val="21"/>
+                <w:lang w:val="pt-BR" w:eastAsia="zh-CN"/>
+              </w:rPr>
+              <w:t>ROSANGELA VIEIRA DE SOUZA</w:t>
             </w:r>
           </w:p>
           <w:p>
@@ -5835,7 +6165,7 @@
                 <w:szCs w:val="21"/>
                 <w:lang w:val="pt-BR" w:eastAsia="zh-CN"/>
               </w:rPr>
-              <w:t>CPF: 229.164.154-91</w:t>
+              <w:t>CPF: 90.353.148-08</w:t>
             </w:r>
           </w:p>
         </w:tc>
@@ -6515,7 +6845,51 @@
                 <w:szCs w:val="21"/>
                 <w:lang w:val="pt-BR" w:eastAsia="zh-CN"/>
               </w:rPr>
-              <w:t>Recebi do Sr. ANTONIO RODRIGUES PADINHA CPF: 229.164.154-91, a importância de R$ {VALOR} ({VALOR_EXTENSO}), para pagamento do aluguel do imóvel Comercial Localizado na Rua Barão do Rio Branco nº 797 A 1º Andar, Centro, Petrolina-PE. Referente ao período acima indicado.</w:t>
+              <w:t xml:space="preserve">Recebi do Sr. </w:t>
+            </w:r>
+            <w:r>
+              <w:rPr>
+                <w:b/>
+                <w:bCs w:val="false"/>
+                <w:kern w:val="0"/>
+                <w:sz w:val="21"/>
+                <w:szCs w:val="21"/>
+                <w:lang w:val="pt-BR" w:eastAsia="zh-CN"/>
+              </w:rPr>
+              <w:t>ROSANGELA VIEIRA DE SOUZA,</w:t>
+            </w:r>
+            <w:r>
+              <w:rPr>
+                <w:b w:val="false"/>
+                <w:bCs w:val="false"/>
+                <w:kern w:val="0"/>
+                <w:sz w:val="21"/>
+                <w:szCs w:val="21"/>
+                <w:lang w:val="pt-BR" w:eastAsia="zh-CN"/>
+              </w:rPr>
+              <w:t xml:space="preserve"> CPF: 290.353.148-08, a importância de R$ {VALOR} ({VALOR_EXTENSO}), para pagamento do aluguel do imóvel Comercial Localizado na </w:t>
+            </w:r>
+            <w:r>
+              <w:rPr>
+                <w:b/>
+                <w:bCs w:val="false"/>
+                <w:kern w:val="0"/>
+                <w:sz w:val="21"/>
+                <w:szCs w:val="21"/>
+                <w:lang w:val="pt-BR" w:eastAsia="zh-CN"/>
+              </w:rPr>
+              <w:t>Rua Barão do Rio Branco nº 757, Centro</w:t>
+            </w:r>
+            <w:r>
+              <w:rPr>
+                <w:b w:val="false"/>
+                <w:bCs w:val="false"/>
+                <w:kern w:val="0"/>
+                <w:sz w:val="21"/>
+                <w:szCs w:val="21"/>
+                <w:lang w:val="pt-BR" w:eastAsia="zh-CN"/>
+              </w:rPr>
+              <w:t>, Petrolina-PE. Referente ao período acima indicado.</w:t>
             </w:r>
           </w:p>
         </w:tc>
@@ -6678,7 +7052,18 @@
                 <w:szCs w:val="21"/>
                 <w:lang w:val="pt-BR" w:eastAsia="zh-CN"/>
               </w:rPr>
-              <w:t>Locatário(a): ANTONIO RODRIGUES PADILHA</w:t>
+              <w:t xml:space="preserve">Locatário(a):  </w:t>
+            </w:r>
+            <w:r>
+              <w:rPr>
+                <w:b/>
+                <w:bCs w:val="false"/>
+                <w:kern w:val="0"/>
+                <w:sz w:val="21"/>
+                <w:szCs w:val="21"/>
+                <w:lang w:val="pt-BR" w:eastAsia="zh-CN"/>
+              </w:rPr>
+              <w:t>ROSANGELA VIEIRA DE SOUZA</w:t>
             </w:r>
           </w:p>
           <w:p>
@@ -6711,7 +7096,7 @@
                 <w:szCs w:val="21"/>
                 <w:lang w:val="pt-BR" w:eastAsia="zh-CN"/>
               </w:rPr>
-              <w:t>CPF: 229.164.154-91</w:t>
+              <w:t>CPF: 90.353.148-08</w:t>
             </w:r>
           </w:p>
         </w:tc>
@@ -7654,7 +8039,51 @@
                 <w:szCs w:val="21"/>
                 <w:lang w:val="pt-BR" w:eastAsia="zh-CN"/>
               </w:rPr>
-              <w:t>Recebi do Sr. ANTONIO RODRIGUES PADINHA CPF: 229.164.154-91, a importância de R$ {VALOR} ({VALOR_EXTENSO}), para pagamento do aluguel do imóvel Comercial Localizado na Rua Barão do Rio Branco nº 797 A 1º Andar, Centro, Petrolina-PE. Referente ao período acima indicado.</w:t>
+              <w:t xml:space="preserve">Recebi do Sr. </w:t>
+            </w:r>
+            <w:r>
+              <w:rPr>
+                <w:b/>
+                <w:bCs w:val="false"/>
+                <w:kern w:val="0"/>
+                <w:sz w:val="21"/>
+                <w:szCs w:val="21"/>
+                <w:lang w:val="pt-BR" w:eastAsia="zh-CN"/>
+              </w:rPr>
+              <w:t>ROSANGELA VIEIRA DE SOUZA,</w:t>
+            </w:r>
+            <w:r>
+              <w:rPr>
+                <w:b w:val="false"/>
+                <w:bCs w:val="false"/>
+                <w:kern w:val="0"/>
+                <w:sz w:val="21"/>
+                <w:szCs w:val="21"/>
+                <w:lang w:val="pt-BR" w:eastAsia="zh-CN"/>
+              </w:rPr>
+              <w:t xml:space="preserve"> CPF: 290.353.148-08, a importância de R$ {VALOR} ({VALOR_EXTENSO}), para pagamento do aluguel do imóvel Comercial Localizado na </w:t>
+            </w:r>
+            <w:r>
+              <w:rPr>
+                <w:b/>
+                <w:bCs w:val="false"/>
+                <w:kern w:val="0"/>
+                <w:sz w:val="21"/>
+                <w:szCs w:val="21"/>
+                <w:lang w:val="pt-BR" w:eastAsia="zh-CN"/>
+              </w:rPr>
+              <w:t>Rua Barão do Rio Branco nº 757, Centro</w:t>
+            </w:r>
+            <w:r>
+              <w:rPr>
+                <w:b w:val="false"/>
+                <w:bCs w:val="false"/>
+                <w:kern w:val="0"/>
+                <w:sz w:val="21"/>
+                <w:szCs w:val="21"/>
+                <w:lang w:val="pt-BR" w:eastAsia="zh-CN"/>
+              </w:rPr>
+              <w:t>, Petrolina-PE. Referente ao período acima indicado.</w:t>
             </w:r>
           </w:p>
         </w:tc>
@@ -7817,7 +8246,18 @@
                 <w:szCs w:val="21"/>
                 <w:lang w:val="pt-BR" w:eastAsia="zh-CN"/>
               </w:rPr>
-              <w:t>Locatário(a): ANTONIO RODRIGUES PADILHA</w:t>
+              <w:t xml:space="preserve">Locatário(a):  </w:t>
+            </w:r>
+            <w:r>
+              <w:rPr>
+                <w:b/>
+                <w:bCs w:val="false"/>
+                <w:kern w:val="0"/>
+                <w:sz w:val="21"/>
+                <w:szCs w:val="21"/>
+                <w:lang w:val="pt-BR" w:eastAsia="zh-CN"/>
+              </w:rPr>
+              <w:t>ROSANGELA VIEIRA DE SOUZA</w:t>
             </w:r>
           </w:p>
           <w:p>
@@ -7850,7 +8290,7 @@
                 <w:szCs w:val="21"/>
                 <w:lang w:val="pt-BR" w:eastAsia="zh-CN"/>
               </w:rPr>
-              <w:t>CPF: 229.164.154-91</w:t>
+              <w:t>CPF: 90.353.148-08</w:t>
             </w:r>
           </w:p>
         </w:tc>
@@ -8530,7 +8970,51 @@
                 <w:szCs w:val="21"/>
                 <w:lang w:val="pt-BR" w:eastAsia="zh-CN"/>
               </w:rPr>
-              <w:t>Recebi do Sr. ANTONIO RODRIGUES PADINHA CPF: 229.164.154-91, a importância de R$ {VALOR} ({VALOR_EXTENSO}), para pagamento do aluguel do imóvel Comercial Localizado na Rua Barão do Rio Branco nº 797 A 1º Andar, Centro, Petrolina-PE. Referente ao período acima indicado.</w:t>
+              <w:t xml:space="preserve">Recebi do Sr. </w:t>
+            </w:r>
+            <w:r>
+              <w:rPr>
+                <w:b/>
+                <w:bCs w:val="false"/>
+                <w:kern w:val="0"/>
+                <w:sz w:val="21"/>
+                <w:szCs w:val="21"/>
+                <w:lang w:val="pt-BR" w:eastAsia="zh-CN"/>
+              </w:rPr>
+              <w:t>ROSANGELA VIEIRA DE SOUZA,</w:t>
+            </w:r>
+            <w:r>
+              <w:rPr>
+                <w:b w:val="false"/>
+                <w:bCs w:val="false"/>
+                <w:kern w:val="0"/>
+                <w:sz w:val="21"/>
+                <w:szCs w:val="21"/>
+                <w:lang w:val="pt-BR" w:eastAsia="zh-CN"/>
+              </w:rPr>
+              <w:t xml:space="preserve"> CPF: 290.353.148-08, a importância de R$ {VALOR} ({VALOR_EXTENSO}), para pagamento do aluguel do imóvel Comercial Localizado na </w:t>
+            </w:r>
+            <w:r>
+              <w:rPr>
+                <w:b/>
+                <w:bCs w:val="false"/>
+                <w:kern w:val="0"/>
+                <w:sz w:val="21"/>
+                <w:szCs w:val="21"/>
+                <w:lang w:val="pt-BR" w:eastAsia="zh-CN"/>
+              </w:rPr>
+              <w:t>Rua Barão do Rio Branco nº 757, Centro</w:t>
+            </w:r>
+            <w:r>
+              <w:rPr>
+                <w:b w:val="false"/>
+                <w:bCs w:val="false"/>
+                <w:kern w:val="0"/>
+                <w:sz w:val="21"/>
+                <w:szCs w:val="21"/>
+                <w:lang w:val="pt-BR" w:eastAsia="zh-CN"/>
+              </w:rPr>
+              <w:t>, Petrolina-PE. Referente ao período acima indicado.</w:t>
             </w:r>
           </w:p>
         </w:tc>
@@ -8693,7 +9177,18 @@
                 <w:szCs w:val="21"/>
                 <w:lang w:val="pt-BR" w:eastAsia="zh-CN"/>
               </w:rPr>
-              <w:t>Locatário(a): ANTONIO RODRIGUES PADILHA</w:t>
+              <w:t xml:space="preserve">Locatário(a):  </w:t>
+            </w:r>
+            <w:r>
+              <w:rPr>
+                <w:b/>
+                <w:bCs w:val="false"/>
+                <w:kern w:val="0"/>
+                <w:sz w:val="21"/>
+                <w:szCs w:val="21"/>
+                <w:lang w:val="pt-BR" w:eastAsia="zh-CN"/>
+              </w:rPr>
+              <w:t>ROSANGELA VIEIRA DE SOUZA</w:t>
             </w:r>
           </w:p>
           <w:p>
@@ -8726,7 +9221,7 @@
                 <w:szCs w:val="21"/>
                 <w:lang w:val="pt-BR" w:eastAsia="zh-CN"/>
               </w:rPr>
-              <w:t>CPF: 229.164.154-91</w:t>
+              <w:t>CPF: 90.353.148-08</w:t>
             </w:r>
           </w:p>
         </w:tc>
@@ -9669,7 +10164,51 @@
                 <w:szCs w:val="21"/>
                 <w:lang w:val="pt-BR" w:eastAsia="zh-CN"/>
               </w:rPr>
-              <w:t>Recebi do Sr. ANTONIO RODRIGUES PADINHA CPF: 229.164.154-91, a importância de R$ {VALOR} ({VALOR_EXTENSO}), para pagamento do aluguel do imóvel Comercial Localizado na Rua Barão do Rio Branco nº 797 A 1º Andar, Centro, Petrolina-PE. Referente ao período acima indicado.</w:t>
+              <w:t xml:space="preserve">Recebi do Sr. </w:t>
+            </w:r>
+            <w:r>
+              <w:rPr>
+                <w:b/>
+                <w:bCs w:val="false"/>
+                <w:kern w:val="0"/>
+                <w:sz w:val="21"/>
+                <w:szCs w:val="21"/>
+                <w:lang w:val="pt-BR" w:eastAsia="zh-CN"/>
+              </w:rPr>
+              <w:t>ROSANGELA VIEIRA DE SOUZA,</w:t>
+            </w:r>
+            <w:r>
+              <w:rPr>
+                <w:b w:val="false"/>
+                <w:bCs w:val="false"/>
+                <w:kern w:val="0"/>
+                <w:sz w:val="21"/>
+                <w:szCs w:val="21"/>
+                <w:lang w:val="pt-BR" w:eastAsia="zh-CN"/>
+              </w:rPr>
+              <w:t xml:space="preserve"> CPF: 290.353.148-08, a importância de R$ {VALOR} ({VALOR_EXTENSO}), para pagamento do aluguel do imóvel Comercial Localizado na </w:t>
+            </w:r>
+            <w:r>
+              <w:rPr>
+                <w:b/>
+                <w:bCs w:val="false"/>
+                <w:kern w:val="0"/>
+                <w:sz w:val="21"/>
+                <w:szCs w:val="21"/>
+                <w:lang w:val="pt-BR" w:eastAsia="zh-CN"/>
+              </w:rPr>
+              <w:t>Rua Barão do Rio Branco nº 757, Centro</w:t>
+            </w:r>
+            <w:r>
+              <w:rPr>
+                <w:b w:val="false"/>
+                <w:bCs w:val="false"/>
+                <w:kern w:val="0"/>
+                <w:sz w:val="21"/>
+                <w:szCs w:val="21"/>
+                <w:lang w:val="pt-BR" w:eastAsia="zh-CN"/>
+              </w:rPr>
+              <w:t>, Petrolina-PE. Referente ao período acima indicado.</w:t>
             </w:r>
           </w:p>
         </w:tc>
@@ -9832,7 +10371,18 @@
                 <w:szCs w:val="21"/>
                 <w:lang w:val="pt-BR" w:eastAsia="zh-CN"/>
               </w:rPr>
-              <w:t>Locatário(a): ANTONIO RODRIGUES PADILHA</w:t>
+              <w:t xml:space="preserve">Locatário(a):  </w:t>
+            </w:r>
+            <w:r>
+              <w:rPr>
+                <w:b/>
+                <w:bCs w:val="false"/>
+                <w:kern w:val="0"/>
+                <w:sz w:val="21"/>
+                <w:szCs w:val="21"/>
+                <w:lang w:val="pt-BR" w:eastAsia="zh-CN"/>
+              </w:rPr>
+              <w:t>ROSANGELA VIEIRA DE SOUZA</w:t>
             </w:r>
           </w:p>
           <w:p>
@@ -9865,7 +10415,7 @@
                 <w:szCs w:val="21"/>
                 <w:lang w:val="pt-BR" w:eastAsia="zh-CN"/>
               </w:rPr>
-              <w:t>CPF: 229.164.154-91</w:t>
+              <w:t>CPF: 90.353.148-08</w:t>
             </w:r>
           </w:p>
         </w:tc>
@@ -10545,7 +11095,51 @@
                 <w:szCs w:val="21"/>
                 <w:lang w:val="pt-BR" w:eastAsia="zh-CN"/>
               </w:rPr>
-              <w:t>Recebi do Sr. ANTONIO RODRIGUES PADINHA CPF: 229.164.154-91, a importância de R$ {VALOR} ({VALOR_EXTENSO}), para pagamento do aluguel do imóvel Comercial Localizado na Rua Barão do Rio Branco nº 797 A 1º Andar, Centro, Petrolina-PE. Referente ao período acima indicado.</w:t>
+              <w:t xml:space="preserve">Recebi do Sr. </w:t>
+            </w:r>
+            <w:r>
+              <w:rPr>
+                <w:b/>
+                <w:bCs w:val="false"/>
+                <w:kern w:val="0"/>
+                <w:sz w:val="21"/>
+                <w:szCs w:val="21"/>
+                <w:lang w:val="pt-BR" w:eastAsia="zh-CN"/>
+              </w:rPr>
+              <w:t>ROSANGELA VIEIRA DE SOUZA,</w:t>
+            </w:r>
+            <w:r>
+              <w:rPr>
+                <w:b w:val="false"/>
+                <w:bCs w:val="false"/>
+                <w:kern w:val="0"/>
+                <w:sz w:val="21"/>
+                <w:szCs w:val="21"/>
+                <w:lang w:val="pt-BR" w:eastAsia="zh-CN"/>
+              </w:rPr>
+              <w:t xml:space="preserve"> CPF: 290.353.148-08, a importância de R$ {VALOR} ({VALOR_EXTENSO}), para pagamento do aluguel do imóvel Comercial Localizado na </w:t>
+            </w:r>
+            <w:r>
+              <w:rPr>
+                <w:b/>
+                <w:bCs w:val="false"/>
+                <w:kern w:val="0"/>
+                <w:sz w:val="21"/>
+                <w:szCs w:val="21"/>
+                <w:lang w:val="pt-BR" w:eastAsia="zh-CN"/>
+              </w:rPr>
+              <w:t>Rua Barão do Rio Branco nº 757, Centro</w:t>
+            </w:r>
+            <w:r>
+              <w:rPr>
+                <w:b w:val="false"/>
+                <w:bCs w:val="false"/>
+                <w:kern w:val="0"/>
+                <w:sz w:val="21"/>
+                <w:szCs w:val="21"/>
+                <w:lang w:val="pt-BR" w:eastAsia="zh-CN"/>
+              </w:rPr>
+              <w:t>, Petrolina-PE. Referente ao período acima indicado.</w:t>
             </w:r>
           </w:p>
         </w:tc>
@@ -10708,7 +11302,18 @@
                 <w:szCs w:val="21"/>
                 <w:lang w:val="pt-BR" w:eastAsia="zh-CN"/>
               </w:rPr>
-              <w:t>Locatário(a): ANTONIO RODRIGUES PADILHA</w:t>
+              <w:t xml:space="preserve">Locatário(a):  </w:t>
+            </w:r>
+            <w:r>
+              <w:rPr>
+                <w:b/>
+                <w:bCs w:val="false"/>
+                <w:kern w:val="0"/>
+                <w:sz w:val="21"/>
+                <w:szCs w:val="21"/>
+                <w:lang w:val="pt-BR" w:eastAsia="zh-CN"/>
+              </w:rPr>
+              <w:t>ROSANGELA VIEIRA DE SOUZA</w:t>
             </w:r>
           </w:p>
           <w:p>
@@ -10741,7 +11346,7 @@
                 <w:szCs w:val="21"/>
                 <w:lang w:val="pt-BR" w:eastAsia="zh-CN"/>
               </w:rPr>
-              <w:t>CPF: 229.164.154-91</w:t>
+              <w:t>CPF: 90.353.148-08</w:t>
             </w:r>
           </w:p>
         </w:tc>
@@ -11684,7 +12289,51 @@
                 <w:szCs w:val="21"/>
                 <w:lang w:val="pt-BR" w:eastAsia="zh-CN"/>
               </w:rPr>
-              <w:t>Recebi do Sr. ANTONIO RODRIGUES PADINHA CPF: 229.164.154-91, a importância de R$ {VALOR} ({VALOR_EXTENSO}), para pagamento do aluguel do imóvel Comercial Localizado na Rua Barão do Rio Branco nº 797 A 1º Andar, Centro, Petrolina-PE. Referente ao período acima indicado.</w:t>
+              <w:t xml:space="preserve">Recebi do Sr. </w:t>
+            </w:r>
+            <w:r>
+              <w:rPr>
+                <w:b/>
+                <w:bCs w:val="false"/>
+                <w:kern w:val="0"/>
+                <w:sz w:val="21"/>
+                <w:szCs w:val="21"/>
+                <w:lang w:val="pt-BR" w:eastAsia="zh-CN"/>
+              </w:rPr>
+              <w:t>ROSANGELA VIEIRA DE SOUZA,</w:t>
+            </w:r>
+            <w:r>
+              <w:rPr>
+                <w:b w:val="false"/>
+                <w:bCs w:val="false"/>
+                <w:kern w:val="0"/>
+                <w:sz w:val="21"/>
+                <w:szCs w:val="21"/>
+                <w:lang w:val="pt-BR" w:eastAsia="zh-CN"/>
+              </w:rPr>
+              <w:t xml:space="preserve"> CPF: 290.353.148-08, a importância de R$ {VALOR} ({VALOR_EXTENSO}), para pagamento do aluguel do imóvel Comercial Localizado na </w:t>
+            </w:r>
+            <w:r>
+              <w:rPr>
+                <w:b/>
+                <w:bCs w:val="false"/>
+                <w:kern w:val="0"/>
+                <w:sz w:val="21"/>
+                <w:szCs w:val="21"/>
+                <w:lang w:val="pt-BR" w:eastAsia="zh-CN"/>
+              </w:rPr>
+              <w:t>Rua Barão do Rio Branco nº 757, Centro</w:t>
+            </w:r>
+            <w:r>
+              <w:rPr>
+                <w:b w:val="false"/>
+                <w:bCs w:val="false"/>
+                <w:kern w:val="0"/>
+                <w:sz w:val="21"/>
+                <w:szCs w:val="21"/>
+                <w:lang w:val="pt-BR" w:eastAsia="zh-CN"/>
+              </w:rPr>
+              <w:t>, Petrolina-PE. Referente ao período acima indicado.</w:t>
             </w:r>
           </w:p>
         </w:tc>
@@ -11847,7 +12496,18 @@
                 <w:szCs w:val="21"/>
                 <w:lang w:val="pt-BR" w:eastAsia="zh-CN"/>
               </w:rPr>
-              <w:t>Locatário(a): ANTONIO RODRIGUES PADILHA</w:t>
+              <w:t xml:space="preserve">Locatário(a):  </w:t>
+            </w:r>
+            <w:r>
+              <w:rPr>
+                <w:b/>
+                <w:bCs w:val="false"/>
+                <w:kern w:val="0"/>
+                <w:sz w:val="21"/>
+                <w:szCs w:val="21"/>
+                <w:lang w:val="pt-BR" w:eastAsia="zh-CN"/>
+              </w:rPr>
+              <w:t>ROSANGELA VIEIRA DE SOUZA</w:t>
             </w:r>
           </w:p>
           <w:p>
@@ -11880,7 +12540,7 @@
                 <w:szCs w:val="21"/>
                 <w:lang w:val="pt-BR" w:eastAsia="zh-CN"/>
               </w:rPr>
-              <w:t>CPF: 229.164.154-91</w:t>
+              <w:t>CPF: 90.353.148-08</w:t>
             </w:r>
           </w:p>
         </w:tc>
@@ -12560,7 +13220,51 @@
                 <w:szCs w:val="21"/>
                 <w:lang w:val="pt-BR" w:eastAsia="zh-CN"/>
               </w:rPr>
-              <w:t>Recebi do Sr. ANTONIO RODRIGUES PADINHA CPF: 229.164.154-91, a importância de R$ {VALOR} ({VALOR_EXTENSO}), para pagamento do aluguel do imóvel Comercial Localizado na Rua Barão do Rio Branco nº 797 A 1º Andar, Centro, Petrolina-PE. Referente ao período acima indicado.</w:t>
+              <w:t xml:space="preserve">Recebi do Sr. </w:t>
+            </w:r>
+            <w:r>
+              <w:rPr>
+                <w:b/>
+                <w:bCs w:val="false"/>
+                <w:kern w:val="0"/>
+                <w:sz w:val="21"/>
+                <w:szCs w:val="21"/>
+                <w:lang w:val="pt-BR" w:eastAsia="zh-CN"/>
+              </w:rPr>
+              <w:t>ROSANGELA VIEIRA DE SOUZA,</w:t>
+            </w:r>
+            <w:r>
+              <w:rPr>
+                <w:b w:val="false"/>
+                <w:bCs w:val="false"/>
+                <w:kern w:val="0"/>
+                <w:sz w:val="21"/>
+                <w:szCs w:val="21"/>
+                <w:lang w:val="pt-BR" w:eastAsia="zh-CN"/>
+              </w:rPr>
+              <w:t xml:space="preserve"> CPF: 290.353.148-08, a importância de R$ {VALOR} ({VALOR_EXTENSO}), para pagamento do aluguel do imóvel Comercial Localizado na </w:t>
+            </w:r>
+            <w:r>
+              <w:rPr>
+                <w:b/>
+                <w:bCs w:val="false"/>
+                <w:kern w:val="0"/>
+                <w:sz w:val="21"/>
+                <w:szCs w:val="21"/>
+                <w:lang w:val="pt-BR" w:eastAsia="zh-CN"/>
+              </w:rPr>
+              <w:t>Rua Barão do Rio Branco nº 757, Centro</w:t>
+            </w:r>
+            <w:r>
+              <w:rPr>
+                <w:b w:val="false"/>
+                <w:bCs w:val="false"/>
+                <w:kern w:val="0"/>
+                <w:sz w:val="21"/>
+                <w:szCs w:val="21"/>
+                <w:lang w:val="pt-BR" w:eastAsia="zh-CN"/>
+              </w:rPr>
+              <w:t>, Petrolina-PE. Referente ao período acima indicado.</w:t>
             </w:r>
           </w:p>
         </w:tc>
@@ -12723,7 +13427,18 @@
                 <w:szCs w:val="21"/>
                 <w:lang w:val="pt-BR" w:eastAsia="zh-CN"/>
               </w:rPr>
-              <w:t>Locatário(a): ANTONIO RODRIGUES PADILHA</w:t>
+              <w:t xml:space="preserve">Locatário(a):  </w:t>
+            </w:r>
+            <w:r>
+              <w:rPr>
+                <w:b/>
+                <w:bCs w:val="false"/>
+                <w:kern w:val="0"/>
+                <w:sz w:val="21"/>
+                <w:szCs w:val="21"/>
+                <w:lang w:val="pt-BR" w:eastAsia="zh-CN"/>
+              </w:rPr>
+              <w:t>ROSANGELA VIEIRA DE SOUZA</w:t>
             </w:r>
           </w:p>
           <w:p>
@@ -12756,7 +13471,7 @@
                 <w:szCs w:val="21"/>
                 <w:lang w:val="pt-BR" w:eastAsia="zh-CN"/>
               </w:rPr>
-              <w:t>CPF: 229.164.154-91</w:t>
+              <w:t>CPF: 90.353.148-08</w:t>
             </w:r>
           </w:p>
         </w:tc>
@@ -13699,7 +14414,51 @@
                 <w:szCs w:val="21"/>
                 <w:lang w:val="pt-BR" w:eastAsia="zh-CN"/>
               </w:rPr>
-              <w:t>Recebi do Sr. ANTONIO RODRIGUES PADINHA CPF: 229.164.154-91, a importância de R$ {VALOR} ({VALOR_EXTENSO}), para pagamento do aluguel do imóvel Comercial Localizado na Rua Barão do Rio Branco nº 797 A 1º Andar, Centro, Petrolina-PE. Referente ao período acima indicado.</w:t>
+              <w:t xml:space="preserve">Recebi do Sr. </w:t>
+            </w:r>
+            <w:r>
+              <w:rPr>
+                <w:b/>
+                <w:bCs w:val="false"/>
+                <w:kern w:val="0"/>
+                <w:sz w:val="21"/>
+                <w:szCs w:val="21"/>
+                <w:lang w:val="pt-BR" w:eastAsia="zh-CN"/>
+              </w:rPr>
+              <w:t>ROSANGELA VIEIRA DE SOUZA,</w:t>
+            </w:r>
+            <w:r>
+              <w:rPr>
+                <w:b w:val="false"/>
+                <w:bCs w:val="false"/>
+                <w:kern w:val="0"/>
+                <w:sz w:val="21"/>
+                <w:szCs w:val="21"/>
+                <w:lang w:val="pt-BR" w:eastAsia="zh-CN"/>
+              </w:rPr>
+              <w:t xml:space="preserve"> CPF: 290.353.148-08, a importância de R$ {VALOR} ({VALOR_EXTENSO}), para pagamento do aluguel do imóvel Comercial Localizado na </w:t>
+            </w:r>
+            <w:r>
+              <w:rPr>
+                <w:b/>
+                <w:bCs w:val="false"/>
+                <w:kern w:val="0"/>
+                <w:sz w:val="21"/>
+                <w:szCs w:val="21"/>
+                <w:lang w:val="pt-BR" w:eastAsia="zh-CN"/>
+              </w:rPr>
+              <w:t>Rua Barão do Rio Branco nº 757, Centro</w:t>
+            </w:r>
+            <w:r>
+              <w:rPr>
+                <w:b w:val="false"/>
+                <w:bCs w:val="false"/>
+                <w:kern w:val="0"/>
+                <w:sz w:val="21"/>
+                <w:szCs w:val="21"/>
+                <w:lang w:val="pt-BR" w:eastAsia="zh-CN"/>
+              </w:rPr>
+              <w:t>, Petrolina-PE. Referente ao período acima indicado.</w:t>
             </w:r>
           </w:p>
         </w:tc>
@@ -13862,7 +14621,18 @@
                 <w:szCs w:val="21"/>
                 <w:lang w:val="pt-BR" w:eastAsia="zh-CN"/>
               </w:rPr>
-              <w:t>Locatário(a): ANTONIO RODRIGUES PADILHA</w:t>
+              <w:t xml:space="preserve">Locatário(a):  </w:t>
+            </w:r>
+            <w:r>
+              <w:rPr>
+                <w:b/>
+                <w:bCs w:val="false"/>
+                <w:kern w:val="0"/>
+                <w:sz w:val="21"/>
+                <w:szCs w:val="21"/>
+                <w:lang w:val="pt-BR" w:eastAsia="zh-CN"/>
+              </w:rPr>
+              <w:t>ROSANGELA VIEIRA DE SOUZA</w:t>
             </w:r>
           </w:p>
           <w:p>
@@ -13895,7 +14665,7 @@
                 <w:szCs w:val="21"/>
                 <w:lang w:val="pt-BR" w:eastAsia="zh-CN"/>
               </w:rPr>
-              <w:t>CPF: 229.164.154-91</w:t>
+              <w:t>CPF: 90.353.148-08</w:t>
             </w:r>
           </w:p>
         </w:tc>
@@ -14575,7 +15345,51 @@
                 <w:szCs w:val="21"/>
                 <w:lang w:val="pt-BR" w:eastAsia="zh-CN"/>
               </w:rPr>
-              <w:t>Recebi do Sr. ANTONIO RODRIGUES PADINHA CPF: 229.164.154-91, a importância de R$ {VALOR} ({VALOR_EXTENSO}), para pagamento do aluguel do imóvel Comercial Localizado na Rua Barão do Rio Branco nº 797 A 1º Andar, Centro, Petrolina-PE. Referente ao período acima indicado.</w:t>
+              <w:t xml:space="preserve">Recebi do Sr. </w:t>
+            </w:r>
+            <w:r>
+              <w:rPr>
+                <w:b/>
+                <w:bCs w:val="false"/>
+                <w:kern w:val="0"/>
+                <w:sz w:val="21"/>
+                <w:szCs w:val="21"/>
+                <w:lang w:val="pt-BR" w:eastAsia="zh-CN"/>
+              </w:rPr>
+              <w:t>ROSANGELA VIEIRA DE SOUZA,</w:t>
+            </w:r>
+            <w:r>
+              <w:rPr>
+                <w:b w:val="false"/>
+                <w:bCs w:val="false"/>
+                <w:kern w:val="0"/>
+                <w:sz w:val="21"/>
+                <w:szCs w:val="21"/>
+                <w:lang w:val="pt-BR" w:eastAsia="zh-CN"/>
+              </w:rPr>
+              <w:t xml:space="preserve"> CPF: 290.353.148-08, a importância de R$ {VALOR} ({VALOR_EXTENSO}), para pagamento do aluguel do imóvel Comercial Localizado na </w:t>
+            </w:r>
+            <w:r>
+              <w:rPr>
+                <w:b/>
+                <w:bCs w:val="false"/>
+                <w:kern w:val="0"/>
+                <w:sz w:val="21"/>
+                <w:szCs w:val="21"/>
+                <w:lang w:val="pt-BR" w:eastAsia="zh-CN"/>
+              </w:rPr>
+              <w:t>Rua Barão do Rio Branco nº 757, Centro</w:t>
+            </w:r>
+            <w:r>
+              <w:rPr>
+                <w:b w:val="false"/>
+                <w:bCs w:val="false"/>
+                <w:kern w:val="0"/>
+                <w:sz w:val="21"/>
+                <w:szCs w:val="21"/>
+                <w:lang w:val="pt-BR" w:eastAsia="zh-CN"/>
+              </w:rPr>
+              <w:t>, Petrolina-PE. Referente ao período acima indicado.</w:t>
             </w:r>
           </w:p>
         </w:tc>
@@ -14738,7 +15552,18 @@
                 <w:szCs w:val="21"/>
                 <w:lang w:val="pt-BR" w:eastAsia="zh-CN"/>
               </w:rPr>
-              <w:t>Locatário(a): ANTONIO RODRIGUES PADILHA</w:t>
+              <w:t xml:space="preserve">Locatário(a):  </w:t>
+            </w:r>
+            <w:r>
+              <w:rPr>
+                <w:b/>
+                <w:bCs w:val="false"/>
+                <w:kern w:val="0"/>
+                <w:sz w:val="21"/>
+                <w:szCs w:val="21"/>
+                <w:lang w:val="pt-BR" w:eastAsia="zh-CN"/>
+              </w:rPr>
+              <w:t>ROSANGELA VIEIRA DE SOUZA</w:t>
             </w:r>
           </w:p>
           <w:p>
@@ -14771,7 +15596,7 @@
                 <w:szCs w:val="21"/>
                 <w:lang w:val="pt-BR" w:eastAsia="zh-CN"/>
               </w:rPr>
-              <w:t>CPF: 229.164.154-91</w:t>
+              <w:t>CPF: 90.353.148-08</w:t>
             </w:r>
           </w:p>
         </w:tc>
@@ -15714,7 +16539,51 @@
                 <w:szCs w:val="21"/>
                 <w:lang w:val="pt-BR" w:eastAsia="zh-CN"/>
               </w:rPr>
-              <w:t>Recebi do Sr. ANTONIO RODRIGUES PADINHA CPF: 229.164.154-91, a importância de R$ {VALOR} ({VALOR_EXTENSO}), para pagamento do aluguel do imóvel Comercial Localizado na Rua Barão do Rio Branco nº 797 A 1º Andar, Centro, Petrolina-PE. Referente ao período acima indicado.</w:t>
+              <w:t xml:space="preserve">Recebi do Sr. </w:t>
+            </w:r>
+            <w:r>
+              <w:rPr>
+                <w:b/>
+                <w:bCs w:val="false"/>
+                <w:kern w:val="0"/>
+                <w:sz w:val="21"/>
+                <w:szCs w:val="21"/>
+                <w:lang w:val="pt-BR" w:eastAsia="zh-CN"/>
+              </w:rPr>
+              <w:t>ROSANGELA VIEIRA DE SOUZA,</w:t>
+            </w:r>
+            <w:r>
+              <w:rPr>
+                <w:b w:val="false"/>
+                <w:bCs w:val="false"/>
+                <w:kern w:val="0"/>
+                <w:sz w:val="21"/>
+                <w:szCs w:val="21"/>
+                <w:lang w:val="pt-BR" w:eastAsia="zh-CN"/>
+              </w:rPr>
+              <w:t xml:space="preserve"> CPF: 290.353.148-08, a importância de R$ {VALOR} ({VALOR_EXTENSO}), para pagamento do aluguel do imóvel Comercial Localizado na </w:t>
+            </w:r>
+            <w:r>
+              <w:rPr>
+                <w:b/>
+                <w:bCs w:val="false"/>
+                <w:kern w:val="0"/>
+                <w:sz w:val="21"/>
+                <w:szCs w:val="21"/>
+                <w:lang w:val="pt-BR" w:eastAsia="zh-CN"/>
+              </w:rPr>
+              <w:t>Rua Barão do Rio Branco nº 757, Centro</w:t>
+            </w:r>
+            <w:r>
+              <w:rPr>
+                <w:b w:val="false"/>
+                <w:bCs w:val="false"/>
+                <w:kern w:val="0"/>
+                <w:sz w:val="21"/>
+                <w:szCs w:val="21"/>
+                <w:lang w:val="pt-BR" w:eastAsia="zh-CN"/>
+              </w:rPr>
+              <w:t>, Petrolina-PE. Referente ao período acima indicado.</w:t>
             </w:r>
           </w:p>
         </w:tc>
@@ -15877,7 +16746,18 @@
                 <w:szCs w:val="21"/>
                 <w:lang w:val="pt-BR" w:eastAsia="zh-CN"/>
               </w:rPr>
-              <w:t>Locatário(a): ANTONIO RODRIGUES PADILHA</w:t>
+              <w:t xml:space="preserve">Locatário(a):  </w:t>
+            </w:r>
+            <w:r>
+              <w:rPr>
+                <w:b/>
+                <w:bCs w:val="false"/>
+                <w:kern w:val="0"/>
+                <w:sz w:val="21"/>
+                <w:szCs w:val="21"/>
+                <w:lang w:val="pt-BR" w:eastAsia="zh-CN"/>
+              </w:rPr>
+              <w:t>ROSANGELA VIEIRA DE SOUZA</w:t>
             </w:r>
           </w:p>
           <w:p>
@@ -15910,7 +16790,7 @@
                 <w:szCs w:val="21"/>
                 <w:lang w:val="pt-BR" w:eastAsia="zh-CN"/>
               </w:rPr>
-              <w:t>CPF: 229.164.154-91</w:t>
+              <w:t>CPF: 90.353.148-08</w:t>
             </w:r>
           </w:p>
         </w:tc>
@@ -16590,7 +17470,51 @@
                 <w:szCs w:val="21"/>
                 <w:lang w:val="pt-BR" w:eastAsia="zh-CN"/>
               </w:rPr>
-              <w:t>Recebi do Sr. ANTONIO RODRIGUES PADINHA CPF: 229.164.154-91, a importância de R$ {VALOR} ({VALOR_EXTENSO}), para pagamento do aluguel do imóvel Comercial Localizado na Rua Barão do Rio Branco nº 797 A 1º Andar, Centro, Petrolina-PE. Referente ao período acima indicado.</w:t>
+              <w:t xml:space="preserve">Recebi do Sr. </w:t>
+            </w:r>
+            <w:r>
+              <w:rPr>
+                <w:b/>
+                <w:bCs w:val="false"/>
+                <w:kern w:val="0"/>
+                <w:sz w:val="21"/>
+                <w:szCs w:val="21"/>
+                <w:lang w:val="pt-BR" w:eastAsia="zh-CN"/>
+              </w:rPr>
+              <w:t>ROSANGELA VIEIRA DE SOUZA,</w:t>
+            </w:r>
+            <w:r>
+              <w:rPr>
+                <w:b w:val="false"/>
+                <w:bCs w:val="false"/>
+                <w:kern w:val="0"/>
+                <w:sz w:val="21"/>
+                <w:szCs w:val="21"/>
+                <w:lang w:val="pt-BR" w:eastAsia="zh-CN"/>
+              </w:rPr>
+              <w:t xml:space="preserve"> CPF: 290.353.148-08, a importância de R$ {VALOR} ({VALOR_EXTENSO}), para pagamento do aluguel do imóvel Comercial Localizado na </w:t>
+            </w:r>
+            <w:r>
+              <w:rPr>
+                <w:b/>
+                <w:bCs w:val="false"/>
+                <w:kern w:val="0"/>
+                <w:sz w:val="21"/>
+                <w:szCs w:val="21"/>
+                <w:lang w:val="pt-BR" w:eastAsia="zh-CN"/>
+              </w:rPr>
+              <w:t>Rua Barão do Rio Branco nº 757, Centro</w:t>
+            </w:r>
+            <w:r>
+              <w:rPr>
+                <w:b w:val="false"/>
+                <w:bCs w:val="false"/>
+                <w:kern w:val="0"/>
+                <w:sz w:val="21"/>
+                <w:szCs w:val="21"/>
+                <w:lang w:val="pt-BR" w:eastAsia="zh-CN"/>
+              </w:rPr>
+              <w:t>, Petrolina-PE. Referente ao período acima indicado.</w:t>
             </w:r>
           </w:p>
         </w:tc>
@@ -16753,7 +17677,18 @@
                 <w:szCs w:val="21"/>
                 <w:lang w:val="pt-BR" w:eastAsia="zh-CN"/>
               </w:rPr>
-              <w:t>Locatário(a): ANTONIO RODRIGUES PADILHA</w:t>
+              <w:t xml:space="preserve">Locatário(a):  </w:t>
+            </w:r>
+            <w:r>
+              <w:rPr>
+                <w:b/>
+                <w:bCs w:val="false"/>
+                <w:kern w:val="0"/>
+                <w:sz w:val="21"/>
+                <w:szCs w:val="21"/>
+                <w:lang w:val="pt-BR" w:eastAsia="zh-CN"/>
+              </w:rPr>
+              <w:t>ROSANGELA VIEIRA DE SOUZA</w:t>
             </w:r>
           </w:p>
           <w:p>
@@ -16786,7 +17721,7 @@
                 <w:szCs w:val="21"/>
                 <w:lang w:val="pt-BR" w:eastAsia="zh-CN"/>
               </w:rPr>
-              <w:t>CPF: 229.164.154-91</w:t>
+              <w:t>CPF: 90.353.148-08</w:t>
             </w:r>
           </w:p>
         </w:tc>
@@ -17729,7 +18664,51 @@
                 <w:szCs w:val="21"/>
                 <w:lang w:val="pt-BR" w:eastAsia="zh-CN"/>
               </w:rPr>
-              <w:t>Recebi do Sr. ANTONIO RODRIGUES PADINHA CPF: 229.164.154-91, a importância de R$ {VALOR} ({VALOR_EXTENSO}), para pagamento do aluguel do imóvel Comercial Localizado na Rua Barão do Rio Branco nº 797 A 1º Andar, Centro, Petrolina-PE. Referente ao período acima indicado.</w:t>
+              <w:t xml:space="preserve">Recebi do Sr. </w:t>
+            </w:r>
+            <w:r>
+              <w:rPr>
+                <w:b/>
+                <w:bCs w:val="false"/>
+                <w:kern w:val="0"/>
+                <w:sz w:val="21"/>
+                <w:szCs w:val="21"/>
+                <w:lang w:val="pt-BR" w:eastAsia="zh-CN"/>
+              </w:rPr>
+              <w:t>ROSANGELA VIEIRA DE SOUZA,</w:t>
+            </w:r>
+            <w:r>
+              <w:rPr>
+                <w:b w:val="false"/>
+                <w:bCs w:val="false"/>
+                <w:kern w:val="0"/>
+                <w:sz w:val="21"/>
+                <w:szCs w:val="21"/>
+                <w:lang w:val="pt-BR" w:eastAsia="zh-CN"/>
+              </w:rPr>
+              <w:t xml:space="preserve"> CPF: 290.353.148-08, a importância de R$ {VALOR} ({VALOR_EXTENSO}), para pagamento do aluguel do imóvel Comercial Localizado na </w:t>
+            </w:r>
+            <w:r>
+              <w:rPr>
+                <w:b/>
+                <w:bCs w:val="false"/>
+                <w:kern w:val="0"/>
+                <w:sz w:val="21"/>
+                <w:szCs w:val="21"/>
+                <w:lang w:val="pt-BR" w:eastAsia="zh-CN"/>
+              </w:rPr>
+              <w:t>Rua Barão do Rio Branco nº 757, Centro</w:t>
+            </w:r>
+            <w:r>
+              <w:rPr>
+                <w:b w:val="false"/>
+                <w:bCs w:val="false"/>
+                <w:kern w:val="0"/>
+                <w:sz w:val="21"/>
+                <w:szCs w:val="21"/>
+                <w:lang w:val="pt-BR" w:eastAsia="zh-CN"/>
+              </w:rPr>
+              <w:t>, Petrolina-PE. Referente ao período acima indicado.</w:t>
             </w:r>
           </w:p>
         </w:tc>
@@ -17892,7 +18871,18 @@
                 <w:szCs w:val="21"/>
                 <w:lang w:val="pt-BR" w:eastAsia="zh-CN"/>
               </w:rPr>
-              <w:t>Locatário(a): ANTONIO RODRIGUES PADILHA</w:t>
+              <w:t xml:space="preserve">Locatário(a):  </w:t>
+            </w:r>
+            <w:r>
+              <w:rPr>
+                <w:b/>
+                <w:bCs w:val="false"/>
+                <w:kern w:val="0"/>
+                <w:sz w:val="21"/>
+                <w:szCs w:val="21"/>
+                <w:lang w:val="pt-BR" w:eastAsia="zh-CN"/>
+              </w:rPr>
+              <w:t>ROSANGELA VIEIRA DE SOUZA</w:t>
             </w:r>
           </w:p>
           <w:p>
@@ -17925,7 +18915,7 @@
                 <w:szCs w:val="21"/>
                 <w:lang w:val="pt-BR" w:eastAsia="zh-CN"/>
               </w:rPr>
-              <w:t>CPF: 229.164.154-91</w:t>
+              <w:t>CPF: 90.353.148-08</w:t>
             </w:r>
           </w:p>
         </w:tc>
@@ -18605,7 +19595,51 @@
                 <w:szCs w:val="21"/>
                 <w:lang w:val="pt-BR" w:eastAsia="zh-CN"/>
               </w:rPr>
-              <w:t>Recebi do Sr. ANTONIO RODRIGUES PADINHA CPF: 229.164.154-91, a importância de R$ {VALOR} ({VALOR_EXTENSO}), para pagamento do aluguel do imóvel Comercial Localizado na Rua Barão do Rio Branco nº 797 A 1º Andar, Centro, Petrolina-PE. Referente ao período acima indicado.</w:t>
+              <w:t xml:space="preserve">Recebi do Sr. </w:t>
+            </w:r>
+            <w:r>
+              <w:rPr>
+                <w:b/>
+                <w:bCs w:val="false"/>
+                <w:kern w:val="0"/>
+                <w:sz w:val="21"/>
+                <w:szCs w:val="21"/>
+                <w:lang w:val="pt-BR" w:eastAsia="zh-CN"/>
+              </w:rPr>
+              <w:t>ROSANGELA VIEIRA DE SOUZA,</w:t>
+            </w:r>
+            <w:r>
+              <w:rPr>
+                <w:b w:val="false"/>
+                <w:bCs w:val="false"/>
+                <w:kern w:val="0"/>
+                <w:sz w:val="21"/>
+                <w:szCs w:val="21"/>
+                <w:lang w:val="pt-BR" w:eastAsia="zh-CN"/>
+              </w:rPr>
+              <w:t xml:space="preserve"> CPF: 290.353.148-08, a importância de R$ {VALOR} ({VALOR_EXTENSO}), para pagamento do aluguel do imóvel Comercial Localizado na </w:t>
+            </w:r>
+            <w:r>
+              <w:rPr>
+                <w:b/>
+                <w:bCs w:val="false"/>
+                <w:kern w:val="0"/>
+                <w:sz w:val="21"/>
+                <w:szCs w:val="21"/>
+                <w:lang w:val="pt-BR" w:eastAsia="zh-CN"/>
+              </w:rPr>
+              <w:t>Rua Barão do Rio Branco nº 757, Centro</w:t>
+            </w:r>
+            <w:r>
+              <w:rPr>
+                <w:b w:val="false"/>
+                <w:bCs w:val="false"/>
+                <w:kern w:val="0"/>
+                <w:sz w:val="21"/>
+                <w:szCs w:val="21"/>
+                <w:lang w:val="pt-BR" w:eastAsia="zh-CN"/>
+              </w:rPr>
+              <w:t>, Petrolina-PE. Referente ao período acima indicado.</w:t>
             </w:r>
           </w:p>
         </w:tc>
@@ -18768,7 +19802,18 @@
                 <w:szCs w:val="21"/>
                 <w:lang w:val="pt-BR" w:eastAsia="zh-CN"/>
               </w:rPr>
-              <w:t>Locatário(a): ANTONIO RODRIGUES PADILHA</w:t>
+              <w:t xml:space="preserve">Locatário(a):  </w:t>
+            </w:r>
+            <w:r>
+              <w:rPr>
+                <w:b/>
+                <w:bCs w:val="false"/>
+                <w:kern w:val="0"/>
+                <w:sz w:val="21"/>
+                <w:szCs w:val="21"/>
+                <w:lang w:val="pt-BR" w:eastAsia="zh-CN"/>
+              </w:rPr>
+              <w:t>ROSANGELA VIEIRA DE SOUZA</w:t>
             </w:r>
           </w:p>
           <w:p>
@@ -18801,7 +19846,7 @@
                 <w:szCs w:val="21"/>
                 <w:lang w:val="pt-BR" w:eastAsia="zh-CN"/>
               </w:rPr>
-              <w:t>CPF: 229.164.154-91</w:t>
+              <w:t>CPF: 90.353.148-08</w:t>
             </w:r>
           </w:p>
         </w:tc>
@@ -19744,7 +20789,51 @@
                 <w:szCs w:val="21"/>
                 <w:lang w:val="pt-BR" w:eastAsia="zh-CN"/>
               </w:rPr>
-              <w:t>Recebi do Sr. ANTONIO RODRIGUES PADINHA CPF: 229.164.154-91, a importância de R$ {VALOR} ({VALOR_EXTENSO}), para pagamento do aluguel do imóvel Comercial Localizado na Rua Barão do Rio Branco nº 797 A 1º Andar, Centro, Petrolina-PE. Referente ao período acima indicado.</w:t>
+              <w:t xml:space="preserve">Recebi do Sr. </w:t>
+            </w:r>
+            <w:r>
+              <w:rPr>
+                <w:b/>
+                <w:bCs w:val="false"/>
+                <w:kern w:val="0"/>
+                <w:sz w:val="21"/>
+                <w:szCs w:val="21"/>
+                <w:lang w:val="pt-BR" w:eastAsia="zh-CN"/>
+              </w:rPr>
+              <w:t>ROSANGELA VIEIRA DE SOUZA,</w:t>
+            </w:r>
+            <w:r>
+              <w:rPr>
+                <w:b w:val="false"/>
+                <w:bCs w:val="false"/>
+                <w:kern w:val="0"/>
+                <w:sz w:val="21"/>
+                <w:szCs w:val="21"/>
+                <w:lang w:val="pt-BR" w:eastAsia="zh-CN"/>
+              </w:rPr>
+              <w:t xml:space="preserve"> CPF: 290.353.148-08, a importância de R$ {VALOR} ({VALOR_EXTENSO}), para pagamento do aluguel do imóvel Comercial Localizado na </w:t>
+            </w:r>
+            <w:r>
+              <w:rPr>
+                <w:b/>
+                <w:bCs w:val="false"/>
+                <w:kern w:val="0"/>
+                <w:sz w:val="21"/>
+                <w:szCs w:val="21"/>
+                <w:lang w:val="pt-BR" w:eastAsia="zh-CN"/>
+              </w:rPr>
+              <w:t>Rua Barão do Rio Branco nº 757, Centro</w:t>
+            </w:r>
+            <w:r>
+              <w:rPr>
+                <w:b w:val="false"/>
+                <w:bCs w:val="false"/>
+                <w:kern w:val="0"/>
+                <w:sz w:val="21"/>
+                <w:szCs w:val="21"/>
+                <w:lang w:val="pt-BR" w:eastAsia="zh-CN"/>
+              </w:rPr>
+              <w:t>, Petrolina-PE. Referente ao período acima indicado.</w:t>
             </w:r>
           </w:p>
         </w:tc>
@@ -19907,7 +20996,18 @@
                 <w:szCs w:val="21"/>
                 <w:lang w:val="pt-BR" w:eastAsia="zh-CN"/>
               </w:rPr>
-              <w:t>Locatário(a): ANTONIO RODRIGUES PADILHA</w:t>
+              <w:t xml:space="preserve">Locatário(a):  </w:t>
+            </w:r>
+            <w:r>
+              <w:rPr>
+                <w:b/>
+                <w:bCs w:val="false"/>
+                <w:kern w:val="0"/>
+                <w:sz w:val="21"/>
+                <w:szCs w:val="21"/>
+                <w:lang w:val="pt-BR" w:eastAsia="zh-CN"/>
+              </w:rPr>
+              <w:t>ROSANGELA VIEIRA DE SOUZA</w:t>
             </w:r>
           </w:p>
           <w:p>
@@ -19940,7 +21040,7 @@
                 <w:szCs w:val="21"/>
                 <w:lang w:val="pt-BR" w:eastAsia="zh-CN"/>
               </w:rPr>
-              <w:t>CPF: 229.164.154-91</w:t>
+              <w:t>CPF: 90.353.148-08</w:t>
             </w:r>
           </w:p>
         </w:tc>
@@ -20620,7 +21720,51 @@
                 <w:szCs w:val="21"/>
                 <w:lang w:val="pt-BR" w:eastAsia="zh-CN"/>
               </w:rPr>
-              <w:t>Recebi do Sr. ANTONIO RODRIGUES PADINHA CPF: 229.164.154-91, a importância de R$ {VALOR} ({VALOR_EXTENSO}), para pagamento do aluguel do imóvel Comercial Localizado na Rua Barão do Rio Branco nº 797 A 1º Andar, Centro, Petrolina-PE. Referente ao período acima indicado.</w:t>
+              <w:t xml:space="preserve">Recebi do Sr. </w:t>
+            </w:r>
+            <w:r>
+              <w:rPr>
+                <w:b/>
+                <w:bCs w:val="false"/>
+                <w:kern w:val="0"/>
+                <w:sz w:val="21"/>
+                <w:szCs w:val="21"/>
+                <w:lang w:val="pt-BR" w:eastAsia="zh-CN"/>
+              </w:rPr>
+              <w:t>ROSANGELA VIEIRA DE SOUZA,</w:t>
+            </w:r>
+            <w:r>
+              <w:rPr>
+                <w:b w:val="false"/>
+                <w:bCs w:val="false"/>
+                <w:kern w:val="0"/>
+                <w:sz w:val="21"/>
+                <w:szCs w:val="21"/>
+                <w:lang w:val="pt-BR" w:eastAsia="zh-CN"/>
+              </w:rPr>
+              <w:t xml:space="preserve"> CPF: 290.353.148-08, a importância de R$ {VALOR} ({VALOR_EXTENSO}), para pagamento do aluguel do imóvel Comercial Localizado na </w:t>
+            </w:r>
+            <w:r>
+              <w:rPr>
+                <w:b/>
+                <w:bCs w:val="false"/>
+                <w:kern w:val="0"/>
+                <w:sz w:val="21"/>
+                <w:szCs w:val="21"/>
+                <w:lang w:val="pt-BR" w:eastAsia="zh-CN"/>
+              </w:rPr>
+              <w:t>Rua Barão do Rio Branco nº 757, Centro</w:t>
+            </w:r>
+            <w:r>
+              <w:rPr>
+                <w:b w:val="false"/>
+                <w:bCs w:val="false"/>
+                <w:kern w:val="0"/>
+                <w:sz w:val="21"/>
+                <w:szCs w:val="21"/>
+                <w:lang w:val="pt-BR" w:eastAsia="zh-CN"/>
+              </w:rPr>
+              <w:t>, Petrolina-PE. Referente ao período acima indicado.</w:t>
             </w:r>
           </w:p>
         </w:tc>
@@ -20783,7 +21927,18 @@
                 <w:szCs w:val="21"/>
                 <w:lang w:val="pt-BR" w:eastAsia="zh-CN"/>
               </w:rPr>
-              <w:t>Locatário(a): ANTONIO RODRIGUES PADILHA</w:t>
+              <w:t xml:space="preserve">Locatário(a):  </w:t>
+            </w:r>
+            <w:r>
+              <w:rPr>
+                <w:b/>
+                <w:bCs w:val="false"/>
+                <w:kern w:val="0"/>
+                <w:sz w:val="21"/>
+                <w:szCs w:val="21"/>
+                <w:lang w:val="pt-BR" w:eastAsia="zh-CN"/>
+              </w:rPr>
+              <w:t>ROSANGELA VIEIRA DE SOUZA</w:t>
             </w:r>
           </w:p>
           <w:p>
@@ -20816,7 +21971,7 @@
                 <w:szCs w:val="21"/>
                 <w:lang w:val="pt-BR" w:eastAsia="zh-CN"/>
               </w:rPr>
-              <w:t>CPF: 229.164.154-91</w:t>
+              <w:t>CPF: 90.353.148-08</w:t>
             </w:r>
           </w:p>
         </w:tc>
@@ -21759,7 +22914,51 @@
                 <w:szCs w:val="21"/>
                 <w:lang w:val="pt-BR" w:eastAsia="zh-CN"/>
               </w:rPr>
-              <w:t>Recebi do Sr. ANTONIO RODRIGUES PADINHA CPF: 229.164.154-91, a importância de R$ {VALOR} ({VALOR_EXTENSO}), para pagamento do aluguel do imóvel Comercial Localizado na Rua Barão do Rio Branco nº 797 A 1º Andar, Centro, Petrolina-PE. Referente ao período acima indicado.</w:t>
+              <w:t xml:space="preserve">Recebi do Sr. </w:t>
+            </w:r>
+            <w:r>
+              <w:rPr>
+                <w:b/>
+                <w:bCs w:val="false"/>
+                <w:kern w:val="0"/>
+                <w:sz w:val="21"/>
+                <w:szCs w:val="21"/>
+                <w:lang w:val="pt-BR" w:eastAsia="zh-CN"/>
+              </w:rPr>
+              <w:t>ROSANGELA VIEIRA DE SOUZA,</w:t>
+            </w:r>
+            <w:r>
+              <w:rPr>
+                <w:b w:val="false"/>
+                <w:bCs w:val="false"/>
+                <w:kern w:val="0"/>
+                <w:sz w:val="21"/>
+                <w:szCs w:val="21"/>
+                <w:lang w:val="pt-BR" w:eastAsia="zh-CN"/>
+              </w:rPr>
+              <w:t xml:space="preserve"> CPF: 290.353.148-08, a importância de R$ {VALOR} ({VALOR_EXTENSO}), para pagamento do aluguel do imóvel Comercial Localizado na </w:t>
+            </w:r>
+            <w:r>
+              <w:rPr>
+                <w:b/>
+                <w:bCs w:val="false"/>
+                <w:kern w:val="0"/>
+                <w:sz w:val="21"/>
+                <w:szCs w:val="21"/>
+                <w:lang w:val="pt-BR" w:eastAsia="zh-CN"/>
+              </w:rPr>
+              <w:t>Rua Barão do Rio Branco nº 757, Centro</w:t>
+            </w:r>
+            <w:r>
+              <w:rPr>
+                <w:b w:val="false"/>
+                <w:bCs w:val="false"/>
+                <w:kern w:val="0"/>
+                <w:sz w:val="21"/>
+                <w:szCs w:val="21"/>
+                <w:lang w:val="pt-BR" w:eastAsia="zh-CN"/>
+              </w:rPr>
+              <w:t>, Petrolina-PE. Referente ao período acima indicado.</w:t>
             </w:r>
           </w:p>
         </w:tc>
@@ -21922,7 +23121,18 @@
                 <w:szCs w:val="21"/>
                 <w:lang w:val="pt-BR" w:eastAsia="zh-CN"/>
               </w:rPr>
-              <w:t>Locatário(a): ANTONIO RODRIGUES PADILHA</w:t>
+              <w:t xml:space="preserve">Locatário(a):  </w:t>
+            </w:r>
+            <w:r>
+              <w:rPr>
+                <w:b/>
+                <w:bCs w:val="false"/>
+                <w:kern w:val="0"/>
+                <w:sz w:val="21"/>
+                <w:szCs w:val="21"/>
+                <w:lang w:val="pt-BR" w:eastAsia="zh-CN"/>
+              </w:rPr>
+              <w:t>ROSANGELA VIEIRA DE SOUZA</w:t>
             </w:r>
           </w:p>
           <w:p>
@@ -21955,7 +23165,7 @@
                 <w:szCs w:val="21"/>
                 <w:lang w:val="pt-BR" w:eastAsia="zh-CN"/>
               </w:rPr>
-              <w:t>CPF: 229.164.154-91</w:t>
+              <w:t>CPF: 90.353.148-08</w:t>
             </w:r>
           </w:p>
         </w:tc>
@@ -22635,7 +23845,51 @@
                 <w:szCs w:val="21"/>
                 <w:lang w:val="pt-BR" w:eastAsia="zh-CN"/>
               </w:rPr>
-              <w:t>Recebi do Sr. ANTONIO RODRIGUES PADINHA CPF: 229.164.154-91, a importância de R$ {VALOR} ({VALOR_EXTENSO}), para pagamento do aluguel do imóvel Comercial Localizado na Rua Barão do Rio Branco nº 797 A 1º Andar, Centro, Petrolina-PE. Referente ao período acima indicado.</w:t>
+              <w:t xml:space="preserve">Recebi do Sr. </w:t>
+            </w:r>
+            <w:r>
+              <w:rPr>
+                <w:b/>
+                <w:bCs w:val="false"/>
+                <w:kern w:val="0"/>
+                <w:sz w:val="21"/>
+                <w:szCs w:val="21"/>
+                <w:lang w:val="pt-BR" w:eastAsia="zh-CN"/>
+              </w:rPr>
+              <w:t>ROSANGELA VIEIRA DE SOUZA,</w:t>
+            </w:r>
+            <w:r>
+              <w:rPr>
+                <w:b w:val="false"/>
+                <w:bCs w:val="false"/>
+                <w:kern w:val="0"/>
+                <w:sz w:val="21"/>
+                <w:szCs w:val="21"/>
+                <w:lang w:val="pt-BR" w:eastAsia="zh-CN"/>
+              </w:rPr>
+              <w:t xml:space="preserve"> CPF: 290.353.148-08, a importância de R$ {VALOR} ({VALOR_EXTENSO}), para pagamento do aluguel do imóvel Comercial Localizado na </w:t>
+            </w:r>
+            <w:r>
+              <w:rPr>
+                <w:b/>
+                <w:bCs w:val="false"/>
+                <w:kern w:val="0"/>
+                <w:sz w:val="21"/>
+                <w:szCs w:val="21"/>
+                <w:lang w:val="pt-BR" w:eastAsia="zh-CN"/>
+              </w:rPr>
+              <w:t>Rua Barão do Rio Branco nº 757, Centro</w:t>
+            </w:r>
+            <w:r>
+              <w:rPr>
+                <w:b w:val="false"/>
+                <w:bCs w:val="false"/>
+                <w:kern w:val="0"/>
+                <w:sz w:val="21"/>
+                <w:szCs w:val="21"/>
+                <w:lang w:val="pt-BR" w:eastAsia="zh-CN"/>
+              </w:rPr>
+              <w:t>, Petrolina-PE. Referente ao período acima indicado.</w:t>
             </w:r>
           </w:p>
         </w:tc>
@@ -22798,7 +24052,18 @@
                 <w:szCs w:val="21"/>
                 <w:lang w:val="pt-BR" w:eastAsia="zh-CN"/>
               </w:rPr>
-              <w:t>Locatário(a): ANTONIO RODRIGUES PADILHA</w:t>
+              <w:t xml:space="preserve">Locatário(a):  </w:t>
+            </w:r>
+            <w:r>
+              <w:rPr>
+                <w:b/>
+                <w:bCs w:val="false"/>
+                <w:kern w:val="0"/>
+                <w:sz w:val="21"/>
+                <w:szCs w:val="21"/>
+                <w:lang w:val="pt-BR" w:eastAsia="zh-CN"/>
+              </w:rPr>
+              <w:t>ROSANGELA VIEIRA DE SOUZA</w:t>
             </w:r>
           </w:p>
           <w:p>
@@ -22831,7 +24096,7 @@
                 <w:szCs w:val="21"/>
                 <w:lang w:val="pt-BR" w:eastAsia="zh-CN"/>
               </w:rPr>
-              <w:t>CPF: 229.164.154-91</w:t>
+              <w:t>CPF: 90.353.148-08</w:t>
             </w:r>
           </w:p>
         </w:tc>
@@ -23752,7 +25017,51 @@
                 <w:szCs w:val="21"/>
                 <w:lang w:val="pt-BR" w:eastAsia="zh-CN"/>
               </w:rPr>
-              <w:t>Recebi do Sr. ANTONIO RODRIGUES PADINHA CPF: 229.164.154-91, a importância de R$ {VALOR} ({VALOR_EXTENSO}), para pagamento do aluguel do imóvel Comercial Localizado na Rua Barão do Rio Branco nº 797 A 1º Andar, Centro, Petrolina-PE. Referente ao período acima indicado.</w:t>
+              <w:t xml:space="preserve">Recebi do Sr. </w:t>
+            </w:r>
+            <w:r>
+              <w:rPr>
+                <w:b/>
+                <w:bCs w:val="false"/>
+                <w:kern w:val="0"/>
+                <w:sz w:val="21"/>
+                <w:szCs w:val="21"/>
+                <w:lang w:val="pt-BR" w:eastAsia="zh-CN"/>
+              </w:rPr>
+              <w:t>ROSANGELA VIEIRA DE SOUZA,</w:t>
+            </w:r>
+            <w:r>
+              <w:rPr>
+                <w:b w:val="false"/>
+                <w:bCs w:val="false"/>
+                <w:kern w:val="0"/>
+                <w:sz w:val="21"/>
+                <w:szCs w:val="21"/>
+                <w:lang w:val="pt-BR" w:eastAsia="zh-CN"/>
+              </w:rPr>
+              <w:t xml:space="preserve"> CPF: 290.353.148-08, a importância de R$ {VALOR} ({VALOR_EXTENSO}), para pagamento do aluguel do imóvel Comercial Localizado na </w:t>
+            </w:r>
+            <w:r>
+              <w:rPr>
+                <w:b/>
+                <w:bCs w:val="false"/>
+                <w:kern w:val="0"/>
+                <w:sz w:val="21"/>
+                <w:szCs w:val="21"/>
+                <w:lang w:val="pt-BR" w:eastAsia="zh-CN"/>
+              </w:rPr>
+              <w:t>Rua Barão do Rio Branco nº 757, Centro</w:t>
+            </w:r>
+            <w:r>
+              <w:rPr>
+                <w:b w:val="false"/>
+                <w:bCs w:val="false"/>
+                <w:kern w:val="0"/>
+                <w:sz w:val="21"/>
+                <w:szCs w:val="21"/>
+                <w:lang w:val="pt-BR" w:eastAsia="zh-CN"/>
+              </w:rPr>
+              <w:t>, Petrolina-PE. Referente ao período acima indicado.</w:t>
             </w:r>
           </w:p>
         </w:tc>
@@ -23915,7 +25224,18 @@
                 <w:szCs w:val="21"/>
                 <w:lang w:val="pt-BR" w:eastAsia="zh-CN"/>
               </w:rPr>
-              <w:t>Locatário(a): ANTONIO RODRIGUES PADILHA</w:t>
+              <w:t xml:space="preserve">Locatário(a):  </w:t>
+            </w:r>
+            <w:r>
+              <w:rPr>
+                <w:b/>
+                <w:bCs w:val="false"/>
+                <w:kern w:val="0"/>
+                <w:sz w:val="21"/>
+                <w:szCs w:val="21"/>
+                <w:lang w:val="pt-BR" w:eastAsia="zh-CN"/>
+              </w:rPr>
+              <w:t>ROSANGELA VIEIRA DE SOUZA</w:t>
             </w:r>
           </w:p>
           <w:p>
@@ -23948,7 +25268,7 @@
                 <w:szCs w:val="21"/>
                 <w:lang w:val="pt-BR" w:eastAsia="zh-CN"/>
               </w:rPr>
-              <w:t>CPF: 229.164.154-91</w:t>
+              <w:t>CPF: 90.353.148-08</w:t>
             </w:r>
           </w:p>
         </w:tc>

</xml_diff>